<commit_message>
REPORTGEN-538 : fix corrupted reports
</commit_message>
<xml_diff>
--- a/CastReporting.Reporting.Core/TemplatesFiles/CISQ - Top 22 - Summary.docx
+++ b/CastReporting.Reporting.Core/TemplatesFiles/CISQ - Top 22 - Summary.docx
@@ -3812,7 +3812,6 @@
               <w:sz w:val="22"/>
             </w:rPr>
           </w:pPr>
-          <w:bookmarkStart w:id="0" w:name="_GoBack"/>
           <w:r>
             <w:rPr>
               <w:rFonts w:ascii="Tahoma" w:hAnsi="Tahoma" w:cs="Tahoma"/>
@@ -3892,7 +3891,6 @@
               </wp:anchor>
             </w:drawing>
           </w:r>
-          <w:bookmarkEnd w:id="0"/>
         </w:p>
         <w:p>
           <w:pPr>
@@ -4169,11 +4167,7 @@
               </mc:Choice>
               <mc:Fallback>
                 <w:pict>
-                  <v:shapetype w14:anchorId="789AD5BD" id="_x0000_t202" coordsize="21600,21600" o:spt="202" path="m,l,21600r21600,l21600,xe">
-                    <v:stroke joinstyle="miter"/>
-                    <v:path gradientshapeok="t" o:connecttype="rect"/>
-                  </v:shapetype>
-                  <v:shape id="Text Box 83" o:spid="_x0000_s1056" type="#_x0000_t202" style="position:absolute;left:0;text-align:left;margin-left:229.05pt;margin-top:114.95pt;width:473.6pt;height:202.8pt;z-index:251670528;visibility:visible;mso-wrap-style:square;mso-width-percent:0;mso-height-percent:0;mso-wrap-distance-left:9pt;mso-wrap-distance-top:0;mso-wrap-distance-right:9pt;mso-wrap-distance-bottom:0;mso-position-horizontal:absolute;mso-position-horizontal-relative:page;mso-position-vertical:absolute;mso-position-vertical-relative:page;mso-width-percent:0;mso-height-percent:0;mso-width-relative:page;mso-height-relative:margin;v-text-anchor:top" o:gfxdata="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" filled="f" stroked="f" strokeweight=".5pt">
+                  <v:shape w14:anchorId="789AD5BD" id="Text Box 83" o:spid="_x0000_s1056" type="#_x0000_t202" style="position:absolute;left:0;text-align:left;margin-left:229.05pt;margin-top:114.95pt;width:473.6pt;height:202.8pt;z-index:251670528;visibility:visible;mso-wrap-style:square;mso-width-percent:0;mso-height-percent:0;mso-wrap-distance-left:9pt;mso-wrap-distance-top:0;mso-wrap-distance-right:9pt;mso-wrap-distance-bottom:0;mso-position-horizontal:absolute;mso-position-horizontal-relative:page;mso-position-vertical:absolute;mso-position-vertical-relative:page;mso-width-percent:0;mso-height-percent:0;mso-width-relative:page;mso-height-relative:margin;v-text-anchor:top" o:gfxdata="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" filled="f" stroked="f" strokeweight=".5pt">
                     <v:textbox inset="0,0,0,0">
                       <w:txbxContent>
                         <w:p>
@@ -5101,8 +5095,8 @@
           <w:szCs w:val="16"/>
         </w:rPr>
       </w:pPr>
-      <w:bookmarkStart w:id="1" w:name="Adresses"/>
-      <w:bookmarkEnd w:id="1"/>
+      <w:bookmarkStart w:id="0" w:name="Adresses"/>
+      <w:bookmarkEnd w:id="0"/>
       <w:r>
         <w:rPr>
           <w:b/>
@@ -5165,11 +5159,11 @@
         <w:lastRenderedPageBreak/>
         <w:tab/>
       </w:r>
-      <w:bookmarkStart w:id="2" w:name="_Toc531862710"/>
+      <w:bookmarkStart w:id="1" w:name="_Toc531862710"/>
       <w:r>
         <w:t>Table of Content</w:t>
       </w:r>
-      <w:bookmarkEnd w:id="2"/>
+      <w:bookmarkEnd w:id="1"/>
     </w:p>
     <w:p>
       <w:pPr>
@@ -6296,19 +6290,19 @@
         <w:lastRenderedPageBreak/>
         <w:t xml:space="preserve"> </w:t>
       </w:r>
-      <w:bookmarkStart w:id="3" w:name="_Toc531862711"/>
+      <w:bookmarkStart w:id="2" w:name="_Toc531862711"/>
       <w:r>
         <w:t>Introduction</w:t>
       </w:r>
-      <w:bookmarkEnd w:id="3"/>
+      <w:bookmarkEnd w:id="2"/>
     </w:p>
     <w:p>
       <w:pPr>
         <w:spacing w:after="0" w:line="240" w:lineRule="auto"/>
         <w:ind w:right="657"/>
       </w:pPr>
-      <w:bookmarkStart w:id="4" w:name="_Hlk530663297"/>
-      <w:bookmarkStart w:id="5" w:name="_Toc380677725"/>
+      <w:bookmarkStart w:id="3" w:name="_Hlk530663297"/>
+      <w:bookmarkStart w:id="4" w:name="_Toc380677725"/>
       <w:r>
         <w:t xml:space="preserve">This assessment is an effort to determine the </w:t>
       </w:r>
@@ -6358,22 +6352,22 @@
           <w:lang w:val="en-US"/>
         </w:rPr>
       </w:pPr>
-      <w:bookmarkStart w:id="6" w:name="_Toc531862712"/>
+      <w:bookmarkStart w:id="5" w:name="_Toc531862712"/>
+      <w:bookmarkEnd w:id="3"/>
+      <w:r>
+        <w:rPr>
+          <w:lang w:val="en-US"/>
+        </w:rPr>
+        <w:t xml:space="preserve">Application </w:t>
+      </w:r>
       <w:bookmarkEnd w:id="4"/>
       <w:r>
         <w:rPr>
           <w:lang w:val="en-US"/>
         </w:rPr>
-        <w:t xml:space="preserve">Application </w:t>
+        <w:t>Characteristics</w:t>
       </w:r>
       <w:bookmarkEnd w:id="5"/>
-      <w:r>
-        <w:rPr>
-          <w:lang w:val="en-US"/>
-        </w:rPr>
-        <w:t>Characteristics</w:t>
-      </w:r>
-      <w:bookmarkEnd w:id="6"/>
     </w:p>
     <w:p>
       <w:pPr>
@@ -6801,101 +6795,22 @@
       <w:r>
         <w:rPr>
           <w:noProof/>
+          <w:lang w:eastAsia="en-US"/>
         </w:rPr>
         <w:drawing>
-          <wp:anchor distT="0" distB="0" distL="114300" distR="114300" simplePos="0" relativeHeight="251672576" behindDoc="0" locked="0" layoutInCell="1" allowOverlap="1" wp14:anchorId="0860ED68" wp14:editId="4223350F">
-            <wp:simplePos x="0" y="0"/>
-            <wp:positionH relativeFrom="column">
-              <wp:posOffset>182881</wp:posOffset>
-            </wp:positionH>
-            <wp:positionV relativeFrom="paragraph">
-              <wp:posOffset>10160</wp:posOffset>
-            </wp:positionV>
-            <wp:extent cx="2705100" cy="1590675"/>
+          <wp:inline distT="0" distB="0" distL="0" distR="0" wp14:anchorId="76ED6D82" wp14:editId="3C377699">
+            <wp:extent cx="2333625" cy="1590675"/>
             <wp:effectExtent l="0" t="0" r="0" b="0"/>
-            <wp:wrapNone/>
-            <wp:docPr id="1" name="Chart 1" descr="GRAPH;TECHNO_LOC">
-              <a:extLst xmlns:a="http://schemas.openxmlformats.org/drawingml/2006/main">
-                <a:ext uri="{FF2B5EF4-FFF2-40B4-BE49-F238E27FC236}">
-                  <a16:creationId xmlns:a16="http://schemas.microsoft.com/office/drawing/2014/main" id="{6C3A5F8A-ACD2-4532-B457-B758007DA09A}"/>
-                </a:ext>
-              </a:extLst>
-            </wp:docPr>
+            <wp:docPr id="2" name="Chart 1" descr="GRAPH;TECHNO_LOC"/>
             <wp:cNvGraphicFramePr/>
             <a:graphic xmlns:a="http://schemas.openxmlformats.org/drawingml/2006/main">
               <a:graphicData uri="http://schemas.openxmlformats.org/drawingml/2006/chart">
                 <c:chart xmlns:c="http://schemas.openxmlformats.org/drawingml/2006/chart" xmlns:r="http://schemas.openxmlformats.org/officeDocument/2006/relationships" r:id="rId10"/>
               </a:graphicData>
             </a:graphic>
-            <wp14:sizeRelH relativeFrom="margin">
-              <wp14:pctWidth>0</wp14:pctWidth>
-            </wp14:sizeRelH>
-          </wp:anchor>
+          </wp:inline>
         </w:drawing>
       </w:r>
-    </w:p>
-    <w:p>
-      <w:pPr>
-        <w:ind w:right="657"/>
-      </w:pPr>
-      <w:r>
-        <w:t xml:space="preserve"> </w:t>
-      </w:r>
-    </w:p>
-    <w:p>
-      <w:pPr>
-        <w:ind w:left="3120" w:right="657" w:firstLine="425"/>
-        <w:rPr>
-          <w:i/>
-          <w:sz w:val="14"/>
-        </w:rPr>
-      </w:pPr>
-    </w:p>
-    <w:p>
-      <w:pPr>
-        <w:ind w:left="3120" w:right="657" w:firstLine="425"/>
-        <w:rPr>
-          <w:i/>
-          <w:sz w:val="14"/>
-        </w:rPr>
-      </w:pPr>
-    </w:p>
-    <w:p>
-      <w:pPr>
-        <w:ind w:left="3120" w:right="657" w:firstLine="425"/>
-        <w:rPr>
-          <w:i/>
-          <w:sz w:val="14"/>
-        </w:rPr>
-      </w:pPr>
-    </w:p>
-    <w:p>
-      <w:pPr>
-        <w:ind w:left="3120" w:right="657" w:firstLine="425"/>
-        <w:rPr>
-          <w:i/>
-          <w:sz w:val="14"/>
-        </w:rPr>
-      </w:pPr>
-    </w:p>
-    <w:p>
-      <w:pPr>
-        <w:ind w:left="3120" w:right="657" w:firstLine="425"/>
-        <w:rPr>
-          <w:i/>
-          <w:sz w:val="14"/>
-        </w:rPr>
-      </w:pPr>
-    </w:p>
-    <w:p>
-      <w:pPr>
-        <w:ind w:right="657"/>
-        <w:jc w:val="center"/>
-        <w:rPr>
-          <w:i/>
-          <w:sz w:val="14"/>
-        </w:rPr>
-      </w:pPr>
     </w:p>
     <w:p>
       <w:pPr>
@@ -7180,12 +7095,12 @@
           <w:sz w:val="22"/>
         </w:rPr>
       </w:pPr>
-      <w:bookmarkStart w:id="7" w:name="_Toc531862713"/>
+      <w:bookmarkStart w:id="6" w:name="_Toc531862713"/>
       <w:r>
         <w:lastRenderedPageBreak/>
         <w:t>Security Violation Overview</w:t>
       </w:r>
-      <w:bookmarkEnd w:id="7"/>
+      <w:bookmarkEnd w:id="6"/>
     </w:p>
     <w:p>
       <w:pPr>
@@ -7197,7 +7112,7 @@
           <w:sz w:val="20"/>
         </w:rPr>
       </w:pPr>
-      <w:bookmarkStart w:id="8" w:name="_Hlk530663856"/>
+      <w:bookmarkStart w:id="7" w:name="_Hlk530663856"/>
       <w:r>
         <w:rPr>
           <w:rFonts w:asciiTheme="minorHAnsi" w:hAnsiTheme="minorHAnsi"/>
@@ -7259,7 +7174,7 @@
         <w:t>.</w:t>
       </w:r>
     </w:p>
-    <w:bookmarkEnd w:id="8"/>
+    <w:bookmarkEnd w:id="7"/>
     <w:p>
       <w:pPr>
         <w:ind w:left="0" w:right="657"/>
@@ -7291,7 +7206,7 @@
           <w:rFonts w:eastAsia="Calibri"/>
         </w:rPr>
       </w:pPr>
-      <w:bookmarkStart w:id="9" w:name="_Toc531862714"/>
+      <w:bookmarkStart w:id="8" w:name="_Toc531862714"/>
       <w:r>
         <w:rPr>
           <w:rFonts w:eastAsia="Calibri"/>
@@ -7320,7 +7235,7 @@
         </w:rPr>
         <w:t>Vulnerabilities</w:t>
       </w:r>
-      <w:bookmarkEnd w:id="9"/>
+      <w:bookmarkEnd w:id="8"/>
     </w:p>
     <w:p>
       <w:pPr>
@@ -7569,7 +7484,7 @@
           </w:tcPr>
           <w:p>
             <w:pPr>
-              <w:ind w:left="66" w:right="72" w:hanging="6"/>
+              <w:ind w:left="0"/>
               <w:jc w:val="center"/>
               <w:cnfStyle w:val="000000000000" w:firstRow="0" w:lastRow="0" w:firstColumn="0" w:lastColumn="0" w:oddVBand="0" w:evenVBand="0" w:oddHBand="0" w:evenHBand="0" w:firstRowFirstColumn="0" w:firstRowLastColumn="0" w:lastRowFirstColumn="0" w:lastRowLastColumn="0"/>
               <w:rPr>
@@ -7590,7 +7505,7 @@
           </w:tcPr>
           <w:p>
             <w:pPr>
-              <w:ind w:right="657"/>
+              <w:ind w:left="0"/>
               <w:jc w:val="center"/>
               <w:cnfStyle w:val="000000000000" w:firstRow="0" w:lastRow="0" w:firstColumn="0" w:lastColumn="0" w:oddVBand="0" w:evenVBand="0" w:oddHBand="0" w:evenHBand="0" w:firstRowFirstColumn="0" w:firstRowLastColumn="0" w:lastRowFirstColumn="0" w:lastRowLastColumn="0"/>
               <w:rPr>
@@ -7659,7 +7574,7 @@
           </w:tcPr>
           <w:p>
             <w:pPr>
-              <w:ind w:left="66" w:right="72" w:hanging="6"/>
+              <w:ind w:left="0"/>
               <w:jc w:val="center"/>
               <w:cnfStyle w:val="000000000000" w:firstRow="0" w:lastRow="0" w:firstColumn="0" w:lastColumn="0" w:oddVBand="0" w:evenVBand="0" w:oddHBand="0" w:evenHBand="0" w:firstRowFirstColumn="0" w:firstRowLastColumn="0" w:lastRowFirstColumn="0" w:lastRowLastColumn="0"/>
               <w:rPr>
@@ -7680,7 +7595,7 @@
           </w:tcPr>
           <w:p>
             <w:pPr>
-              <w:ind w:right="657"/>
+              <w:ind w:left="0"/>
               <w:jc w:val="center"/>
               <w:cnfStyle w:val="000000000000" w:firstRow="0" w:lastRow="0" w:firstColumn="0" w:lastColumn="0" w:oddVBand="0" w:evenVBand="0" w:oddHBand="0" w:evenHBand="0" w:firstRowFirstColumn="0" w:firstRowLastColumn="0" w:lastRowFirstColumn="0" w:lastRowLastColumn="0"/>
               <w:rPr>
@@ -7749,7 +7664,7 @@
           </w:tcPr>
           <w:p>
             <w:pPr>
-              <w:ind w:left="66" w:right="72" w:hanging="6"/>
+              <w:ind w:left="0"/>
               <w:jc w:val="center"/>
               <w:cnfStyle w:val="000000000000" w:firstRow="0" w:lastRow="0" w:firstColumn="0" w:lastColumn="0" w:oddVBand="0" w:evenVBand="0" w:oddHBand="0" w:evenHBand="0" w:firstRowFirstColumn="0" w:firstRowLastColumn="0" w:lastRowFirstColumn="0" w:lastRowLastColumn="0"/>
               <w:rPr>
@@ -7770,7 +7685,7 @@
           </w:tcPr>
           <w:p>
             <w:pPr>
-              <w:ind w:right="657"/>
+              <w:ind w:left="0"/>
               <w:jc w:val="center"/>
               <w:cnfStyle w:val="000000000000" w:firstRow="0" w:lastRow="0" w:firstColumn="0" w:lastColumn="0" w:oddVBand="0" w:evenVBand="0" w:oddHBand="0" w:evenHBand="0" w:firstRowFirstColumn="0" w:firstRowLastColumn="0" w:lastRowFirstColumn="0" w:lastRowLastColumn="0"/>
               <w:rPr>
@@ -7839,7 +7754,7 @@
           </w:tcPr>
           <w:p>
             <w:pPr>
-              <w:ind w:left="66" w:right="72" w:hanging="6"/>
+              <w:ind w:left="0"/>
               <w:jc w:val="center"/>
               <w:cnfStyle w:val="000000000000" w:firstRow="0" w:lastRow="0" w:firstColumn="0" w:lastColumn="0" w:oddVBand="0" w:evenVBand="0" w:oddHBand="0" w:evenHBand="0" w:firstRowFirstColumn="0" w:firstRowLastColumn="0" w:lastRowFirstColumn="0" w:lastRowLastColumn="0"/>
               <w:rPr>
@@ -7860,7 +7775,7 @@
           </w:tcPr>
           <w:p>
             <w:pPr>
-              <w:ind w:right="657"/>
+              <w:ind w:left="0"/>
               <w:jc w:val="center"/>
               <w:cnfStyle w:val="000000000000" w:firstRow="0" w:lastRow="0" w:firstColumn="0" w:lastColumn="0" w:oddVBand="0" w:evenVBand="0" w:oddHBand="0" w:evenHBand="0" w:firstRowFirstColumn="0" w:firstRowLastColumn="0" w:lastRowFirstColumn="0" w:lastRowLastColumn="0"/>
               <w:rPr>
@@ -7929,7 +7844,7 @@
           </w:tcPr>
           <w:p>
             <w:pPr>
-              <w:ind w:left="66" w:right="72" w:hanging="6"/>
+              <w:ind w:left="0"/>
               <w:jc w:val="center"/>
               <w:cnfStyle w:val="000000000000" w:firstRow="0" w:lastRow="0" w:firstColumn="0" w:lastColumn="0" w:oddVBand="0" w:evenVBand="0" w:oddHBand="0" w:evenHBand="0" w:firstRowFirstColumn="0" w:firstRowLastColumn="0" w:lastRowFirstColumn="0" w:lastRowLastColumn="0"/>
               <w:rPr>
@@ -7950,7 +7865,7 @@
           </w:tcPr>
           <w:p>
             <w:pPr>
-              <w:ind w:right="657"/>
+              <w:ind w:left="0"/>
               <w:jc w:val="center"/>
               <w:cnfStyle w:val="000000000000" w:firstRow="0" w:lastRow="0" w:firstColumn="0" w:lastColumn="0" w:oddVBand="0" w:evenVBand="0" w:oddHBand="0" w:evenHBand="0" w:firstRowFirstColumn="0" w:firstRowLastColumn="0" w:lastRowFirstColumn="0" w:lastRowLastColumn="0"/>
               <w:rPr>
@@ -8136,7 +8051,7 @@
           <w:rFonts w:eastAsia="Calibri"/>
         </w:rPr>
       </w:pPr>
-      <w:bookmarkStart w:id="10" w:name="_Toc531862715"/>
+      <w:bookmarkStart w:id="9" w:name="_Toc531862715"/>
       <w:r>
         <w:rPr>
           <w:rFonts w:eastAsia="Calibri"/>
@@ -8159,7 +8074,7 @@
         </w:rPr>
         <w:t>Path Traversal Improper Input Neutralization</w:t>
       </w:r>
-      <w:bookmarkEnd w:id="10"/>
+      <w:bookmarkEnd w:id="9"/>
     </w:p>
     <w:p>
       <w:pPr>
@@ -8424,7 +8339,7 @@
           </w:tcPr>
           <w:p>
             <w:pPr>
-              <w:ind w:left="66" w:right="72" w:hanging="6"/>
+              <w:ind w:left="0"/>
               <w:jc w:val="center"/>
               <w:cnfStyle w:val="000000000000" w:firstRow="0" w:lastRow="0" w:firstColumn="0" w:lastColumn="0" w:oddVBand="0" w:evenVBand="0" w:oddHBand="0" w:evenHBand="0" w:firstRowFirstColumn="0" w:firstRowLastColumn="0" w:lastRowFirstColumn="0" w:lastRowLastColumn="0"/>
               <w:rPr>
@@ -8445,7 +8360,7 @@
           </w:tcPr>
           <w:p>
             <w:pPr>
-              <w:ind w:right="657"/>
+              <w:ind w:left="0"/>
               <w:jc w:val="center"/>
               <w:cnfStyle w:val="000000000000" w:firstRow="0" w:lastRow="0" w:firstColumn="0" w:lastColumn="0" w:oddVBand="0" w:evenVBand="0" w:oddHBand="0" w:evenHBand="0" w:firstRowFirstColumn="0" w:firstRowLastColumn="0" w:lastRowFirstColumn="0" w:lastRowLastColumn="0"/>
               <w:rPr>
@@ -8514,7 +8429,7 @@
           </w:tcPr>
           <w:p>
             <w:pPr>
-              <w:ind w:left="66" w:right="72" w:hanging="6"/>
+              <w:ind w:left="0"/>
               <w:jc w:val="center"/>
               <w:cnfStyle w:val="000000000000" w:firstRow="0" w:lastRow="0" w:firstColumn="0" w:lastColumn="0" w:oddVBand="0" w:evenVBand="0" w:oddHBand="0" w:evenHBand="0" w:firstRowFirstColumn="0" w:firstRowLastColumn="0" w:lastRowFirstColumn="0" w:lastRowLastColumn="0"/>
               <w:rPr>
@@ -8535,7 +8450,7 @@
           </w:tcPr>
           <w:p>
             <w:pPr>
-              <w:ind w:right="657"/>
+              <w:ind w:left="0"/>
               <w:jc w:val="center"/>
               <w:cnfStyle w:val="000000000000" w:firstRow="0" w:lastRow="0" w:firstColumn="0" w:lastColumn="0" w:oddVBand="0" w:evenVBand="0" w:oddHBand="0" w:evenHBand="0" w:firstRowFirstColumn="0" w:firstRowLastColumn="0" w:lastRowFirstColumn="0" w:lastRowLastColumn="0"/>
               <w:rPr>
@@ -8604,7 +8519,7 @@
           </w:tcPr>
           <w:p>
             <w:pPr>
-              <w:ind w:left="66" w:right="72" w:hanging="6"/>
+              <w:ind w:left="0"/>
               <w:jc w:val="center"/>
               <w:cnfStyle w:val="000000000000" w:firstRow="0" w:lastRow="0" w:firstColumn="0" w:lastColumn="0" w:oddVBand="0" w:evenVBand="0" w:oddHBand="0" w:evenHBand="0" w:firstRowFirstColumn="0" w:firstRowLastColumn="0" w:lastRowFirstColumn="0" w:lastRowLastColumn="0"/>
               <w:rPr>
@@ -8625,7 +8540,7 @@
           </w:tcPr>
           <w:p>
             <w:pPr>
-              <w:ind w:right="657"/>
+              <w:ind w:left="0"/>
               <w:jc w:val="center"/>
               <w:cnfStyle w:val="000000000000" w:firstRow="0" w:lastRow="0" w:firstColumn="0" w:lastColumn="0" w:oddVBand="0" w:evenVBand="0" w:oddHBand="0" w:evenHBand="0" w:firstRowFirstColumn="0" w:firstRowLastColumn="0" w:lastRowFirstColumn="0" w:lastRowLastColumn="0"/>
               <w:rPr>
@@ -8694,7 +8609,7 @@
           </w:tcPr>
           <w:p>
             <w:pPr>
-              <w:ind w:left="66" w:right="72" w:hanging="6"/>
+              <w:ind w:left="0"/>
               <w:jc w:val="center"/>
               <w:cnfStyle w:val="000000000000" w:firstRow="0" w:lastRow="0" w:firstColumn="0" w:lastColumn="0" w:oddVBand="0" w:evenVBand="0" w:oddHBand="0" w:evenHBand="0" w:firstRowFirstColumn="0" w:firstRowLastColumn="0" w:lastRowFirstColumn="0" w:lastRowLastColumn="0"/>
               <w:rPr>
@@ -8715,7 +8630,7 @@
           </w:tcPr>
           <w:p>
             <w:pPr>
-              <w:ind w:right="657"/>
+              <w:ind w:left="0"/>
               <w:jc w:val="center"/>
               <w:cnfStyle w:val="000000000000" w:firstRow="0" w:lastRow="0" w:firstColumn="0" w:lastColumn="0" w:oddVBand="0" w:evenVBand="0" w:oddHBand="0" w:evenHBand="0" w:firstRowFirstColumn="0" w:firstRowLastColumn="0" w:lastRowFirstColumn="0" w:lastRowLastColumn="0"/>
               <w:rPr>
@@ -8784,7 +8699,7 @@
           </w:tcPr>
           <w:p>
             <w:pPr>
-              <w:ind w:left="66" w:right="72" w:hanging="6"/>
+              <w:ind w:left="0"/>
               <w:jc w:val="center"/>
               <w:cnfStyle w:val="000000000000" w:firstRow="0" w:lastRow="0" w:firstColumn="0" w:lastColumn="0" w:oddVBand="0" w:evenVBand="0" w:oddHBand="0" w:evenHBand="0" w:firstRowFirstColumn="0" w:firstRowLastColumn="0" w:lastRowFirstColumn="0" w:lastRowLastColumn="0"/>
               <w:rPr>
@@ -8805,7 +8720,7 @@
           </w:tcPr>
           <w:p>
             <w:pPr>
-              <w:ind w:right="657"/>
+              <w:ind w:left="0"/>
               <w:jc w:val="center"/>
               <w:cnfStyle w:val="000000000000" w:firstRow="0" w:lastRow="0" w:firstColumn="0" w:lastColumn="0" w:oddVBand="0" w:evenVBand="0" w:oddHBand="0" w:evenHBand="0" w:firstRowFirstColumn="0" w:firstRowLastColumn="0" w:lastRowFirstColumn="0" w:lastRowLastColumn="0"/>
               <w:rPr>
@@ -9014,7 +8929,7 @@
           <w:rFonts w:eastAsia="Calibri"/>
         </w:rPr>
       </w:pPr>
-      <w:bookmarkStart w:id="11" w:name="_Toc531862716"/>
+      <w:bookmarkStart w:id="10" w:name="_Toc531862716"/>
       <w:r>
         <w:rPr>
           <w:rFonts w:eastAsia="Calibri"/>
@@ -9043,7 +8958,7 @@
         </w:rPr>
         <w:t>OS Command Injection Improper Input Neutralization</w:t>
       </w:r>
-      <w:bookmarkEnd w:id="11"/>
+      <w:bookmarkEnd w:id="10"/>
     </w:p>
     <w:p>
       <w:pPr>
@@ -9299,7 +9214,7 @@
           </w:tcPr>
           <w:p>
             <w:pPr>
-              <w:ind w:left="66" w:right="72" w:hanging="6"/>
+              <w:ind w:left="0"/>
               <w:jc w:val="center"/>
               <w:cnfStyle w:val="000000000000" w:firstRow="0" w:lastRow="0" w:firstColumn="0" w:lastColumn="0" w:oddVBand="0" w:evenVBand="0" w:oddHBand="0" w:evenHBand="0" w:firstRowFirstColumn="0" w:firstRowLastColumn="0" w:lastRowFirstColumn="0" w:lastRowLastColumn="0"/>
               <w:rPr>
@@ -9320,7 +9235,7 @@
           </w:tcPr>
           <w:p>
             <w:pPr>
-              <w:ind w:right="657"/>
+              <w:ind w:left="0"/>
               <w:jc w:val="center"/>
               <w:cnfStyle w:val="000000000000" w:firstRow="0" w:lastRow="0" w:firstColumn="0" w:lastColumn="0" w:oddVBand="0" w:evenVBand="0" w:oddHBand="0" w:evenHBand="0" w:firstRowFirstColumn="0" w:firstRowLastColumn="0" w:lastRowFirstColumn="0" w:lastRowLastColumn="0"/>
               <w:rPr>
@@ -9389,7 +9304,7 @@
           </w:tcPr>
           <w:p>
             <w:pPr>
-              <w:ind w:left="66" w:right="72" w:hanging="6"/>
+              <w:ind w:left="0"/>
               <w:jc w:val="center"/>
               <w:cnfStyle w:val="000000000000" w:firstRow="0" w:lastRow="0" w:firstColumn="0" w:lastColumn="0" w:oddVBand="0" w:evenVBand="0" w:oddHBand="0" w:evenHBand="0" w:firstRowFirstColumn="0" w:firstRowLastColumn="0" w:lastRowFirstColumn="0" w:lastRowLastColumn="0"/>
               <w:rPr>
@@ -9410,7 +9325,7 @@
           </w:tcPr>
           <w:p>
             <w:pPr>
-              <w:ind w:right="657"/>
+              <w:ind w:left="0"/>
               <w:jc w:val="center"/>
               <w:cnfStyle w:val="000000000000" w:firstRow="0" w:lastRow="0" w:firstColumn="0" w:lastColumn="0" w:oddVBand="0" w:evenVBand="0" w:oddHBand="0" w:evenHBand="0" w:firstRowFirstColumn="0" w:firstRowLastColumn="0" w:lastRowFirstColumn="0" w:lastRowLastColumn="0"/>
               <w:rPr>
@@ -9479,7 +9394,7 @@
           </w:tcPr>
           <w:p>
             <w:pPr>
-              <w:ind w:left="66" w:right="72" w:hanging="6"/>
+              <w:ind w:left="0"/>
               <w:jc w:val="center"/>
               <w:cnfStyle w:val="000000000000" w:firstRow="0" w:lastRow="0" w:firstColumn="0" w:lastColumn="0" w:oddVBand="0" w:evenVBand="0" w:oddHBand="0" w:evenHBand="0" w:firstRowFirstColumn="0" w:firstRowLastColumn="0" w:lastRowFirstColumn="0" w:lastRowLastColumn="0"/>
               <w:rPr>
@@ -9500,7 +9415,7 @@
           </w:tcPr>
           <w:p>
             <w:pPr>
-              <w:ind w:right="657"/>
+              <w:ind w:left="0"/>
               <w:jc w:val="center"/>
               <w:cnfStyle w:val="000000000000" w:firstRow="0" w:lastRow="0" w:firstColumn="0" w:lastColumn="0" w:oddVBand="0" w:evenVBand="0" w:oddHBand="0" w:evenHBand="0" w:firstRowFirstColumn="0" w:firstRowLastColumn="0" w:lastRowFirstColumn="0" w:lastRowLastColumn="0"/>
               <w:rPr>
@@ -9569,7 +9484,7 @@
           </w:tcPr>
           <w:p>
             <w:pPr>
-              <w:ind w:left="66" w:right="72" w:hanging="6"/>
+              <w:ind w:left="0"/>
               <w:jc w:val="center"/>
               <w:cnfStyle w:val="000000000000" w:firstRow="0" w:lastRow="0" w:firstColumn="0" w:lastColumn="0" w:oddVBand="0" w:evenVBand="0" w:oddHBand="0" w:evenHBand="0" w:firstRowFirstColumn="0" w:firstRowLastColumn="0" w:lastRowFirstColumn="0" w:lastRowLastColumn="0"/>
               <w:rPr>
@@ -9590,7 +9505,7 @@
           </w:tcPr>
           <w:p>
             <w:pPr>
-              <w:ind w:right="657"/>
+              <w:ind w:left="0"/>
               <w:jc w:val="center"/>
               <w:cnfStyle w:val="000000000000" w:firstRow="0" w:lastRow="0" w:firstColumn="0" w:lastColumn="0" w:oddVBand="0" w:evenVBand="0" w:oddHBand="0" w:evenHBand="0" w:firstRowFirstColumn="0" w:firstRowLastColumn="0" w:lastRowFirstColumn="0" w:lastRowLastColumn="0"/>
               <w:rPr>
@@ -9659,7 +9574,7 @@
           </w:tcPr>
           <w:p>
             <w:pPr>
-              <w:ind w:left="66" w:right="72" w:hanging="6"/>
+              <w:ind w:left="0"/>
               <w:jc w:val="center"/>
               <w:cnfStyle w:val="000000000000" w:firstRow="0" w:lastRow="0" w:firstColumn="0" w:lastColumn="0" w:oddVBand="0" w:evenVBand="0" w:oddHBand="0" w:evenHBand="0" w:firstRowFirstColumn="0" w:firstRowLastColumn="0" w:lastRowFirstColumn="0" w:lastRowLastColumn="0"/>
               <w:rPr>
@@ -9680,7 +9595,7 @@
           </w:tcPr>
           <w:p>
             <w:pPr>
-              <w:ind w:right="657"/>
+              <w:ind w:left="0"/>
               <w:jc w:val="center"/>
               <w:cnfStyle w:val="000000000000" w:firstRow="0" w:lastRow="0" w:firstColumn="0" w:lastColumn="0" w:oddVBand="0" w:evenVBand="0" w:oddHBand="0" w:evenHBand="0" w:firstRowFirstColumn="0" w:firstRowLastColumn="0" w:lastRowFirstColumn="0" w:lastRowLastColumn="0"/>
               <w:rPr>
@@ -9776,7 +9691,7 @@
           <w:rFonts w:eastAsia="Calibri"/>
         </w:rPr>
       </w:pPr>
-      <w:bookmarkStart w:id="12" w:name="_Toc531862717"/>
+      <w:bookmarkStart w:id="11" w:name="_Toc531862717"/>
       <w:r>
         <w:rPr>
           <w:rFonts w:eastAsia="Calibri"/>
@@ -9805,7 +9720,7 @@
         </w:rPr>
         <w:t>Cross-site Scripting Improper Input Neutralization</w:t>
       </w:r>
-      <w:bookmarkEnd w:id="12"/>
+      <w:bookmarkEnd w:id="11"/>
     </w:p>
     <w:p>
       <w:pPr>
@@ -10075,7 +9990,7 @@
           </w:tcPr>
           <w:p>
             <w:pPr>
-              <w:ind w:left="66" w:right="72" w:hanging="6"/>
+              <w:ind w:left="0"/>
               <w:jc w:val="center"/>
               <w:cnfStyle w:val="000000000000" w:firstRow="0" w:lastRow="0" w:firstColumn="0" w:lastColumn="0" w:oddVBand="0" w:evenVBand="0" w:oddHBand="0" w:evenHBand="0" w:firstRowFirstColumn="0" w:firstRowLastColumn="0" w:lastRowFirstColumn="0" w:lastRowLastColumn="0"/>
               <w:rPr>
@@ -10096,7 +10011,7 @@
           </w:tcPr>
           <w:p>
             <w:pPr>
-              <w:ind w:right="657"/>
+              <w:ind w:left="0"/>
               <w:jc w:val="center"/>
               <w:cnfStyle w:val="000000000000" w:firstRow="0" w:lastRow="0" w:firstColumn="0" w:lastColumn="0" w:oddVBand="0" w:evenVBand="0" w:oddHBand="0" w:evenHBand="0" w:firstRowFirstColumn="0" w:firstRowLastColumn="0" w:lastRowFirstColumn="0" w:lastRowLastColumn="0"/>
               <w:rPr>
@@ -10165,7 +10080,7 @@
           </w:tcPr>
           <w:p>
             <w:pPr>
-              <w:ind w:left="66" w:right="72" w:hanging="6"/>
+              <w:ind w:left="0"/>
               <w:jc w:val="center"/>
               <w:cnfStyle w:val="000000000000" w:firstRow="0" w:lastRow="0" w:firstColumn="0" w:lastColumn="0" w:oddVBand="0" w:evenVBand="0" w:oddHBand="0" w:evenHBand="0" w:firstRowFirstColumn="0" w:firstRowLastColumn="0" w:lastRowFirstColumn="0" w:lastRowLastColumn="0"/>
               <w:rPr>
@@ -10186,7 +10101,7 @@
           </w:tcPr>
           <w:p>
             <w:pPr>
-              <w:ind w:right="657"/>
+              <w:ind w:left="0"/>
               <w:jc w:val="center"/>
               <w:cnfStyle w:val="000000000000" w:firstRow="0" w:lastRow="0" w:firstColumn="0" w:lastColumn="0" w:oddVBand="0" w:evenVBand="0" w:oddHBand="0" w:evenHBand="0" w:firstRowFirstColumn="0" w:firstRowLastColumn="0" w:lastRowFirstColumn="0" w:lastRowLastColumn="0"/>
               <w:rPr>
@@ -10255,7 +10170,7 @@
           </w:tcPr>
           <w:p>
             <w:pPr>
-              <w:ind w:left="66" w:right="72" w:hanging="6"/>
+              <w:ind w:left="0"/>
               <w:jc w:val="center"/>
               <w:cnfStyle w:val="000000000000" w:firstRow="0" w:lastRow="0" w:firstColumn="0" w:lastColumn="0" w:oddVBand="0" w:evenVBand="0" w:oddHBand="0" w:evenHBand="0" w:firstRowFirstColumn="0" w:firstRowLastColumn="0" w:lastRowFirstColumn="0" w:lastRowLastColumn="0"/>
               <w:rPr>
@@ -10276,7 +10191,7 @@
           </w:tcPr>
           <w:p>
             <w:pPr>
-              <w:ind w:right="657"/>
+              <w:ind w:left="0"/>
               <w:jc w:val="center"/>
               <w:cnfStyle w:val="000000000000" w:firstRow="0" w:lastRow="0" w:firstColumn="0" w:lastColumn="0" w:oddVBand="0" w:evenVBand="0" w:oddHBand="0" w:evenHBand="0" w:firstRowFirstColumn="0" w:firstRowLastColumn="0" w:lastRowFirstColumn="0" w:lastRowLastColumn="0"/>
               <w:rPr>
@@ -10345,7 +10260,7 @@
           </w:tcPr>
           <w:p>
             <w:pPr>
-              <w:ind w:left="66" w:right="72" w:hanging="6"/>
+              <w:ind w:left="0"/>
               <w:jc w:val="center"/>
               <w:cnfStyle w:val="000000000000" w:firstRow="0" w:lastRow="0" w:firstColumn="0" w:lastColumn="0" w:oddVBand="0" w:evenVBand="0" w:oddHBand="0" w:evenHBand="0" w:firstRowFirstColumn="0" w:firstRowLastColumn="0" w:lastRowFirstColumn="0" w:lastRowLastColumn="0"/>
               <w:rPr>
@@ -10366,7 +10281,7 @@
           </w:tcPr>
           <w:p>
             <w:pPr>
-              <w:ind w:right="657"/>
+              <w:ind w:left="0"/>
               <w:jc w:val="center"/>
               <w:cnfStyle w:val="000000000000" w:firstRow="0" w:lastRow="0" w:firstColumn="0" w:lastColumn="0" w:oddVBand="0" w:evenVBand="0" w:oddHBand="0" w:evenHBand="0" w:firstRowFirstColumn="0" w:firstRowLastColumn="0" w:lastRowFirstColumn="0" w:lastRowLastColumn="0"/>
               <w:rPr>
@@ -10435,7 +10350,7 @@
           </w:tcPr>
           <w:p>
             <w:pPr>
-              <w:ind w:left="66" w:right="72" w:hanging="6"/>
+              <w:ind w:left="0"/>
               <w:jc w:val="center"/>
               <w:cnfStyle w:val="000000000000" w:firstRow="0" w:lastRow="0" w:firstColumn="0" w:lastColumn="0" w:oddVBand="0" w:evenVBand="0" w:oddHBand="0" w:evenHBand="0" w:firstRowFirstColumn="0" w:firstRowLastColumn="0" w:lastRowFirstColumn="0" w:lastRowLastColumn="0"/>
               <w:rPr>
@@ -10456,7 +10371,7 @@
           </w:tcPr>
           <w:p>
             <w:pPr>
-              <w:ind w:right="657"/>
+              <w:ind w:left="0"/>
               <w:jc w:val="center"/>
               <w:cnfStyle w:val="000000000000" w:firstRow="0" w:lastRow="0" w:firstColumn="0" w:lastColumn="0" w:oddVBand="0" w:evenVBand="0" w:oddHBand="0" w:evenHBand="0" w:firstRowFirstColumn="0" w:firstRowLastColumn="0" w:lastRowFirstColumn="0" w:lastRowLastColumn="0"/>
               <w:rPr>
@@ -10545,7 +10460,7 @@
           <w:rFonts w:eastAsia="Calibri"/>
         </w:rPr>
       </w:pPr>
-      <w:bookmarkStart w:id="13" w:name="_Toc531862718"/>
+      <w:bookmarkStart w:id="12" w:name="_Toc531862718"/>
       <w:r>
         <w:rPr>
           <w:rFonts w:eastAsia="Calibri"/>
@@ -10575,7 +10490,7 @@
         </w:rPr>
         <w:t>SQL Injection Improper Input Neutralization</w:t>
       </w:r>
-      <w:bookmarkEnd w:id="13"/>
+      <w:bookmarkEnd w:id="12"/>
     </w:p>
     <w:p>
       <w:pPr>
@@ -10837,7 +10752,7 @@
           </w:tcPr>
           <w:p>
             <w:pPr>
-              <w:ind w:left="66" w:right="72" w:hanging="6"/>
+              <w:ind w:left="0"/>
               <w:jc w:val="center"/>
               <w:cnfStyle w:val="000000000000" w:firstRow="0" w:lastRow="0" w:firstColumn="0" w:lastColumn="0" w:oddVBand="0" w:evenVBand="0" w:oddHBand="0" w:evenHBand="0" w:firstRowFirstColumn="0" w:firstRowLastColumn="0" w:lastRowFirstColumn="0" w:lastRowLastColumn="0"/>
               <w:rPr>
@@ -10858,7 +10773,7 @@
           </w:tcPr>
           <w:p>
             <w:pPr>
-              <w:ind w:right="657"/>
+              <w:ind w:left="0"/>
               <w:jc w:val="center"/>
               <w:cnfStyle w:val="000000000000" w:firstRow="0" w:lastRow="0" w:firstColumn="0" w:lastColumn="0" w:oddVBand="0" w:evenVBand="0" w:oddHBand="0" w:evenHBand="0" w:firstRowFirstColumn="0" w:firstRowLastColumn="0" w:lastRowFirstColumn="0" w:lastRowLastColumn="0"/>
               <w:rPr>
@@ -10927,7 +10842,7 @@
           </w:tcPr>
           <w:p>
             <w:pPr>
-              <w:ind w:left="66" w:right="72" w:hanging="6"/>
+              <w:ind w:left="0"/>
               <w:jc w:val="center"/>
               <w:cnfStyle w:val="000000000000" w:firstRow="0" w:lastRow="0" w:firstColumn="0" w:lastColumn="0" w:oddVBand="0" w:evenVBand="0" w:oddHBand="0" w:evenHBand="0" w:firstRowFirstColumn="0" w:firstRowLastColumn="0" w:lastRowFirstColumn="0" w:lastRowLastColumn="0"/>
               <w:rPr>
@@ -10948,7 +10863,7 @@
           </w:tcPr>
           <w:p>
             <w:pPr>
-              <w:ind w:right="657"/>
+              <w:ind w:left="0"/>
               <w:jc w:val="center"/>
               <w:cnfStyle w:val="000000000000" w:firstRow="0" w:lastRow="0" w:firstColumn="0" w:lastColumn="0" w:oddVBand="0" w:evenVBand="0" w:oddHBand="0" w:evenHBand="0" w:firstRowFirstColumn="0" w:firstRowLastColumn="0" w:lastRowFirstColumn="0" w:lastRowLastColumn="0"/>
               <w:rPr>
@@ -11017,7 +10932,7 @@
           </w:tcPr>
           <w:p>
             <w:pPr>
-              <w:ind w:left="66" w:right="72" w:hanging="6"/>
+              <w:ind w:left="0"/>
               <w:jc w:val="center"/>
               <w:cnfStyle w:val="000000000000" w:firstRow="0" w:lastRow="0" w:firstColumn="0" w:lastColumn="0" w:oddVBand="0" w:evenVBand="0" w:oddHBand="0" w:evenHBand="0" w:firstRowFirstColumn="0" w:firstRowLastColumn="0" w:lastRowFirstColumn="0" w:lastRowLastColumn="0"/>
               <w:rPr>
@@ -11038,7 +10953,7 @@
           </w:tcPr>
           <w:p>
             <w:pPr>
-              <w:ind w:right="657"/>
+              <w:ind w:left="0"/>
               <w:jc w:val="center"/>
               <w:cnfStyle w:val="000000000000" w:firstRow="0" w:lastRow="0" w:firstColumn="0" w:lastColumn="0" w:oddVBand="0" w:evenVBand="0" w:oddHBand="0" w:evenHBand="0" w:firstRowFirstColumn="0" w:firstRowLastColumn="0" w:lastRowFirstColumn="0" w:lastRowLastColumn="0"/>
               <w:rPr>
@@ -11107,7 +11022,7 @@
           </w:tcPr>
           <w:p>
             <w:pPr>
-              <w:ind w:left="66" w:right="72" w:hanging="6"/>
+              <w:ind w:left="0"/>
               <w:jc w:val="center"/>
               <w:cnfStyle w:val="000000000000" w:firstRow="0" w:lastRow="0" w:firstColumn="0" w:lastColumn="0" w:oddVBand="0" w:evenVBand="0" w:oddHBand="0" w:evenHBand="0" w:firstRowFirstColumn="0" w:firstRowLastColumn="0" w:lastRowFirstColumn="0" w:lastRowLastColumn="0"/>
               <w:rPr>
@@ -11128,7 +11043,7 @@
           </w:tcPr>
           <w:p>
             <w:pPr>
-              <w:ind w:right="657"/>
+              <w:ind w:left="0"/>
               <w:jc w:val="center"/>
               <w:cnfStyle w:val="000000000000" w:firstRow="0" w:lastRow="0" w:firstColumn="0" w:lastColumn="0" w:oddVBand="0" w:evenVBand="0" w:oddHBand="0" w:evenHBand="0" w:firstRowFirstColumn="0" w:firstRowLastColumn="0" w:lastRowFirstColumn="0" w:lastRowLastColumn="0"/>
               <w:rPr>
@@ -11197,7 +11112,7 @@
           </w:tcPr>
           <w:p>
             <w:pPr>
-              <w:ind w:left="66" w:right="72" w:hanging="6"/>
+              <w:ind w:left="0"/>
               <w:jc w:val="center"/>
               <w:cnfStyle w:val="000000000000" w:firstRow="0" w:lastRow="0" w:firstColumn="0" w:lastColumn="0" w:oddVBand="0" w:evenVBand="0" w:oddHBand="0" w:evenHBand="0" w:firstRowFirstColumn="0" w:firstRowLastColumn="0" w:lastRowFirstColumn="0" w:lastRowLastColumn="0"/>
               <w:rPr>
@@ -11218,7 +11133,7 @@
           </w:tcPr>
           <w:p>
             <w:pPr>
-              <w:ind w:right="657"/>
+              <w:ind w:left="0"/>
               <w:jc w:val="center"/>
               <w:cnfStyle w:val="000000000000" w:firstRow="0" w:lastRow="0" w:firstColumn="0" w:lastColumn="0" w:oddVBand="0" w:evenVBand="0" w:oddHBand="0" w:evenHBand="0" w:firstRowFirstColumn="0" w:firstRowLastColumn="0" w:lastRowFirstColumn="0" w:lastRowLastColumn="0"/>
               <w:rPr>
@@ -11323,7 +11238,7 @@
           <w:rFonts w:eastAsia="Calibri"/>
         </w:rPr>
       </w:pPr>
-      <w:bookmarkStart w:id="14" w:name="_Toc531862719"/>
+      <w:bookmarkStart w:id="13" w:name="_Toc531862719"/>
       <w:r>
         <w:rPr>
           <w:rFonts w:eastAsia="Calibri"/>
@@ -11352,7 +11267,7 @@
         </w:rPr>
         <w:t>Name or Reference Resolution Improper Input Neutralization</w:t>
       </w:r>
-      <w:bookmarkEnd w:id="14"/>
+      <w:bookmarkEnd w:id="13"/>
     </w:p>
     <w:p>
       <w:pPr>
@@ -11602,7 +11517,7 @@
           </w:tcPr>
           <w:p>
             <w:pPr>
-              <w:ind w:left="66" w:right="72" w:hanging="6"/>
+              <w:ind w:left="0"/>
               <w:jc w:val="center"/>
               <w:cnfStyle w:val="000000000000" w:firstRow="0" w:lastRow="0" w:firstColumn="0" w:lastColumn="0" w:oddVBand="0" w:evenVBand="0" w:oddHBand="0" w:evenHBand="0" w:firstRowFirstColumn="0" w:firstRowLastColumn="0" w:lastRowFirstColumn="0" w:lastRowLastColumn="0"/>
               <w:rPr>
@@ -11623,7 +11538,7 @@
           </w:tcPr>
           <w:p>
             <w:pPr>
-              <w:ind w:right="657"/>
+              <w:ind w:left="0"/>
               <w:jc w:val="center"/>
               <w:cnfStyle w:val="000000000000" w:firstRow="0" w:lastRow="0" w:firstColumn="0" w:lastColumn="0" w:oddVBand="0" w:evenVBand="0" w:oddHBand="0" w:evenHBand="0" w:firstRowFirstColumn="0" w:firstRowLastColumn="0" w:lastRowFirstColumn="0" w:lastRowLastColumn="0"/>
               <w:rPr>
@@ -11692,7 +11607,7 @@
           </w:tcPr>
           <w:p>
             <w:pPr>
-              <w:ind w:left="66" w:right="72" w:hanging="6"/>
+              <w:ind w:left="0"/>
               <w:jc w:val="center"/>
               <w:cnfStyle w:val="000000000000" w:firstRow="0" w:lastRow="0" w:firstColumn="0" w:lastColumn="0" w:oddVBand="0" w:evenVBand="0" w:oddHBand="0" w:evenHBand="0" w:firstRowFirstColumn="0" w:firstRowLastColumn="0" w:lastRowFirstColumn="0" w:lastRowLastColumn="0"/>
               <w:rPr>
@@ -11713,7 +11628,7 @@
           </w:tcPr>
           <w:p>
             <w:pPr>
-              <w:ind w:right="657"/>
+              <w:ind w:left="0"/>
               <w:jc w:val="center"/>
               <w:cnfStyle w:val="000000000000" w:firstRow="0" w:lastRow="0" w:firstColumn="0" w:lastColumn="0" w:oddVBand="0" w:evenVBand="0" w:oddHBand="0" w:evenHBand="0" w:firstRowFirstColumn="0" w:firstRowLastColumn="0" w:lastRowFirstColumn="0" w:lastRowLastColumn="0"/>
               <w:rPr>
@@ -11782,7 +11697,7 @@
           </w:tcPr>
           <w:p>
             <w:pPr>
-              <w:ind w:left="66" w:right="72" w:hanging="6"/>
+              <w:ind w:left="0"/>
               <w:jc w:val="center"/>
               <w:cnfStyle w:val="000000000000" w:firstRow="0" w:lastRow="0" w:firstColumn="0" w:lastColumn="0" w:oddVBand="0" w:evenVBand="0" w:oddHBand="0" w:evenHBand="0" w:firstRowFirstColumn="0" w:firstRowLastColumn="0" w:lastRowFirstColumn="0" w:lastRowLastColumn="0"/>
               <w:rPr>
@@ -11803,7 +11718,7 @@
           </w:tcPr>
           <w:p>
             <w:pPr>
-              <w:ind w:right="657"/>
+              <w:ind w:left="0"/>
               <w:jc w:val="center"/>
               <w:cnfStyle w:val="000000000000" w:firstRow="0" w:lastRow="0" w:firstColumn="0" w:lastColumn="0" w:oddVBand="0" w:evenVBand="0" w:oddHBand="0" w:evenHBand="0" w:firstRowFirstColumn="0" w:firstRowLastColumn="0" w:lastRowFirstColumn="0" w:lastRowLastColumn="0"/>
               <w:rPr>
@@ -11872,7 +11787,7 @@
           </w:tcPr>
           <w:p>
             <w:pPr>
-              <w:ind w:left="66" w:right="72" w:hanging="6"/>
+              <w:ind w:left="0"/>
               <w:jc w:val="center"/>
               <w:cnfStyle w:val="000000000000" w:firstRow="0" w:lastRow="0" w:firstColumn="0" w:lastColumn="0" w:oddVBand="0" w:evenVBand="0" w:oddHBand="0" w:evenHBand="0" w:firstRowFirstColumn="0" w:firstRowLastColumn="0" w:lastRowFirstColumn="0" w:lastRowLastColumn="0"/>
               <w:rPr>
@@ -11893,7 +11808,7 @@
           </w:tcPr>
           <w:p>
             <w:pPr>
-              <w:ind w:right="657"/>
+              <w:ind w:left="0"/>
               <w:jc w:val="center"/>
               <w:cnfStyle w:val="000000000000" w:firstRow="0" w:lastRow="0" w:firstColumn="0" w:lastColumn="0" w:oddVBand="0" w:evenVBand="0" w:oddHBand="0" w:evenHBand="0" w:firstRowFirstColumn="0" w:firstRowLastColumn="0" w:lastRowFirstColumn="0" w:lastRowLastColumn="0"/>
               <w:rPr>
@@ -11962,7 +11877,7 @@
           </w:tcPr>
           <w:p>
             <w:pPr>
-              <w:ind w:left="66" w:right="72" w:hanging="6"/>
+              <w:ind w:left="0"/>
               <w:jc w:val="center"/>
               <w:cnfStyle w:val="000000000000" w:firstRow="0" w:lastRow="0" w:firstColumn="0" w:lastColumn="0" w:oddVBand="0" w:evenVBand="0" w:oddHBand="0" w:evenHBand="0" w:firstRowFirstColumn="0" w:firstRowLastColumn="0" w:lastRowFirstColumn="0" w:lastRowLastColumn="0"/>
               <w:rPr>
@@ -11983,7 +11898,7 @@
           </w:tcPr>
           <w:p>
             <w:pPr>
-              <w:ind w:right="657"/>
+              <w:ind w:left="0"/>
               <w:jc w:val="center"/>
               <w:cnfStyle w:val="000000000000" w:firstRow="0" w:lastRow="0" w:firstColumn="0" w:lastColumn="0" w:oddVBand="0" w:evenVBand="0" w:oddHBand="0" w:evenHBand="0" w:firstRowFirstColumn="0" w:firstRowLastColumn="0" w:lastRowFirstColumn="0" w:lastRowLastColumn="0"/>
               <w:rPr>
@@ -12079,7 +11994,7 @@
           <w:szCs w:val="20"/>
         </w:rPr>
       </w:pPr>
-      <w:bookmarkStart w:id="15" w:name="_Toc531862720"/>
+      <w:bookmarkStart w:id="14" w:name="_Toc531862720"/>
       <w:r>
         <w:rPr>
           <w:rFonts w:eastAsia="Calibri"/>
@@ -12112,7 +12027,7 @@
         </w:rPr>
         <w:t>Buffer Copy without Checking Size of Input</w:t>
       </w:r>
-      <w:bookmarkEnd w:id="15"/>
+      <w:bookmarkEnd w:id="14"/>
     </w:p>
     <w:p>
       <w:pPr>
@@ -12370,7 +12285,7 @@
           </w:tcPr>
           <w:p>
             <w:pPr>
-              <w:ind w:left="66" w:right="72" w:hanging="6"/>
+              <w:ind w:left="0"/>
               <w:jc w:val="center"/>
               <w:cnfStyle w:val="000000000000" w:firstRow="0" w:lastRow="0" w:firstColumn="0" w:lastColumn="0" w:oddVBand="0" w:evenVBand="0" w:oddHBand="0" w:evenHBand="0" w:firstRowFirstColumn="0" w:firstRowLastColumn="0" w:lastRowFirstColumn="0" w:lastRowLastColumn="0"/>
               <w:rPr>
@@ -12391,7 +12306,7 @@
           </w:tcPr>
           <w:p>
             <w:pPr>
-              <w:ind w:right="657"/>
+              <w:ind w:left="0"/>
               <w:jc w:val="center"/>
               <w:cnfStyle w:val="000000000000" w:firstRow="0" w:lastRow="0" w:firstColumn="0" w:lastColumn="0" w:oddVBand="0" w:evenVBand="0" w:oddHBand="0" w:evenHBand="0" w:firstRowFirstColumn="0" w:firstRowLastColumn="0" w:lastRowFirstColumn="0" w:lastRowLastColumn="0"/>
               <w:rPr>
@@ -12460,7 +12375,7 @@
           </w:tcPr>
           <w:p>
             <w:pPr>
-              <w:ind w:left="66" w:right="72" w:hanging="6"/>
+              <w:ind w:left="0"/>
               <w:jc w:val="center"/>
               <w:cnfStyle w:val="000000000000" w:firstRow="0" w:lastRow="0" w:firstColumn="0" w:lastColumn="0" w:oddVBand="0" w:evenVBand="0" w:oddHBand="0" w:evenHBand="0" w:firstRowFirstColumn="0" w:firstRowLastColumn="0" w:lastRowFirstColumn="0" w:lastRowLastColumn="0"/>
               <w:rPr>
@@ -12481,7 +12396,7 @@
           </w:tcPr>
           <w:p>
             <w:pPr>
-              <w:ind w:right="657"/>
+              <w:ind w:left="0"/>
               <w:jc w:val="center"/>
               <w:cnfStyle w:val="000000000000" w:firstRow="0" w:lastRow="0" w:firstColumn="0" w:lastColumn="0" w:oddVBand="0" w:evenVBand="0" w:oddHBand="0" w:evenHBand="0" w:firstRowFirstColumn="0" w:firstRowLastColumn="0" w:lastRowFirstColumn="0" w:lastRowLastColumn="0"/>
               <w:rPr>
@@ -12550,7 +12465,7 @@
           </w:tcPr>
           <w:p>
             <w:pPr>
-              <w:ind w:left="66" w:right="72" w:hanging="6"/>
+              <w:ind w:left="0"/>
               <w:jc w:val="center"/>
               <w:cnfStyle w:val="000000000000" w:firstRow="0" w:lastRow="0" w:firstColumn="0" w:lastColumn="0" w:oddVBand="0" w:evenVBand="0" w:oddHBand="0" w:evenHBand="0" w:firstRowFirstColumn="0" w:firstRowLastColumn="0" w:lastRowFirstColumn="0" w:lastRowLastColumn="0"/>
               <w:rPr>
@@ -12571,7 +12486,7 @@
           </w:tcPr>
           <w:p>
             <w:pPr>
-              <w:ind w:right="657"/>
+              <w:ind w:left="0"/>
               <w:jc w:val="center"/>
               <w:cnfStyle w:val="000000000000" w:firstRow="0" w:lastRow="0" w:firstColumn="0" w:lastColumn="0" w:oddVBand="0" w:evenVBand="0" w:oddHBand="0" w:evenHBand="0" w:firstRowFirstColumn="0" w:firstRowLastColumn="0" w:lastRowFirstColumn="0" w:lastRowLastColumn="0"/>
               <w:rPr>
@@ -12640,7 +12555,7 @@
           </w:tcPr>
           <w:p>
             <w:pPr>
-              <w:ind w:left="66" w:right="72" w:hanging="6"/>
+              <w:ind w:left="0"/>
               <w:jc w:val="center"/>
               <w:cnfStyle w:val="000000000000" w:firstRow="0" w:lastRow="0" w:firstColumn="0" w:lastColumn="0" w:oddVBand="0" w:evenVBand="0" w:oddHBand="0" w:evenHBand="0" w:firstRowFirstColumn="0" w:firstRowLastColumn="0" w:lastRowFirstColumn="0" w:lastRowLastColumn="0"/>
               <w:rPr>
@@ -12661,7 +12576,7 @@
           </w:tcPr>
           <w:p>
             <w:pPr>
-              <w:ind w:right="657"/>
+              <w:ind w:left="0"/>
               <w:jc w:val="center"/>
               <w:cnfStyle w:val="000000000000" w:firstRow="0" w:lastRow="0" w:firstColumn="0" w:lastColumn="0" w:oddVBand="0" w:evenVBand="0" w:oddHBand="0" w:evenHBand="0" w:firstRowFirstColumn="0" w:firstRowLastColumn="0" w:lastRowFirstColumn="0" w:lastRowLastColumn="0"/>
               <w:rPr>
@@ -12730,7 +12645,7 @@
           </w:tcPr>
           <w:p>
             <w:pPr>
-              <w:ind w:left="66" w:right="72" w:hanging="6"/>
+              <w:ind w:left="0"/>
               <w:jc w:val="center"/>
               <w:cnfStyle w:val="000000000000" w:firstRow="0" w:lastRow="0" w:firstColumn="0" w:lastColumn="0" w:oddVBand="0" w:evenVBand="0" w:oddHBand="0" w:evenHBand="0" w:firstRowFirstColumn="0" w:firstRowLastColumn="0" w:lastRowFirstColumn="0" w:lastRowLastColumn="0"/>
               <w:rPr>
@@ -12751,7 +12666,7 @@
           </w:tcPr>
           <w:p>
             <w:pPr>
-              <w:ind w:right="657"/>
+              <w:ind w:left="0"/>
               <w:jc w:val="center"/>
               <w:cnfStyle w:val="000000000000" w:firstRow="0" w:lastRow="0" w:firstColumn="0" w:lastColumn="0" w:oddVBand="0" w:evenVBand="0" w:oddHBand="0" w:evenHBand="0" w:firstRowFirstColumn="0" w:firstRowLastColumn="0" w:lastRowFirstColumn="0" w:lastRowLastColumn="0"/>
               <w:rPr>
@@ -12855,7 +12770,7 @@
           <w:szCs w:val="20"/>
         </w:rPr>
       </w:pPr>
-      <w:bookmarkStart w:id="16" w:name="_Toc531862721"/>
+      <w:bookmarkStart w:id="15" w:name="_Toc531862721"/>
       <w:r>
         <w:rPr>
           <w:rFonts w:eastAsia="Calibri"/>
@@ -12867,7 +12782,7 @@
       <w:r>
         <w:t>Unchecked array index range</w:t>
       </w:r>
-      <w:bookmarkEnd w:id="16"/>
+      <w:bookmarkEnd w:id="15"/>
     </w:p>
     <w:p>
       <w:pPr>
@@ -13122,7 +13037,7 @@
           </w:tcPr>
           <w:p>
             <w:pPr>
-              <w:ind w:left="66" w:right="72" w:hanging="6"/>
+              <w:ind w:left="0"/>
               <w:jc w:val="center"/>
               <w:cnfStyle w:val="000000000000" w:firstRow="0" w:lastRow="0" w:firstColumn="0" w:lastColumn="0" w:oddVBand="0" w:evenVBand="0" w:oddHBand="0" w:evenHBand="0" w:firstRowFirstColumn="0" w:firstRowLastColumn="0" w:lastRowFirstColumn="0" w:lastRowLastColumn="0"/>
               <w:rPr>
@@ -13143,7 +13058,7 @@
           </w:tcPr>
           <w:p>
             <w:pPr>
-              <w:ind w:right="657"/>
+              <w:ind w:left="0"/>
               <w:jc w:val="center"/>
               <w:cnfStyle w:val="000000000000" w:firstRow="0" w:lastRow="0" w:firstColumn="0" w:lastColumn="0" w:oddVBand="0" w:evenVBand="0" w:oddHBand="0" w:evenHBand="0" w:firstRowFirstColumn="0" w:firstRowLastColumn="0" w:lastRowFirstColumn="0" w:lastRowLastColumn="0"/>
               <w:rPr>
@@ -13212,7 +13127,7 @@
           </w:tcPr>
           <w:p>
             <w:pPr>
-              <w:ind w:left="66" w:right="72" w:hanging="6"/>
+              <w:ind w:left="0"/>
               <w:jc w:val="center"/>
               <w:cnfStyle w:val="000000000000" w:firstRow="0" w:lastRow="0" w:firstColumn="0" w:lastColumn="0" w:oddVBand="0" w:evenVBand="0" w:oddHBand="0" w:evenHBand="0" w:firstRowFirstColumn="0" w:firstRowLastColumn="0" w:lastRowFirstColumn="0" w:lastRowLastColumn="0"/>
               <w:rPr>
@@ -13233,7 +13148,7 @@
           </w:tcPr>
           <w:p>
             <w:pPr>
-              <w:ind w:right="657"/>
+              <w:ind w:left="0"/>
               <w:jc w:val="center"/>
               <w:cnfStyle w:val="000000000000" w:firstRow="0" w:lastRow="0" w:firstColumn="0" w:lastColumn="0" w:oddVBand="0" w:evenVBand="0" w:oddHBand="0" w:evenHBand="0" w:firstRowFirstColumn="0" w:firstRowLastColumn="0" w:lastRowFirstColumn="0" w:lastRowLastColumn="0"/>
               <w:rPr>
@@ -13302,7 +13217,7 @@
           </w:tcPr>
           <w:p>
             <w:pPr>
-              <w:ind w:left="66" w:right="72" w:hanging="6"/>
+              <w:ind w:left="0"/>
               <w:jc w:val="center"/>
               <w:cnfStyle w:val="000000000000" w:firstRow="0" w:lastRow="0" w:firstColumn="0" w:lastColumn="0" w:oddVBand="0" w:evenVBand="0" w:oddHBand="0" w:evenHBand="0" w:firstRowFirstColumn="0" w:firstRowLastColumn="0" w:lastRowFirstColumn="0" w:lastRowLastColumn="0"/>
               <w:rPr>
@@ -13323,7 +13238,7 @@
           </w:tcPr>
           <w:p>
             <w:pPr>
-              <w:ind w:right="657"/>
+              <w:ind w:left="0"/>
               <w:jc w:val="center"/>
               <w:cnfStyle w:val="000000000000" w:firstRow="0" w:lastRow="0" w:firstColumn="0" w:lastColumn="0" w:oddVBand="0" w:evenVBand="0" w:oddHBand="0" w:evenHBand="0" w:firstRowFirstColumn="0" w:firstRowLastColumn="0" w:lastRowFirstColumn="0" w:lastRowLastColumn="0"/>
               <w:rPr>
@@ -13392,7 +13307,7 @@
           </w:tcPr>
           <w:p>
             <w:pPr>
-              <w:ind w:left="66" w:right="72" w:hanging="6"/>
+              <w:ind w:left="0"/>
               <w:jc w:val="center"/>
               <w:cnfStyle w:val="000000000000" w:firstRow="0" w:lastRow="0" w:firstColumn="0" w:lastColumn="0" w:oddVBand="0" w:evenVBand="0" w:oddHBand="0" w:evenHBand="0" w:firstRowFirstColumn="0" w:firstRowLastColumn="0" w:lastRowFirstColumn="0" w:lastRowLastColumn="0"/>
               <w:rPr>
@@ -13413,7 +13328,7 @@
           </w:tcPr>
           <w:p>
             <w:pPr>
-              <w:ind w:right="657"/>
+              <w:ind w:left="0"/>
               <w:jc w:val="center"/>
               <w:cnfStyle w:val="000000000000" w:firstRow="0" w:lastRow="0" w:firstColumn="0" w:lastColumn="0" w:oddVBand="0" w:evenVBand="0" w:oddHBand="0" w:evenHBand="0" w:firstRowFirstColumn="0" w:firstRowLastColumn="0" w:lastRowFirstColumn="0" w:lastRowLastColumn="0"/>
               <w:rPr>
@@ -13482,7 +13397,7 @@
           </w:tcPr>
           <w:p>
             <w:pPr>
-              <w:ind w:left="66" w:right="72" w:hanging="6"/>
+              <w:ind w:left="0"/>
               <w:jc w:val="center"/>
               <w:cnfStyle w:val="000000000000" w:firstRow="0" w:lastRow="0" w:firstColumn="0" w:lastColumn="0" w:oddVBand="0" w:evenVBand="0" w:oddHBand="0" w:evenHBand="0" w:firstRowFirstColumn="0" w:firstRowLastColumn="0" w:lastRowFirstColumn="0" w:lastRowLastColumn="0"/>
               <w:rPr>
@@ -13503,7 +13418,7 @@
           </w:tcPr>
           <w:p>
             <w:pPr>
-              <w:ind w:right="657"/>
+              <w:ind w:left="0"/>
               <w:jc w:val="center"/>
               <w:cnfStyle w:val="000000000000" w:firstRow="0" w:lastRow="0" w:firstColumn="0" w:lastColumn="0" w:oddVBand="0" w:evenVBand="0" w:oddHBand="0" w:evenHBand="0" w:firstRowFirstColumn="0" w:firstRowLastColumn="0" w:lastRowFirstColumn="0" w:lastRowLastColumn="0"/>
               <w:rPr>
@@ -13607,7 +13522,7 @@
           <w:szCs w:val="20"/>
         </w:rPr>
       </w:pPr>
-      <w:bookmarkStart w:id="17" w:name="_Toc531862722"/>
+      <w:bookmarkStart w:id="16" w:name="_Toc531862722"/>
       <w:r>
         <w:rPr>
           <w:rFonts w:eastAsia="Calibri"/>
@@ -13629,7 +13544,7 @@
         </w:rPr>
         <w:t>– Format String Improper Input Neutralization</w:t>
       </w:r>
-      <w:bookmarkEnd w:id="17"/>
+      <w:bookmarkEnd w:id="16"/>
     </w:p>
     <w:p>
       <w:pPr>
@@ -13895,7 +13810,7 @@
           </w:tcPr>
           <w:p>
             <w:pPr>
-              <w:ind w:left="66" w:right="72" w:hanging="6"/>
+              <w:ind w:left="0"/>
               <w:jc w:val="center"/>
               <w:cnfStyle w:val="000000000000" w:firstRow="0" w:lastRow="0" w:firstColumn="0" w:lastColumn="0" w:oddVBand="0" w:evenVBand="0" w:oddHBand="0" w:evenHBand="0" w:firstRowFirstColumn="0" w:firstRowLastColumn="0" w:lastRowFirstColumn="0" w:lastRowLastColumn="0"/>
               <w:rPr>
@@ -13916,7 +13831,7 @@
           </w:tcPr>
           <w:p>
             <w:pPr>
-              <w:ind w:right="657"/>
+              <w:ind w:left="0"/>
               <w:jc w:val="center"/>
               <w:cnfStyle w:val="000000000000" w:firstRow="0" w:lastRow="0" w:firstColumn="0" w:lastColumn="0" w:oddVBand="0" w:evenVBand="0" w:oddHBand="0" w:evenHBand="0" w:firstRowFirstColumn="0" w:firstRowLastColumn="0" w:lastRowFirstColumn="0" w:lastRowLastColumn="0"/>
               <w:rPr>
@@ -13985,7 +13900,7 @@
           </w:tcPr>
           <w:p>
             <w:pPr>
-              <w:ind w:left="66" w:right="72" w:hanging="6"/>
+              <w:ind w:left="0"/>
               <w:jc w:val="center"/>
               <w:cnfStyle w:val="000000000000" w:firstRow="0" w:lastRow="0" w:firstColumn="0" w:lastColumn="0" w:oddVBand="0" w:evenVBand="0" w:oddHBand="0" w:evenHBand="0" w:firstRowFirstColumn="0" w:firstRowLastColumn="0" w:lastRowFirstColumn="0" w:lastRowLastColumn="0"/>
               <w:rPr>
@@ -14006,7 +13921,7 @@
           </w:tcPr>
           <w:p>
             <w:pPr>
-              <w:ind w:right="657"/>
+              <w:ind w:left="0"/>
               <w:jc w:val="center"/>
               <w:cnfStyle w:val="000000000000" w:firstRow="0" w:lastRow="0" w:firstColumn="0" w:lastColumn="0" w:oddVBand="0" w:evenVBand="0" w:oddHBand="0" w:evenHBand="0" w:firstRowFirstColumn="0" w:firstRowLastColumn="0" w:lastRowFirstColumn="0" w:lastRowLastColumn="0"/>
               <w:rPr>
@@ -14075,7 +13990,7 @@
           </w:tcPr>
           <w:p>
             <w:pPr>
-              <w:ind w:left="66" w:right="72" w:hanging="6"/>
+              <w:ind w:left="0"/>
               <w:jc w:val="center"/>
               <w:cnfStyle w:val="000000000000" w:firstRow="0" w:lastRow="0" w:firstColumn="0" w:lastColumn="0" w:oddVBand="0" w:evenVBand="0" w:oddHBand="0" w:evenHBand="0" w:firstRowFirstColumn="0" w:firstRowLastColumn="0" w:lastRowFirstColumn="0" w:lastRowLastColumn="0"/>
               <w:rPr>
@@ -14096,7 +14011,7 @@
           </w:tcPr>
           <w:p>
             <w:pPr>
-              <w:ind w:right="657"/>
+              <w:ind w:left="0"/>
               <w:jc w:val="center"/>
               <w:cnfStyle w:val="000000000000" w:firstRow="0" w:lastRow="0" w:firstColumn="0" w:lastColumn="0" w:oddVBand="0" w:evenVBand="0" w:oddHBand="0" w:evenHBand="0" w:firstRowFirstColumn="0" w:firstRowLastColumn="0" w:lastRowFirstColumn="0" w:lastRowLastColumn="0"/>
               <w:rPr>
@@ -14165,7 +14080,7 @@
           </w:tcPr>
           <w:p>
             <w:pPr>
-              <w:ind w:left="66" w:right="72" w:hanging="6"/>
+              <w:ind w:left="0"/>
               <w:jc w:val="center"/>
               <w:cnfStyle w:val="000000000000" w:firstRow="0" w:lastRow="0" w:firstColumn="0" w:lastColumn="0" w:oddVBand="0" w:evenVBand="0" w:oddHBand="0" w:evenHBand="0" w:firstRowFirstColumn="0" w:firstRowLastColumn="0" w:lastRowFirstColumn="0" w:lastRowLastColumn="0"/>
               <w:rPr>
@@ -14186,7 +14101,7 @@
           </w:tcPr>
           <w:p>
             <w:pPr>
-              <w:ind w:right="657"/>
+              <w:ind w:left="0"/>
               <w:jc w:val="center"/>
               <w:cnfStyle w:val="000000000000" w:firstRow="0" w:lastRow="0" w:firstColumn="0" w:lastColumn="0" w:oddVBand="0" w:evenVBand="0" w:oddHBand="0" w:evenHBand="0" w:firstRowFirstColumn="0" w:firstRowLastColumn="0" w:lastRowFirstColumn="0" w:lastRowLastColumn="0"/>
               <w:rPr>
@@ -14255,7 +14170,7 @@
           </w:tcPr>
           <w:p>
             <w:pPr>
-              <w:ind w:left="66" w:right="72" w:hanging="6"/>
+              <w:ind w:left="0"/>
               <w:jc w:val="center"/>
               <w:cnfStyle w:val="000000000000" w:firstRow="0" w:lastRow="0" w:firstColumn="0" w:lastColumn="0" w:oddVBand="0" w:evenVBand="0" w:oddHBand="0" w:evenHBand="0" w:firstRowFirstColumn="0" w:firstRowLastColumn="0" w:lastRowFirstColumn="0" w:lastRowLastColumn="0"/>
               <w:rPr>
@@ -14276,7 +14191,7 @@
           </w:tcPr>
           <w:p>
             <w:pPr>
-              <w:ind w:right="657"/>
+              <w:ind w:left="0"/>
               <w:jc w:val="center"/>
               <w:cnfStyle w:val="000000000000" w:firstRow="0" w:lastRow="0" w:firstColumn="0" w:lastColumn="0" w:oddVBand="0" w:evenVBand="0" w:oddHBand="0" w:evenHBand="0" w:firstRowFirstColumn="0" w:firstRowLastColumn="0" w:lastRowFirstColumn="0" w:lastRowLastColumn="0"/>
               <w:rPr>
@@ -14380,7 +14295,7 @@
           <w:lang w:val="en-US"/>
         </w:rPr>
       </w:pPr>
-      <w:bookmarkStart w:id="18" w:name="_Toc531862723"/>
+      <w:bookmarkStart w:id="17" w:name="_Toc531862723"/>
       <w:r>
         <w:rPr>
           <w:rFonts w:eastAsia="Calibri"/>
@@ -14388,7 +14303,7 @@
         </w:rPr>
         <w:t>ASCSM-CWE-252-resource– Unchecked Return Parameter Value of named Callable and Method Control Element with Read, Write, and Manage Access to Platform Resource</w:t>
       </w:r>
-      <w:bookmarkEnd w:id="18"/>
+      <w:bookmarkEnd w:id="17"/>
     </w:p>
     <w:p>
       <w:pPr>
@@ -14654,7 +14569,7 @@
           </w:tcPr>
           <w:p>
             <w:pPr>
-              <w:ind w:left="66" w:right="72" w:hanging="6"/>
+              <w:ind w:left="0"/>
               <w:jc w:val="center"/>
               <w:cnfStyle w:val="000000000000" w:firstRow="0" w:lastRow="0" w:firstColumn="0" w:lastColumn="0" w:oddVBand="0" w:evenVBand="0" w:oddHBand="0" w:evenHBand="0" w:firstRowFirstColumn="0" w:firstRowLastColumn="0" w:lastRowFirstColumn="0" w:lastRowLastColumn="0"/>
               <w:rPr>
@@ -14675,7 +14590,7 @@
           </w:tcPr>
           <w:p>
             <w:pPr>
-              <w:ind w:right="657"/>
+              <w:ind w:left="0"/>
               <w:jc w:val="center"/>
               <w:cnfStyle w:val="000000000000" w:firstRow="0" w:lastRow="0" w:firstColumn="0" w:lastColumn="0" w:oddVBand="0" w:evenVBand="0" w:oddHBand="0" w:evenHBand="0" w:firstRowFirstColumn="0" w:firstRowLastColumn="0" w:lastRowFirstColumn="0" w:lastRowLastColumn="0"/>
               <w:rPr>
@@ -14744,7 +14659,7 @@
           </w:tcPr>
           <w:p>
             <w:pPr>
-              <w:ind w:left="66" w:right="72" w:hanging="6"/>
+              <w:ind w:left="0"/>
               <w:jc w:val="center"/>
               <w:cnfStyle w:val="000000000000" w:firstRow="0" w:lastRow="0" w:firstColumn="0" w:lastColumn="0" w:oddVBand="0" w:evenVBand="0" w:oddHBand="0" w:evenHBand="0" w:firstRowFirstColumn="0" w:firstRowLastColumn="0" w:lastRowFirstColumn="0" w:lastRowLastColumn="0"/>
               <w:rPr>
@@ -14765,7 +14680,7 @@
           </w:tcPr>
           <w:p>
             <w:pPr>
-              <w:ind w:right="657"/>
+              <w:ind w:left="0"/>
               <w:jc w:val="center"/>
               <w:cnfStyle w:val="000000000000" w:firstRow="0" w:lastRow="0" w:firstColumn="0" w:lastColumn="0" w:oddVBand="0" w:evenVBand="0" w:oddHBand="0" w:evenHBand="0" w:firstRowFirstColumn="0" w:firstRowLastColumn="0" w:lastRowFirstColumn="0" w:lastRowLastColumn="0"/>
               <w:rPr>
@@ -14834,7 +14749,7 @@
           </w:tcPr>
           <w:p>
             <w:pPr>
-              <w:ind w:left="66" w:right="72" w:hanging="6"/>
+              <w:ind w:left="0"/>
               <w:jc w:val="center"/>
               <w:cnfStyle w:val="000000000000" w:firstRow="0" w:lastRow="0" w:firstColumn="0" w:lastColumn="0" w:oddVBand="0" w:evenVBand="0" w:oddHBand="0" w:evenHBand="0" w:firstRowFirstColumn="0" w:firstRowLastColumn="0" w:lastRowFirstColumn="0" w:lastRowLastColumn="0"/>
               <w:rPr>
@@ -14855,7 +14770,7 @@
           </w:tcPr>
           <w:p>
             <w:pPr>
-              <w:ind w:right="657"/>
+              <w:ind w:left="0"/>
               <w:jc w:val="center"/>
               <w:cnfStyle w:val="000000000000" w:firstRow="0" w:lastRow="0" w:firstColumn="0" w:lastColumn="0" w:oddVBand="0" w:evenVBand="0" w:oddHBand="0" w:evenHBand="0" w:firstRowFirstColumn="0" w:firstRowLastColumn="0" w:lastRowFirstColumn="0" w:lastRowLastColumn="0"/>
               <w:rPr>
@@ -14924,7 +14839,7 @@
           </w:tcPr>
           <w:p>
             <w:pPr>
-              <w:ind w:left="66" w:right="72" w:hanging="6"/>
+              <w:ind w:left="0"/>
               <w:jc w:val="center"/>
               <w:cnfStyle w:val="000000000000" w:firstRow="0" w:lastRow="0" w:firstColumn="0" w:lastColumn="0" w:oddVBand="0" w:evenVBand="0" w:oddHBand="0" w:evenHBand="0" w:firstRowFirstColumn="0" w:firstRowLastColumn="0" w:lastRowFirstColumn="0" w:lastRowLastColumn="0"/>
               <w:rPr>
@@ -14945,7 +14860,7 @@
           </w:tcPr>
           <w:p>
             <w:pPr>
-              <w:ind w:right="657"/>
+              <w:ind w:left="0"/>
               <w:jc w:val="center"/>
               <w:cnfStyle w:val="000000000000" w:firstRow="0" w:lastRow="0" w:firstColumn="0" w:lastColumn="0" w:oddVBand="0" w:evenVBand="0" w:oddHBand="0" w:evenHBand="0" w:firstRowFirstColumn="0" w:firstRowLastColumn="0" w:lastRowFirstColumn="0" w:lastRowLastColumn="0"/>
               <w:rPr>
@@ -15014,7 +14929,7 @@
           </w:tcPr>
           <w:p>
             <w:pPr>
-              <w:ind w:left="66" w:right="72" w:hanging="6"/>
+              <w:ind w:left="0"/>
               <w:jc w:val="center"/>
               <w:cnfStyle w:val="000000000000" w:firstRow="0" w:lastRow="0" w:firstColumn="0" w:lastColumn="0" w:oddVBand="0" w:evenVBand="0" w:oddHBand="0" w:evenHBand="0" w:firstRowFirstColumn="0" w:firstRowLastColumn="0" w:lastRowFirstColumn="0" w:lastRowLastColumn="0"/>
               <w:rPr>
@@ -15035,7 +14950,7 @@
           </w:tcPr>
           <w:p>
             <w:pPr>
-              <w:ind w:right="657"/>
+              <w:ind w:left="0"/>
               <w:jc w:val="center"/>
               <w:cnfStyle w:val="000000000000" w:firstRow="0" w:lastRow="0" w:firstColumn="0" w:lastColumn="0" w:oddVBand="0" w:evenVBand="0" w:oddHBand="0" w:evenHBand="0" w:firstRowFirstColumn="0" w:firstRowLastColumn="0" w:lastRowFirstColumn="0" w:lastRowLastColumn="0"/>
               <w:rPr>
@@ -15132,7 +15047,7 @@
           <w:szCs w:val="20"/>
         </w:rPr>
       </w:pPr>
-      <w:bookmarkStart w:id="19" w:name="_Toc531862724"/>
+      <w:bookmarkStart w:id="18" w:name="_Toc531862724"/>
       <w:r>
         <w:rPr>
           <w:rFonts w:eastAsia="Calibri"/>
@@ -15155,7 +15070,7 @@
         </w:rPr>
         <w:t>– Broken or Risky Cryptographic Algorithm Usage</w:t>
       </w:r>
-      <w:bookmarkEnd w:id="19"/>
+      <w:bookmarkEnd w:id="18"/>
     </w:p>
     <w:p>
       <w:pPr>
@@ -15421,7 +15336,7 @@
           </w:tcPr>
           <w:p>
             <w:pPr>
-              <w:ind w:left="66" w:right="72" w:hanging="6"/>
+              <w:ind w:left="0"/>
               <w:jc w:val="center"/>
               <w:cnfStyle w:val="000000000000" w:firstRow="0" w:lastRow="0" w:firstColumn="0" w:lastColumn="0" w:oddVBand="0" w:evenVBand="0" w:oddHBand="0" w:evenHBand="0" w:firstRowFirstColumn="0" w:firstRowLastColumn="0" w:lastRowFirstColumn="0" w:lastRowLastColumn="0"/>
               <w:rPr>
@@ -15442,7 +15357,7 @@
           </w:tcPr>
           <w:p>
             <w:pPr>
-              <w:ind w:right="657"/>
+              <w:ind w:left="0"/>
               <w:jc w:val="center"/>
               <w:cnfStyle w:val="000000000000" w:firstRow="0" w:lastRow="0" w:firstColumn="0" w:lastColumn="0" w:oddVBand="0" w:evenVBand="0" w:oddHBand="0" w:evenHBand="0" w:firstRowFirstColumn="0" w:firstRowLastColumn="0" w:lastRowFirstColumn="0" w:lastRowLastColumn="0"/>
               <w:rPr>
@@ -15511,7 +15426,7 @@
           </w:tcPr>
           <w:p>
             <w:pPr>
-              <w:ind w:left="66" w:right="72" w:hanging="6"/>
+              <w:ind w:left="0"/>
               <w:jc w:val="center"/>
               <w:cnfStyle w:val="000000000000" w:firstRow="0" w:lastRow="0" w:firstColumn="0" w:lastColumn="0" w:oddVBand="0" w:evenVBand="0" w:oddHBand="0" w:evenHBand="0" w:firstRowFirstColumn="0" w:firstRowLastColumn="0" w:lastRowFirstColumn="0" w:lastRowLastColumn="0"/>
               <w:rPr>
@@ -15532,7 +15447,7 @@
           </w:tcPr>
           <w:p>
             <w:pPr>
-              <w:ind w:right="657"/>
+              <w:ind w:left="0"/>
               <w:jc w:val="center"/>
               <w:cnfStyle w:val="000000000000" w:firstRow="0" w:lastRow="0" w:firstColumn="0" w:lastColumn="0" w:oddVBand="0" w:evenVBand="0" w:oddHBand="0" w:evenHBand="0" w:firstRowFirstColumn="0" w:firstRowLastColumn="0" w:lastRowFirstColumn="0" w:lastRowLastColumn="0"/>
               <w:rPr>
@@ -15601,7 +15516,7 @@
           </w:tcPr>
           <w:p>
             <w:pPr>
-              <w:ind w:left="66" w:right="72" w:hanging="6"/>
+              <w:ind w:left="0"/>
               <w:jc w:val="center"/>
               <w:cnfStyle w:val="000000000000" w:firstRow="0" w:lastRow="0" w:firstColumn="0" w:lastColumn="0" w:oddVBand="0" w:evenVBand="0" w:oddHBand="0" w:evenHBand="0" w:firstRowFirstColumn="0" w:firstRowLastColumn="0" w:lastRowFirstColumn="0" w:lastRowLastColumn="0"/>
               <w:rPr>
@@ -15622,7 +15537,7 @@
           </w:tcPr>
           <w:p>
             <w:pPr>
-              <w:ind w:right="657"/>
+              <w:ind w:left="0"/>
               <w:jc w:val="center"/>
               <w:cnfStyle w:val="000000000000" w:firstRow="0" w:lastRow="0" w:firstColumn="0" w:lastColumn="0" w:oddVBand="0" w:evenVBand="0" w:oddHBand="0" w:evenHBand="0" w:firstRowFirstColumn="0" w:firstRowLastColumn="0" w:lastRowFirstColumn="0" w:lastRowLastColumn="0"/>
               <w:rPr>
@@ -15691,7 +15606,7 @@
           </w:tcPr>
           <w:p>
             <w:pPr>
-              <w:ind w:left="66" w:right="72" w:hanging="6"/>
+              <w:ind w:left="0"/>
               <w:jc w:val="center"/>
               <w:cnfStyle w:val="000000000000" w:firstRow="0" w:lastRow="0" w:firstColumn="0" w:lastColumn="0" w:oddVBand="0" w:evenVBand="0" w:oddHBand="0" w:evenHBand="0" w:firstRowFirstColumn="0" w:firstRowLastColumn="0" w:lastRowFirstColumn="0" w:lastRowLastColumn="0"/>
               <w:rPr>
@@ -15712,7 +15627,7 @@
           </w:tcPr>
           <w:p>
             <w:pPr>
-              <w:ind w:right="657"/>
+              <w:ind w:left="0"/>
               <w:jc w:val="center"/>
               <w:cnfStyle w:val="000000000000" w:firstRow="0" w:lastRow="0" w:firstColumn="0" w:lastColumn="0" w:oddVBand="0" w:evenVBand="0" w:oddHBand="0" w:evenHBand="0" w:firstRowFirstColumn="0" w:firstRowLastColumn="0" w:lastRowFirstColumn="0" w:lastRowLastColumn="0"/>
               <w:rPr>
@@ -15781,7 +15696,7 @@
           </w:tcPr>
           <w:p>
             <w:pPr>
-              <w:ind w:left="66" w:right="72" w:hanging="6"/>
+              <w:ind w:left="0"/>
               <w:jc w:val="center"/>
               <w:cnfStyle w:val="000000000000" w:firstRow="0" w:lastRow="0" w:firstColumn="0" w:lastColumn="0" w:oddVBand="0" w:evenVBand="0" w:oddHBand="0" w:evenHBand="0" w:firstRowFirstColumn="0" w:firstRowLastColumn="0" w:lastRowFirstColumn="0" w:lastRowLastColumn="0"/>
               <w:rPr>
@@ -15802,7 +15717,7 @@
           </w:tcPr>
           <w:p>
             <w:pPr>
-              <w:ind w:right="657"/>
+              <w:ind w:left="0"/>
               <w:jc w:val="center"/>
               <w:cnfStyle w:val="000000000000" w:firstRow="0" w:lastRow="0" w:firstColumn="0" w:lastColumn="0" w:oddVBand="0" w:evenVBand="0" w:oddHBand="0" w:evenHBand="0" w:firstRowFirstColumn="0" w:firstRowLastColumn="0" w:lastRowFirstColumn="0" w:lastRowLastColumn="0"/>
               <w:rPr>
@@ -15906,7 +15821,7 @@
           <w:szCs w:val="20"/>
         </w:rPr>
       </w:pPr>
-      <w:bookmarkStart w:id="20" w:name="_Toc531862725"/>
+      <w:bookmarkStart w:id="19" w:name="_Toc531862725"/>
       <w:r>
         <w:rPr>
           <w:rFonts w:eastAsia="Calibri"/>
@@ -15928,7 +15843,7 @@
         </w:rPr>
         <w:t>– Declaration of Catch for Generic Exception</w:t>
       </w:r>
-      <w:bookmarkEnd w:id="20"/>
+      <w:bookmarkEnd w:id="19"/>
     </w:p>
     <w:p>
       <w:pPr>
@@ -16194,7 +16109,7 @@
           </w:tcPr>
           <w:p>
             <w:pPr>
-              <w:ind w:left="66" w:right="72" w:hanging="6"/>
+              <w:ind w:left="0"/>
               <w:jc w:val="center"/>
               <w:cnfStyle w:val="000000000000" w:firstRow="0" w:lastRow="0" w:firstColumn="0" w:lastColumn="0" w:oddVBand="0" w:evenVBand="0" w:oddHBand="0" w:evenHBand="0" w:firstRowFirstColumn="0" w:firstRowLastColumn="0" w:lastRowFirstColumn="0" w:lastRowLastColumn="0"/>
               <w:rPr>
@@ -16215,7 +16130,7 @@
           </w:tcPr>
           <w:p>
             <w:pPr>
-              <w:ind w:right="657"/>
+              <w:ind w:left="0"/>
               <w:jc w:val="center"/>
               <w:cnfStyle w:val="000000000000" w:firstRow="0" w:lastRow="0" w:firstColumn="0" w:lastColumn="0" w:oddVBand="0" w:evenVBand="0" w:oddHBand="0" w:evenHBand="0" w:firstRowFirstColumn="0" w:firstRowLastColumn="0" w:lastRowFirstColumn="0" w:lastRowLastColumn="0"/>
               <w:rPr>
@@ -16284,7 +16199,7 @@
           </w:tcPr>
           <w:p>
             <w:pPr>
-              <w:ind w:left="66" w:right="72" w:hanging="6"/>
+              <w:ind w:left="0"/>
               <w:jc w:val="center"/>
               <w:cnfStyle w:val="000000000000" w:firstRow="0" w:lastRow="0" w:firstColumn="0" w:lastColumn="0" w:oddVBand="0" w:evenVBand="0" w:oddHBand="0" w:evenHBand="0" w:firstRowFirstColumn="0" w:firstRowLastColumn="0" w:lastRowFirstColumn="0" w:lastRowLastColumn="0"/>
               <w:rPr>
@@ -16305,7 +16220,7 @@
           </w:tcPr>
           <w:p>
             <w:pPr>
-              <w:ind w:right="657"/>
+              <w:ind w:left="0"/>
               <w:jc w:val="center"/>
               <w:cnfStyle w:val="000000000000" w:firstRow="0" w:lastRow="0" w:firstColumn="0" w:lastColumn="0" w:oddVBand="0" w:evenVBand="0" w:oddHBand="0" w:evenHBand="0" w:firstRowFirstColumn="0" w:firstRowLastColumn="0" w:lastRowFirstColumn="0" w:lastRowLastColumn="0"/>
               <w:rPr>
@@ -16374,7 +16289,7 @@
           </w:tcPr>
           <w:p>
             <w:pPr>
-              <w:ind w:left="66" w:right="72" w:hanging="6"/>
+              <w:ind w:left="0"/>
               <w:jc w:val="center"/>
               <w:cnfStyle w:val="000000000000" w:firstRow="0" w:lastRow="0" w:firstColumn="0" w:lastColumn="0" w:oddVBand="0" w:evenVBand="0" w:oddHBand="0" w:evenHBand="0" w:firstRowFirstColumn="0" w:firstRowLastColumn="0" w:lastRowFirstColumn="0" w:lastRowLastColumn="0"/>
               <w:rPr>
@@ -16395,7 +16310,7 @@
           </w:tcPr>
           <w:p>
             <w:pPr>
-              <w:ind w:right="657"/>
+              <w:ind w:left="0"/>
               <w:jc w:val="center"/>
               <w:cnfStyle w:val="000000000000" w:firstRow="0" w:lastRow="0" w:firstColumn="0" w:lastColumn="0" w:oddVBand="0" w:evenVBand="0" w:oddHBand="0" w:evenHBand="0" w:firstRowFirstColumn="0" w:firstRowLastColumn="0" w:lastRowFirstColumn="0" w:lastRowLastColumn="0"/>
               <w:rPr>
@@ -16464,7 +16379,7 @@
           </w:tcPr>
           <w:p>
             <w:pPr>
-              <w:ind w:left="66" w:right="72" w:hanging="6"/>
+              <w:ind w:left="0"/>
               <w:jc w:val="center"/>
               <w:cnfStyle w:val="000000000000" w:firstRow="0" w:lastRow="0" w:firstColumn="0" w:lastColumn="0" w:oddVBand="0" w:evenVBand="0" w:oddHBand="0" w:evenHBand="0" w:firstRowFirstColumn="0" w:firstRowLastColumn="0" w:lastRowFirstColumn="0" w:lastRowLastColumn="0"/>
               <w:rPr>
@@ -16485,7 +16400,7 @@
           </w:tcPr>
           <w:p>
             <w:pPr>
-              <w:ind w:right="657"/>
+              <w:ind w:left="0"/>
               <w:jc w:val="center"/>
               <w:cnfStyle w:val="000000000000" w:firstRow="0" w:lastRow="0" w:firstColumn="0" w:lastColumn="0" w:oddVBand="0" w:evenVBand="0" w:oddHBand="0" w:evenHBand="0" w:firstRowFirstColumn="0" w:firstRowLastColumn="0" w:lastRowFirstColumn="0" w:lastRowLastColumn="0"/>
               <w:rPr>
@@ -16554,7 +16469,7 @@
           </w:tcPr>
           <w:p>
             <w:pPr>
-              <w:ind w:left="66" w:right="72" w:hanging="6"/>
+              <w:ind w:left="0"/>
               <w:jc w:val="center"/>
               <w:cnfStyle w:val="000000000000" w:firstRow="0" w:lastRow="0" w:firstColumn="0" w:lastColumn="0" w:oddVBand="0" w:evenVBand="0" w:oddHBand="0" w:evenHBand="0" w:firstRowFirstColumn="0" w:firstRowLastColumn="0" w:lastRowFirstColumn="0" w:lastRowLastColumn="0"/>
               <w:rPr>
@@ -16575,7 +16490,7 @@
           </w:tcPr>
           <w:p>
             <w:pPr>
-              <w:ind w:right="657"/>
+              <w:ind w:left="0"/>
               <w:jc w:val="center"/>
               <w:cnfStyle w:val="000000000000" w:firstRow="0" w:lastRow="0" w:firstColumn="0" w:lastColumn="0" w:oddVBand="0" w:evenVBand="0" w:oddHBand="0" w:evenHBand="0" w:firstRowFirstColumn="0" w:firstRowLastColumn="0" w:lastRowFirstColumn="0" w:lastRowLastColumn="0"/>
               <w:rPr>
@@ -16681,7 +16596,7 @@
           <w:szCs w:val="20"/>
         </w:rPr>
       </w:pPr>
-      <w:bookmarkStart w:id="21" w:name="_Toc531862726"/>
+      <w:bookmarkStart w:id="20" w:name="_Toc531862726"/>
       <w:r>
         <w:rPr>
           <w:rFonts w:eastAsia="Calibri"/>
@@ -16710,7 +16625,7 @@
         </w:rPr>
         <w:t>Declaration of Throws for Generic Exception</w:t>
       </w:r>
-      <w:bookmarkEnd w:id="21"/>
+      <w:bookmarkEnd w:id="20"/>
     </w:p>
     <w:p>
       <w:pPr>
@@ -16984,7 +16899,7 @@
           </w:tcPr>
           <w:p>
             <w:pPr>
-              <w:ind w:left="66" w:right="72" w:hanging="6"/>
+              <w:ind w:left="0"/>
               <w:jc w:val="center"/>
               <w:cnfStyle w:val="000000000000" w:firstRow="0" w:lastRow="0" w:firstColumn="0" w:lastColumn="0" w:oddVBand="0" w:evenVBand="0" w:oddHBand="0" w:evenHBand="0" w:firstRowFirstColumn="0" w:firstRowLastColumn="0" w:lastRowFirstColumn="0" w:lastRowLastColumn="0"/>
               <w:rPr>
@@ -17005,7 +16920,7 @@
           </w:tcPr>
           <w:p>
             <w:pPr>
-              <w:ind w:right="657"/>
+              <w:ind w:left="0"/>
               <w:jc w:val="center"/>
               <w:cnfStyle w:val="000000000000" w:firstRow="0" w:lastRow="0" w:firstColumn="0" w:lastColumn="0" w:oddVBand="0" w:evenVBand="0" w:oddHBand="0" w:evenHBand="0" w:firstRowFirstColumn="0" w:firstRowLastColumn="0" w:lastRowFirstColumn="0" w:lastRowLastColumn="0"/>
               <w:rPr>
@@ -17074,7 +16989,7 @@
           </w:tcPr>
           <w:p>
             <w:pPr>
-              <w:ind w:left="66" w:right="72" w:hanging="6"/>
+              <w:ind w:left="0"/>
               <w:jc w:val="center"/>
               <w:cnfStyle w:val="000000000000" w:firstRow="0" w:lastRow="0" w:firstColumn="0" w:lastColumn="0" w:oddVBand="0" w:evenVBand="0" w:oddHBand="0" w:evenHBand="0" w:firstRowFirstColumn="0" w:firstRowLastColumn="0" w:lastRowFirstColumn="0" w:lastRowLastColumn="0"/>
               <w:rPr>
@@ -17095,7 +17010,7 @@
           </w:tcPr>
           <w:p>
             <w:pPr>
-              <w:ind w:right="657"/>
+              <w:ind w:left="0"/>
               <w:jc w:val="center"/>
               <w:cnfStyle w:val="000000000000" w:firstRow="0" w:lastRow="0" w:firstColumn="0" w:lastColumn="0" w:oddVBand="0" w:evenVBand="0" w:oddHBand="0" w:evenHBand="0" w:firstRowFirstColumn="0" w:firstRowLastColumn="0" w:lastRowFirstColumn="0" w:lastRowLastColumn="0"/>
               <w:rPr>
@@ -17164,7 +17079,7 @@
           </w:tcPr>
           <w:p>
             <w:pPr>
-              <w:ind w:left="66" w:right="72" w:hanging="6"/>
+              <w:ind w:left="0"/>
               <w:jc w:val="center"/>
               <w:cnfStyle w:val="000000000000" w:firstRow="0" w:lastRow="0" w:firstColumn="0" w:lastColumn="0" w:oddVBand="0" w:evenVBand="0" w:oddHBand="0" w:evenHBand="0" w:firstRowFirstColumn="0" w:firstRowLastColumn="0" w:lastRowFirstColumn="0" w:lastRowLastColumn="0"/>
               <w:rPr>
@@ -17185,7 +17100,7 @@
           </w:tcPr>
           <w:p>
             <w:pPr>
-              <w:ind w:right="657"/>
+              <w:ind w:left="0"/>
               <w:jc w:val="center"/>
               <w:cnfStyle w:val="000000000000" w:firstRow="0" w:lastRow="0" w:firstColumn="0" w:lastColumn="0" w:oddVBand="0" w:evenVBand="0" w:oddHBand="0" w:evenHBand="0" w:firstRowFirstColumn="0" w:firstRowLastColumn="0" w:lastRowFirstColumn="0" w:lastRowLastColumn="0"/>
               <w:rPr>
@@ -17254,7 +17169,7 @@
           </w:tcPr>
           <w:p>
             <w:pPr>
-              <w:ind w:left="66" w:right="72" w:hanging="6"/>
+              <w:ind w:left="0"/>
               <w:jc w:val="center"/>
               <w:cnfStyle w:val="000000000000" w:firstRow="0" w:lastRow="0" w:firstColumn="0" w:lastColumn="0" w:oddVBand="0" w:evenVBand="0" w:oddHBand="0" w:evenHBand="0" w:firstRowFirstColumn="0" w:firstRowLastColumn="0" w:lastRowFirstColumn="0" w:lastRowLastColumn="0"/>
               <w:rPr>
@@ -17275,7 +17190,7 @@
           </w:tcPr>
           <w:p>
             <w:pPr>
-              <w:ind w:right="657"/>
+              <w:ind w:left="0"/>
               <w:jc w:val="center"/>
               <w:cnfStyle w:val="000000000000" w:firstRow="0" w:lastRow="0" w:firstColumn="0" w:lastColumn="0" w:oddVBand="0" w:evenVBand="0" w:oddHBand="0" w:evenHBand="0" w:firstRowFirstColumn="0" w:firstRowLastColumn="0" w:lastRowFirstColumn="0" w:lastRowLastColumn="0"/>
               <w:rPr>
@@ -17344,7 +17259,7 @@
           </w:tcPr>
           <w:p>
             <w:pPr>
-              <w:ind w:left="66" w:right="72" w:hanging="6"/>
+              <w:ind w:left="0"/>
               <w:jc w:val="center"/>
               <w:cnfStyle w:val="000000000000" w:firstRow="0" w:lastRow="0" w:firstColumn="0" w:lastColumn="0" w:oddVBand="0" w:evenVBand="0" w:oddHBand="0" w:evenHBand="0" w:firstRowFirstColumn="0" w:firstRowLastColumn="0" w:lastRowFirstColumn="0" w:lastRowLastColumn="0"/>
               <w:rPr>
@@ -17365,7 +17280,7 @@
           </w:tcPr>
           <w:p>
             <w:pPr>
-              <w:ind w:right="657"/>
+              <w:ind w:left="0"/>
               <w:jc w:val="center"/>
               <w:cnfStyle w:val="000000000000" w:firstRow="0" w:lastRow="0" w:firstColumn="0" w:lastColumn="0" w:oddVBand="0" w:evenVBand="0" w:oddHBand="0" w:evenHBand="0" w:firstRowFirstColumn="0" w:firstRowLastColumn="0" w:lastRowFirstColumn="0" w:lastRowLastColumn="0"/>
               <w:rPr>
@@ -17483,7 +17398,7 @@
           <w:szCs w:val="20"/>
         </w:rPr>
       </w:pPr>
-      <w:bookmarkStart w:id="22" w:name="_Toc531862727"/>
+      <w:bookmarkStart w:id="21" w:name="_Toc531862727"/>
       <w:r>
         <w:rPr>
           <w:rFonts w:eastAsia="Calibri"/>
@@ -17513,7 +17428,7 @@
         </w:rPr>
         <w:t>File Upload Improper Input Neutralization</w:t>
       </w:r>
-      <w:bookmarkEnd w:id="22"/>
+      <w:bookmarkEnd w:id="21"/>
     </w:p>
     <w:p>
       <w:pPr>
@@ -17779,7 +17694,7 @@
           </w:tcPr>
           <w:p>
             <w:pPr>
-              <w:ind w:left="66" w:right="72" w:hanging="6"/>
+              <w:ind w:left="0"/>
               <w:jc w:val="center"/>
               <w:cnfStyle w:val="000000000000" w:firstRow="0" w:lastRow="0" w:firstColumn="0" w:lastColumn="0" w:oddVBand="0" w:evenVBand="0" w:oddHBand="0" w:evenHBand="0" w:firstRowFirstColumn="0" w:firstRowLastColumn="0" w:lastRowFirstColumn="0" w:lastRowLastColumn="0"/>
               <w:rPr>
@@ -17800,7 +17715,7 @@
           </w:tcPr>
           <w:p>
             <w:pPr>
-              <w:ind w:right="657"/>
+              <w:ind w:left="0"/>
               <w:jc w:val="center"/>
               <w:cnfStyle w:val="000000000000" w:firstRow="0" w:lastRow="0" w:firstColumn="0" w:lastColumn="0" w:oddVBand="0" w:evenVBand="0" w:oddHBand="0" w:evenHBand="0" w:firstRowFirstColumn="0" w:firstRowLastColumn="0" w:lastRowFirstColumn="0" w:lastRowLastColumn="0"/>
               <w:rPr>
@@ -17869,7 +17784,7 @@
           </w:tcPr>
           <w:p>
             <w:pPr>
-              <w:ind w:left="66" w:right="72" w:hanging="6"/>
+              <w:ind w:left="0"/>
               <w:jc w:val="center"/>
               <w:cnfStyle w:val="000000000000" w:firstRow="0" w:lastRow="0" w:firstColumn="0" w:lastColumn="0" w:oddVBand="0" w:evenVBand="0" w:oddHBand="0" w:evenHBand="0" w:firstRowFirstColumn="0" w:firstRowLastColumn="0" w:lastRowFirstColumn="0" w:lastRowLastColumn="0"/>
               <w:rPr>
@@ -17890,7 +17805,7 @@
           </w:tcPr>
           <w:p>
             <w:pPr>
-              <w:ind w:right="657"/>
+              <w:ind w:left="0"/>
               <w:jc w:val="center"/>
               <w:cnfStyle w:val="000000000000" w:firstRow="0" w:lastRow="0" w:firstColumn="0" w:lastColumn="0" w:oddVBand="0" w:evenVBand="0" w:oddHBand="0" w:evenHBand="0" w:firstRowFirstColumn="0" w:firstRowLastColumn="0" w:lastRowFirstColumn="0" w:lastRowLastColumn="0"/>
               <w:rPr>
@@ -17959,7 +17874,7 @@
           </w:tcPr>
           <w:p>
             <w:pPr>
-              <w:ind w:left="66" w:right="72" w:hanging="6"/>
+              <w:ind w:left="0"/>
               <w:jc w:val="center"/>
               <w:cnfStyle w:val="000000000000" w:firstRow="0" w:lastRow="0" w:firstColumn="0" w:lastColumn="0" w:oddVBand="0" w:evenVBand="0" w:oddHBand="0" w:evenHBand="0" w:firstRowFirstColumn="0" w:firstRowLastColumn="0" w:lastRowFirstColumn="0" w:lastRowLastColumn="0"/>
               <w:rPr>
@@ -17980,7 +17895,7 @@
           </w:tcPr>
           <w:p>
             <w:pPr>
-              <w:ind w:right="657"/>
+              <w:ind w:left="0"/>
               <w:jc w:val="center"/>
               <w:cnfStyle w:val="000000000000" w:firstRow="0" w:lastRow="0" w:firstColumn="0" w:lastColumn="0" w:oddVBand="0" w:evenVBand="0" w:oddHBand="0" w:evenHBand="0" w:firstRowFirstColumn="0" w:firstRowLastColumn="0" w:lastRowFirstColumn="0" w:lastRowLastColumn="0"/>
               <w:rPr>
@@ -18049,7 +17964,7 @@
           </w:tcPr>
           <w:p>
             <w:pPr>
-              <w:ind w:left="66" w:right="72" w:hanging="6"/>
+              <w:ind w:left="0"/>
               <w:jc w:val="center"/>
               <w:cnfStyle w:val="000000000000" w:firstRow="0" w:lastRow="0" w:firstColumn="0" w:lastColumn="0" w:oddVBand="0" w:evenVBand="0" w:oddHBand="0" w:evenHBand="0" w:firstRowFirstColumn="0" w:firstRowLastColumn="0" w:lastRowFirstColumn="0" w:lastRowLastColumn="0"/>
               <w:rPr>
@@ -18070,7 +17985,7 @@
           </w:tcPr>
           <w:p>
             <w:pPr>
-              <w:ind w:right="657"/>
+              <w:ind w:left="0"/>
               <w:jc w:val="center"/>
               <w:cnfStyle w:val="000000000000" w:firstRow="0" w:lastRow="0" w:firstColumn="0" w:lastColumn="0" w:oddVBand="0" w:evenVBand="0" w:oddHBand="0" w:evenHBand="0" w:firstRowFirstColumn="0" w:firstRowLastColumn="0" w:lastRowFirstColumn="0" w:lastRowLastColumn="0"/>
               <w:rPr>
@@ -18139,7 +18054,7 @@
           </w:tcPr>
           <w:p>
             <w:pPr>
-              <w:ind w:left="66" w:right="72" w:hanging="6"/>
+              <w:ind w:left="0"/>
               <w:jc w:val="center"/>
               <w:cnfStyle w:val="000000000000" w:firstRow="0" w:lastRow="0" w:firstColumn="0" w:lastColumn="0" w:oddVBand="0" w:evenVBand="0" w:oddHBand="0" w:evenHBand="0" w:firstRowFirstColumn="0" w:firstRowLastColumn="0" w:lastRowFirstColumn="0" w:lastRowLastColumn="0"/>
               <w:rPr>
@@ -18160,7 +18075,7 @@
           </w:tcPr>
           <w:p>
             <w:pPr>
-              <w:ind w:right="657"/>
+              <w:ind w:left="0"/>
               <w:jc w:val="center"/>
               <w:cnfStyle w:val="000000000000" w:firstRow="0" w:lastRow="0" w:firstColumn="0" w:lastColumn="0" w:oddVBand="0" w:evenVBand="0" w:oddHBand="0" w:evenHBand="0" w:firstRowFirstColumn="0" w:firstRowLastColumn="0" w:lastRowFirstColumn="0" w:lastRowLastColumn="0"/>
               <w:rPr>
@@ -18264,7 +18179,7 @@
           <w:szCs w:val="20"/>
         </w:rPr>
       </w:pPr>
-      <w:bookmarkStart w:id="23" w:name="_Toc531862728"/>
+      <w:bookmarkStart w:id="22" w:name="_Toc531862728"/>
       <w:r>
         <w:rPr>
           <w:rFonts w:eastAsia="Calibri"/>
@@ -18293,7 +18208,7 @@
         </w:rPr>
         <w:t>Storable and Member Data Element Missing Initialization</w:t>
       </w:r>
-      <w:bookmarkEnd w:id="23"/>
+      <w:bookmarkEnd w:id="22"/>
     </w:p>
     <w:p>
       <w:pPr>
@@ -18559,7 +18474,7 @@
           </w:tcPr>
           <w:p>
             <w:pPr>
-              <w:ind w:left="66" w:right="72" w:hanging="6"/>
+              <w:ind w:left="0"/>
               <w:jc w:val="center"/>
               <w:cnfStyle w:val="000000000000" w:firstRow="0" w:lastRow="0" w:firstColumn="0" w:lastColumn="0" w:oddVBand="0" w:evenVBand="0" w:oddHBand="0" w:evenHBand="0" w:firstRowFirstColumn="0" w:firstRowLastColumn="0" w:lastRowFirstColumn="0" w:lastRowLastColumn="0"/>
               <w:rPr>
@@ -18580,7 +18495,7 @@
           </w:tcPr>
           <w:p>
             <w:pPr>
-              <w:ind w:right="657"/>
+              <w:ind w:left="0"/>
               <w:jc w:val="center"/>
               <w:cnfStyle w:val="000000000000" w:firstRow="0" w:lastRow="0" w:firstColumn="0" w:lastColumn="0" w:oddVBand="0" w:evenVBand="0" w:oddHBand="0" w:evenHBand="0" w:firstRowFirstColumn="0" w:firstRowLastColumn="0" w:lastRowFirstColumn="0" w:lastRowLastColumn="0"/>
               <w:rPr>
@@ -18649,7 +18564,7 @@
           </w:tcPr>
           <w:p>
             <w:pPr>
-              <w:ind w:left="66" w:right="72" w:hanging="6"/>
+              <w:ind w:left="0"/>
               <w:jc w:val="center"/>
               <w:cnfStyle w:val="000000000000" w:firstRow="0" w:lastRow="0" w:firstColumn="0" w:lastColumn="0" w:oddVBand="0" w:evenVBand="0" w:oddHBand="0" w:evenHBand="0" w:firstRowFirstColumn="0" w:firstRowLastColumn="0" w:lastRowFirstColumn="0" w:lastRowLastColumn="0"/>
               <w:rPr>
@@ -18670,7 +18585,7 @@
           </w:tcPr>
           <w:p>
             <w:pPr>
-              <w:ind w:right="657"/>
+              <w:ind w:left="0"/>
               <w:jc w:val="center"/>
               <w:cnfStyle w:val="000000000000" w:firstRow="0" w:lastRow="0" w:firstColumn="0" w:lastColumn="0" w:oddVBand="0" w:evenVBand="0" w:oddHBand="0" w:evenHBand="0" w:firstRowFirstColumn="0" w:firstRowLastColumn="0" w:lastRowFirstColumn="0" w:lastRowLastColumn="0"/>
               <w:rPr>
@@ -18739,7 +18654,7 @@
           </w:tcPr>
           <w:p>
             <w:pPr>
-              <w:ind w:left="66" w:right="72" w:hanging="6"/>
+              <w:ind w:left="0"/>
               <w:jc w:val="center"/>
               <w:cnfStyle w:val="000000000000" w:firstRow="0" w:lastRow="0" w:firstColumn="0" w:lastColumn="0" w:oddVBand="0" w:evenVBand="0" w:oddHBand="0" w:evenHBand="0" w:firstRowFirstColumn="0" w:firstRowLastColumn="0" w:lastRowFirstColumn="0" w:lastRowLastColumn="0"/>
               <w:rPr>
@@ -18760,7 +18675,7 @@
           </w:tcPr>
           <w:p>
             <w:pPr>
-              <w:ind w:right="657"/>
+              <w:ind w:left="0"/>
               <w:jc w:val="center"/>
               <w:cnfStyle w:val="000000000000" w:firstRow="0" w:lastRow="0" w:firstColumn="0" w:lastColumn="0" w:oddVBand="0" w:evenVBand="0" w:oddHBand="0" w:evenHBand="0" w:firstRowFirstColumn="0" w:firstRowLastColumn="0" w:lastRowFirstColumn="0" w:lastRowLastColumn="0"/>
               <w:rPr>
@@ -18829,7 +18744,7 @@
           </w:tcPr>
           <w:p>
             <w:pPr>
-              <w:ind w:left="66" w:right="72" w:hanging="6"/>
+              <w:ind w:left="0"/>
               <w:jc w:val="center"/>
               <w:cnfStyle w:val="000000000000" w:firstRow="0" w:lastRow="0" w:firstColumn="0" w:lastColumn="0" w:oddVBand="0" w:evenVBand="0" w:oddHBand="0" w:evenHBand="0" w:firstRowFirstColumn="0" w:firstRowLastColumn="0" w:lastRowFirstColumn="0" w:lastRowLastColumn="0"/>
               <w:rPr>
@@ -18850,7 +18765,7 @@
           </w:tcPr>
           <w:p>
             <w:pPr>
-              <w:ind w:right="657"/>
+              <w:ind w:left="0"/>
               <w:jc w:val="center"/>
               <w:cnfStyle w:val="000000000000" w:firstRow="0" w:lastRow="0" w:firstColumn="0" w:lastColumn="0" w:oddVBand="0" w:evenVBand="0" w:oddHBand="0" w:evenHBand="0" w:firstRowFirstColumn="0" w:firstRowLastColumn="0" w:lastRowFirstColumn="0" w:lastRowLastColumn="0"/>
               <w:rPr>
@@ -18919,7 +18834,7 @@
           </w:tcPr>
           <w:p>
             <w:pPr>
-              <w:ind w:left="66" w:right="72" w:hanging="6"/>
+              <w:ind w:left="0"/>
               <w:jc w:val="center"/>
               <w:cnfStyle w:val="000000000000" w:firstRow="0" w:lastRow="0" w:firstColumn="0" w:lastColumn="0" w:oddVBand="0" w:evenVBand="0" w:oddHBand="0" w:evenHBand="0" w:firstRowFirstColumn="0" w:firstRowLastColumn="0" w:lastRowFirstColumn="0" w:lastRowLastColumn="0"/>
               <w:rPr>
@@ -18940,7 +18855,7 @@
           </w:tcPr>
           <w:p>
             <w:pPr>
-              <w:ind w:right="657"/>
+              <w:ind w:left="0"/>
               <w:jc w:val="center"/>
               <w:cnfStyle w:val="000000000000" w:firstRow="0" w:lastRow="0" w:firstColumn="0" w:lastColumn="0" w:oddVBand="0" w:evenVBand="0" w:oddHBand="0" w:evenHBand="0" w:firstRowFirstColumn="0" w:firstRowLastColumn="0" w:lastRowFirstColumn="0" w:lastRowLastColumn="0"/>
               <w:rPr>
@@ -19044,7 +18959,7 @@
           <w:lang w:val="en-US"/>
         </w:rPr>
       </w:pPr>
-      <w:bookmarkStart w:id="24" w:name="_Toc531862729"/>
+      <w:bookmarkStart w:id="23" w:name="_Toc531862729"/>
       <w:r>
         <w:rPr>
           <w:rFonts w:eastAsia="Calibri"/>
@@ -19052,7 +18967,7 @@
         </w:rPr>
         <w:t>ASCSM-CWE-606 – Unchecked Input for Loop Condition</w:t>
       </w:r>
-      <w:bookmarkEnd w:id="24"/>
+      <w:bookmarkEnd w:id="23"/>
     </w:p>
     <w:p>
       <w:pPr>
@@ -19318,7 +19233,7 @@
           </w:tcPr>
           <w:p>
             <w:pPr>
-              <w:ind w:left="66" w:right="72" w:hanging="6"/>
+              <w:ind w:left="0"/>
               <w:jc w:val="center"/>
               <w:cnfStyle w:val="000000000000" w:firstRow="0" w:lastRow="0" w:firstColumn="0" w:lastColumn="0" w:oddVBand="0" w:evenVBand="0" w:oddHBand="0" w:evenHBand="0" w:firstRowFirstColumn="0" w:firstRowLastColumn="0" w:lastRowFirstColumn="0" w:lastRowLastColumn="0"/>
               <w:rPr>
@@ -19339,7 +19254,7 @@
           </w:tcPr>
           <w:p>
             <w:pPr>
-              <w:ind w:right="657"/>
+              <w:ind w:left="0"/>
               <w:jc w:val="center"/>
               <w:cnfStyle w:val="000000000000" w:firstRow="0" w:lastRow="0" w:firstColumn="0" w:lastColumn="0" w:oddVBand="0" w:evenVBand="0" w:oddHBand="0" w:evenHBand="0" w:firstRowFirstColumn="0" w:firstRowLastColumn="0" w:lastRowFirstColumn="0" w:lastRowLastColumn="0"/>
               <w:rPr>
@@ -19408,7 +19323,7 @@
           </w:tcPr>
           <w:p>
             <w:pPr>
-              <w:ind w:left="66" w:right="72" w:hanging="6"/>
+              <w:ind w:left="0"/>
               <w:jc w:val="center"/>
               <w:cnfStyle w:val="000000000000" w:firstRow="0" w:lastRow="0" w:firstColumn="0" w:lastColumn="0" w:oddVBand="0" w:evenVBand="0" w:oddHBand="0" w:evenHBand="0" w:firstRowFirstColumn="0" w:firstRowLastColumn="0" w:lastRowFirstColumn="0" w:lastRowLastColumn="0"/>
               <w:rPr>
@@ -19429,7 +19344,7 @@
           </w:tcPr>
           <w:p>
             <w:pPr>
-              <w:ind w:right="657"/>
+              <w:ind w:left="0"/>
               <w:jc w:val="center"/>
               <w:cnfStyle w:val="000000000000" w:firstRow="0" w:lastRow="0" w:firstColumn="0" w:lastColumn="0" w:oddVBand="0" w:evenVBand="0" w:oddHBand="0" w:evenHBand="0" w:firstRowFirstColumn="0" w:firstRowLastColumn="0" w:lastRowFirstColumn="0" w:lastRowLastColumn="0"/>
               <w:rPr>
@@ -19498,7 +19413,7 @@
           </w:tcPr>
           <w:p>
             <w:pPr>
-              <w:ind w:left="66" w:right="72" w:hanging="6"/>
+              <w:ind w:left="0"/>
               <w:jc w:val="center"/>
               <w:cnfStyle w:val="000000000000" w:firstRow="0" w:lastRow="0" w:firstColumn="0" w:lastColumn="0" w:oddVBand="0" w:evenVBand="0" w:oddHBand="0" w:evenHBand="0" w:firstRowFirstColumn="0" w:firstRowLastColumn="0" w:lastRowFirstColumn="0" w:lastRowLastColumn="0"/>
               <w:rPr>
@@ -19519,7 +19434,7 @@
           </w:tcPr>
           <w:p>
             <w:pPr>
-              <w:ind w:right="657"/>
+              <w:ind w:left="0"/>
               <w:jc w:val="center"/>
               <w:cnfStyle w:val="000000000000" w:firstRow="0" w:lastRow="0" w:firstColumn="0" w:lastColumn="0" w:oddVBand="0" w:evenVBand="0" w:oddHBand="0" w:evenHBand="0" w:firstRowFirstColumn="0" w:firstRowLastColumn="0" w:lastRowFirstColumn="0" w:lastRowLastColumn="0"/>
               <w:rPr>
@@ -19588,7 +19503,7 @@
           </w:tcPr>
           <w:p>
             <w:pPr>
-              <w:ind w:left="66" w:right="72" w:hanging="6"/>
+              <w:ind w:left="0"/>
               <w:jc w:val="center"/>
               <w:cnfStyle w:val="000000000000" w:firstRow="0" w:lastRow="0" w:firstColumn="0" w:lastColumn="0" w:oddVBand="0" w:evenVBand="0" w:oddHBand="0" w:evenHBand="0" w:firstRowFirstColumn="0" w:firstRowLastColumn="0" w:lastRowFirstColumn="0" w:lastRowLastColumn="0"/>
               <w:rPr>
@@ -19609,7 +19524,7 @@
           </w:tcPr>
           <w:p>
             <w:pPr>
-              <w:ind w:right="657"/>
+              <w:ind w:left="0"/>
               <w:jc w:val="center"/>
               <w:cnfStyle w:val="000000000000" w:firstRow="0" w:lastRow="0" w:firstColumn="0" w:lastColumn="0" w:oddVBand="0" w:evenVBand="0" w:oddHBand="0" w:evenHBand="0" w:firstRowFirstColumn="0" w:firstRowLastColumn="0" w:lastRowFirstColumn="0" w:lastRowLastColumn="0"/>
               <w:rPr>
@@ -19678,7 +19593,7 @@
           </w:tcPr>
           <w:p>
             <w:pPr>
-              <w:ind w:left="66" w:right="72" w:hanging="6"/>
+              <w:ind w:left="0"/>
               <w:jc w:val="center"/>
               <w:cnfStyle w:val="000000000000" w:firstRow="0" w:lastRow="0" w:firstColumn="0" w:lastColumn="0" w:oddVBand="0" w:evenVBand="0" w:oddHBand="0" w:evenHBand="0" w:firstRowFirstColumn="0" w:firstRowLastColumn="0" w:lastRowFirstColumn="0" w:lastRowLastColumn="0"/>
               <w:rPr>
@@ -19699,7 +19614,7 @@
           </w:tcPr>
           <w:p>
             <w:pPr>
-              <w:ind w:right="657"/>
+              <w:ind w:left="0"/>
               <w:jc w:val="center"/>
               <w:cnfStyle w:val="000000000000" w:firstRow="0" w:lastRow="0" w:firstColumn="0" w:lastColumn="0" w:oddVBand="0" w:evenVBand="0" w:oddHBand="0" w:evenHBand="0" w:firstRowFirstColumn="0" w:firstRowLastColumn="0" w:lastRowFirstColumn="0" w:lastRowLastColumn="0"/>
               <w:rPr>
@@ -19805,7 +19720,7 @@
           <w:lang w:val="en-US"/>
         </w:rPr>
       </w:pPr>
-      <w:bookmarkStart w:id="25" w:name="_Toc531862730"/>
+      <w:bookmarkStart w:id="24" w:name="_Toc531862730"/>
       <w:r>
         <w:rPr>
           <w:rFonts w:eastAsia="Calibri"/>
@@ -19828,7 +19743,7 @@
         </w:rPr>
         <w:t xml:space="preserve"> – Shared Resource Improper Locking</w:t>
       </w:r>
-      <w:bookmarkEnd w:id="25"/>
+      <w:bookmarkEnd w:id="24"/>
     </w:p>
     <w:p>
       <w:pPr>
@@ -20094,7 +20009,7 @@
           </w:tcPr>
           <w:p>
             <w:pPr>
-              <w:ind w:left="66" w:right="72" w:hanging="6"/>
+              <w:ind w:left="0"/>
               <w:jc w:val="center"/>
               <w:cnfStyle w:val="000000000000" w:firstRow="0" w:lastRow="0" w:firstColumn="0" w:lastColumn="0" w:oddVBand="0" w:evenVBand="0" w:oddHBand="0" w:evenHBand="0" w:firstRowFirstColumn="0" w:firstRowLastColumn="0" w:lastRowFirstColumn="0" w:lastRowLastColumn="0"/>
               <w:rPr>
@@ -20115,7 +20030,7 @@
           </w:tcPr>
           <w:p>
             <w:pPr>
-              <w:ind w:right="657"/>
+              <w:ind w:left="0"/>
               <w:jc w:val="center"/>
               <w:cnfStyle w:val="000000000000" w:firstRow="0" w:lastRow="0" w:firstColumn="0" w:lastColumn="0" w:oddVBand="0" w:evenVBand="0" w:oddHBand="0" w:evenHBand="0" w:firstRowFirstColumn="0" w:firstRowLastColumn="0" w:lastRowFirstColumn="0" w:lastRowLastColumn="0"/>
               <w:rPr>
@@ -20184,7 +20099,7 @@
           </w:tcPr>
           <w:p>
             <w:pPr>
-              <w:ind w:left="66" w:right="72" w:hanging="6"/>
+              <w:ind w:left="0"/>
               <w:jc w:val="center"/>
               <w:cnfStyle w:val="000000000000" w:firstRow="0" w:lastRow="0" w:firstColumn="0" w:lastColumn="0" w:oddVBand="0" w:evenVBand="0" w:oddHBand="0" w:evenHBand="0" w:firstRowFirstColumn="0" w:firstRowLastColumn="0" w:lastRowFirstColumn="0" w:lastRowLastColumn="0"/>
               <w:rPr>
@@ -20205,7 +20120,7 @@
           </w:tcPr>
           <w:p>
             <w:pPr>
-              <w:ind w:right="657"/>
+              <w:ind w:left="0"/>
               <w:jc w:val="center"/>
               <w:cnfStyle w:val="000000000000" w:firstRow="0" w:lastRow="0" w:firstColumn="0" w:lastColumn="0" w:oddVBand="0" w:evenVBand="0" w:oddHBand="0" w:evenHBand="0" w:firstRowFirstColumn="0" w:firstRowLastColumn="0" w:lastRowFirstColumn="0" w:lastRowLastColumn="0"/>
               <w:rPr>
@@ -20274,7 +20189,7 @@
           </w:tcPr>
           <w:p>
             <w:pPr>
-              <w:ind w:left="66" w:right="72" w:hanging="6"/>
+              <w:ind w:left="0"/>
               <w:jc w:val="center"/>
               <w:cnfStyle w:val="000000000000" w:firstRow="0" w:lastRow="0" w:firstColumn="0" w:lastColumn="0" w:oddVBand="0" w:evenVBand="0" w:oddHBand="0" w:evenHBand="0" w:firstRowFirstColumn="0" w:firstRowLastColumn="0" w:lastRowFirstColumn="0" w:lastRowLastColumn="0"/>
               <w:rPr>
@@ -20295,7 +20210,7 @@
           </w:tcPr>
           <w:p>
             <w:pPr>
-              <w:ind w:right="657"/>
+              <w:ind w:left="0"/>
               <w:jc w:val="center"/>
               <w:cnfStyle w:val="000000000000" w:firstRow="0" w:lastRow="0" w:firstColumn="0" w:lastColumn="0" w:oddVBand="0" w:evenVBand="0" w:oddHBand="0" w:evenHBand="0" w:firstRowFirstColumn="0" w:firstRowLastColumn="0" w:lastRowFirstColumn="0" w:lastRowLastColumn="0"/>
               <w:rPr>
@@ -20364,7 +20279,7 @@
           </w:tcPr>
           <w:p>
             <w:pPr>
-              <w:ind w:left="66" w:right="72" w:hanging="6"/>
+              <w:ind w:left="0"/>
               <w:jc w:val="center"/>
               <w:cnfStyle w:val="000000000000" w:firstRow="0" w:lastRow="0" w:firstColumn="0" w:lastColumn="0" w:oddVBand="0" w:evenVBand="0" w:oddHBand="0" w:evenHBand="0" w:firstRowFirstColumn="0" w:firstRowLastColumn="0" w:lastRowFirstColumn="0" w:lastRowLastColumn="0"/>
               <w:rPr>
@@ -20385,7 +20300,7 @@
           </w:tcPr>
           <w:p>
             <w:pPr>
-              <w:ind w:right="657"/>
+              <w:ind w:left="0"/>
               <w:jc w:val="center"/>
               <w:cnfStyle w:val="000000000000" w:firstRow="0" w:lastRow="0" w:firstColumn="0" w:lastColumn="0" w:oddVBand="0" w:evenVBand="0" w:oddHBand="0" w:evenHBand="0" w:firstRowFirstColumn="0" w:firstRowLastColumn="0" w:lastRowFirstColumn="0" w:lastRowLastColumn="0"/>
               <w:rPr>
@@ -20454,7 +20369,7 @@
           </w:tcPr>
           <w:p>
             <w:pPr>
-              <w:ind w:left="66" w:right="72" w:hanging="6"/>
+              <w:ind w:left="0"/>
               <w:jc w:val="center"/>
               <w:cnfStyle w:val="000000000000" w:firstRow="0" w:lastRow="0" w:firstColumn="0" w:lastColumn="0" w:oddVBand="0" w:evenVBand="0" w:oddHBand="0" w:evenHBand="0" w:firstRowFirstColumn="0" w:firstRowLastColumn="0" w:lastRowFirstColumn="0" w:lastRowLastColumn="0"/>
               <w:rPr>
@@ -20475,7 +20390,7 @@
           </w:tcPr>
           <w:p>
             <w:pPr>
-              <w:ind w:right="657"/>
+              <w:ind w:left="0"/>
               <w:jc w:val="center"/>
               <w:cnfStyle w:val="000000000000" w:firstRow="0" w:lastRow="0" w:firstColumn="0" w:lastColumn="0" w:oddVBand="0" w:evenVBand="0" w:oddHBand="0" w:evenHBand="0" w:firstRowFirstColumn="0" w:firstRowLastColumn="0" w:lastRowFirstColumn="0" w:lastRowLastColumn="0"/>
               <w:rPr>
@@ -20579,7 +20494,7 @@
           <w:lang w:val="en-US"/>
         </w:rPr>
       </w:pPr>
-      <w:bookmarkStart w:id="26" w:name="_Toc531862731"/>
+      <w:bookmarkStart w:id="25" w:name="_Toc531862731"/>
       <w:r>
         <w:rPr>
           <w:rFonts w:eastAsia="Calibri"/>
@@ -20601,7 +20516,7 @@
         </w:rPr>
         <w:t xml:space="preserve"> – Expired or Released Resource Usage</w:t>
       </w:r>
-      <w:bookmarkEnd w:id="26"/>
+      <w:bookmarkEnd w:id="25"/>
     </w:p>
     <w:p>
       <w:pPr>
@@ -20867,7 +20782,7 @@
           </w:tcPr>
           <w:p>
             <w:pPr>
-              <w:ind w:left="66" w:right="72" w:hanging="6"/>
+              <w:ind w:left="0"/>
               <w:jc w:val="center"/>
               <w:cnfStyle w:val="000000000000" w:firstRow="0" w:lastRow="0" w:firstColumn="0" w:lastColumn="0" w:oddVBand="0" w:evenVBand="0" w:oddHBand="0" w:evenHBand="0" w:firstRowFirstColumn="0" w:firstRowLastColumn="0" w:lastRowFirstColumn="0" w:lastRowLastColumn="0"/>
               <w:rPr>
@@ -20888,7 +20803,7 @@
           </w:tcPr>
           <w:p>
             <w:pPr>
-              <w:ind w:right="657"/>
+              <w:ind w:left="0"/>
               <w:jc w:val="center"/>
               <w:cnfStyle w:val="000000000000" w:firstRow="0" w:lastRow="0" w:firstColumn="0" w:lastColumn="0" w:oddVBand="0" w:evenVBand="0" w:oddHBand="0" w:evenHBand="0" w:firstRowFirstColumn="0" w:firstRowLastColumn="0" w:lastRowFirstColumn="0" w:lastRowLastColumn="0"/>
               <w:rPr>
@@ -20957,7 +20872,7 @@
           </w:tcPr>
           <w:p>
             <w:pPr>
-              <w:ind w:left="66" w:right="72" w:hanging="6"/>
+              <w:ind w:left="0"/>
               <w:jc w:val="center"/>
               <w:cnfStyle w:val="000000000000" w:firstRow="0" w:lastRow="0" w:firstColumn="0" w:lastColumn="0" w:oddVBand="0" w:evenVBand="0" w:oddHBand="0" w:evenHBand="0" w:firstRowFirstColumn="0" w:firstRowLastColumn="0" w:lastRowFirstColumn="0" w:lastRowLastColumn="0"/>
               <w:rPr>
@@ -20978,7 +20893,7 @@
           </w:tcPr>
           <w:p>
             <w:pPr>
-              <w:ind w:right="657"/>
+              <w:ind w:left="0"/>
               <w:jc w:val="center"/>
               <w:cnfStyle w:val="000000000000" w:firstRow="0" w:lastRow="0" w:firstColumn="0" w:lastColumn="0" w:oddVBand="0" w:evenVBand="0" w:oddHBand="0" w:evenHBand="0" w:firstRowFirstColumn="0" w:firstRowLastColumn="0" w:lastRowFirstColumn="0" w:lastRowLastColumn="0"/>
               <w:rPr>
@@ -21047,7 +20962,7 @@
           </w:tcPr>
           <w:p>
             <w:pPr>
-              <w:ind w:left="66" w:right="72" w:hanging="6"/>
+              <w:ind w:left="0"/>
               <w:jc w:val="center"/>
               <w:cnfStyle w:val="000000000000" w:firstRow="0" w:lastRow="0" w:firstColumn="0" w:lastColumn="0" w:oddVBand="0" w:evenVBand="0" w:oddHBand="0" w:evenHBand="0" w:firstRowFirstColumn="0" w:firstRowLastColumn="0" w:lastRowFirstColumn="0" w:lastRowLastColumn="0"/>
               <w:rPr>
@@ -21068,7 +20983,7 @@
           </w:tcPr>
           <w:p>
             <w:pPr>
-              <w:ind w:right="657"/>
+              <w:ind w:left="0"/>
               <w:jc w:val="center"/>
               <w:cnfStyle w:val="000000000000" w:firstRow="0" w:lastRow="0" w:firstColumn="0" w:lastColumn="0" w:oddVBand="0" w:evenVBand="0" w:oddHBand="0" w:evenHBand="0" w:firstRowFirstColumn="0" w:firstRowLastColumn="0" w:lastRowFirstColumn="0" w:lastRowLastColumn="0"/>
               <w:rPr>
@@ -21137,7 +21052,7 @@
           </w:tcPr>
           <w:p>
             <w:pPr>
-              <w:ind w:left="66" w:right="72" w:hanging="6"/>
+              <w:ind w:left="0"/>
               <w:jc w:val="center"/>
               <w:cnfStyle w:val="000000000000" w:firstRow="0" w:lastRow="0" w:firstColumn="0" w:lastColumn="0" w:oddVBand="0" w:evenVBand="0" w:oddHBand="0" w:evenHBand="0" w:firstRowFirstColumn="0" w:firstRowLastColumn="0" w:lastRowFirstColumn="0" w:lastRowLastColumn="0"/>
               <w:rPr>
@@ -21158,7 +21073,7 @@
           </w:tcPr>
           <w:p>
             <w:pPr>
-              <w:ind w:right="657"/>
+              <w:ind w:left="0"/>
               <w:jc w:val="center"/>
               <w:cnfStyle w:val="000000000000" w:firstRow="0" w:lastRow="0" w:firstColumn="0" w:lastColumn="0" w:oddVBand="0" w:evenVBand="0" w:oddHBand="0" w:evenHBand="0" w:firstRowFirstColumn="0" w:firstRowLastColumn="0" w:lastRowFirstColumn="0" w:lastRowLastColumn="0"/>
               <w:rPr>
@@ -21227,7 +21142,7 @@
           </w:tcPr>
           <w:p>
             <w:pPr>
-              <w:ind w:left="66" w:right="72" w:hanging="6"/>
+              <w:ind w:left="0"/>
               <w:jc w:val="center"/>
               <w:cnfStyle w:val="000000000000" w:firstRow="0" w:lastRow="0" w:firstColumn="0" w:lastColumn="0" w:oddVBand="0" w:evenVBand="0" w:oddHBand="0" w:evenHBand="0" w:firstRowFirstColumn="0" w:firstRowLastColumn="0" w:lastRowFirstColumn="0" w:lastRowLastColumn="0"/>
               <w:rPr>
@@ -21248,7 +21163,7 @@
           </w:tcPr>
           <w:p>
             <w:pPr>
-              <w:ind w:right="657"/>
+              <w:ind w:left="0"/>
               <w:jc w:val="center"/>
               <w:cnfStyle w:val="000000000000" w:firstRow="0" w:lastRow="0" w:firstColumn="0" w:lastColumn="0" w:oddVBand="0" w:evenVBand="0" w:oddHBand="0" w:evenHBand="0" w:firstRowFirstColumn="0" w:firstRowLastColumn="0" w:lastRowFirstColumn="0" w:lastRowLastColumn="0"/>
               <w:rPr>
@@ -21354,7 +21269,7 @@
           <w:lang w:val="en-US"/>
         </w:rPr>
       </w:pPr>
-      <w:bookmarkStart w:id="27" w:name="_Toc531862732"/>
+      <w:bookmarkStart w:id="26" w:name="_Toc531862732"/>
       <w:r>
         <w:rPr>
           <w:rFonts w:eastAsia="Calibri"/>
@@ -21376,7 +21291,7 @@
         </w:rPr>
         <w:t xml:space="preserve"> – Numeric Types Incorrect Conversion</w:t>
       </w:r>
-      <w:bookmarkEnd w:id="27"/>
+      <w:bookmarkEnd w:id="26"/>
     </w:p>
     <w:p>
       <w:pPr>
@@ -21642,7 +21557,7 @@
           </w:tcPr>
           <w:p>
             <w:pPr>
-              <w:ind w:left="66" w:right="72" w:hanging="6"/>
+              <w:ind w:left="0"/>
               <w:jc w:val="center"/>
               <w:cnfStyle w:val="000000000000" w:firstRow="0" w:lastRow="0" w:firstColumn="0" w:lastColumn="0" w:oddVBand="0" w:evenVBand="0" w:oddHBand="0" w:evenHBand="0" w:firstRowFirstColumn="0" w:firstRowLastColumn="0" w:lastRowFirstColumn="0" w:lastRowLastColumn="0"/>
               <w:rPr>
@@ -21663,7 +21578,7 @@
           </w:tcPr>
           <w:p>
             <w:pPr>
-              <w:ind w:right="657"/>
+              <w:ind w:left="0"/>
               <w:jc w:val="center"/>
               <w:cnfStyle w:val="000000000000" w:firstRow="0" w:lastRow="0" w:firstColumn="0" w:lastColumn="0" w:oddVBand="0" w:evenVBand="0" w:oddHBand="0" w:evenHBand="0" w:firstRowFirstColumn="0" w:firstRowLastColumn="0" w:lastRowFirstColumn="0" w:lastRowLastColumn="0"/>
               <w:rPr>
@@ -21732,7 +21647,7 @@
           </w:tcPr>
           <w:p>
             <w:pPr>
-              <w:ind w:left="66" w:right="72" w:hanging="6"/>
+              <w:ind w:left="0"/>
               <w:jc w:val="center"/>
               <w:cnfStyle w:val="000000000000" w:firstRow="0" w:lastRow="0" w:firstColumn="0" w:lastColumn="0" w:oddVBand="0" w:evenVBand="0" w:oddHBand="0" w:evenHBand="0" w:firstRowFirstColumn="0" w:firstRowLastColumn="0" w:lastRowFirstColumn="0" w:lastRowLastColumn="0"/>
               <w:rPr>
@@ -21753,7 +21668,7 @@
           </w:tcPr>
           <w:p>
             <w:pPr>
-              <w:ind w:right="657"/>
+              <w:ind w:left="0"/>
               <w:jc w:val="center"/>
               <w:cnfStyle w:val="000000000000" w:firstRow="0" w:lastRow="0" w:firstColumn="0" w:lastColumn="0" w:oddVBand="0" w:evenVBand="0" w:oddHBand="0" w:evenHBand="0" w:firstRowFirstColumn="0" w:firstRowLastColumn="0" w:lastRowFirstColumn="0" w:lastRowLastColumn="0"/>
               <w:rPr>
@@ -21822,7 +21737,7 @@
           </w:tcPr>
           <w:p>
             <w:pPr>
-              <w:ind w:left="66" w:right="72" w:hanging="6"/>
+              <w:ind w:left="0"/>
               <w:jc w:val="center"/>
               <w:cnfStyle w:val="000000000000" w:firstRow="0" w:lastRow="0" w:firstColumn="0" w:lastColumn="0" w:oddVBand="0" w:evenVBand="0" w:oddHBand="0" w:evenHBand="0" w:firstRowFirstColumn="0" w:firstRowLastColumn="0" w:lastRowFirstColumn="0" w:lastRowLastColumn="0"/>
               <w:rPr>
@@ -21843,7 +21758,7 @@
           </w:tcPr>
           <w:p>
             <w:pPr>
-              <w:ind w:right="657"/>
+              <w:ind w:left="0"/>
               <w:jc w:val="center"/>
               <w:cnfStyle w:val="000000000000" w:firstRow="0" w:lastRow="0" w:firstColumn="0" w:lastColumn="0" w:oddVBand="0" w:evenVBand="0" w:oddHBand="0" w:evenHBand="0" w:firstRowFirstColumn="0" w:firstRowLastColumn="0" w:lastRowFirstColumn="0" w:lastRowLastColumn="0"/>
               <w:rPr>
@@ -21912,7 +21827,7 @@
           </w:tcPr>
           <w:p>
             <w:pPr>
-              <w:ind w:left="66" w:right="72" w:hanging="6"/>
+              <w:ind w:left="0"/>
               <w:jc w:val="center"/>
               <w:cnfStyle w:val="000000000000" w:firstRow="0" w:lastRow="0" w:firstColumn="0" w:lastColumn="0" w:oddVBand="0" w:evenVBand="0" w:oddHBand="0" w:evenHBand="0" w:firstRowFirstColumn="0" w:firstRowLastColumn="0" w:lastRowFirstColumn="0" w:lastRowLastColumn="0"/>
               <w:rPr>
@@ -21933,7 +21848,7 @@
           </w:tcPr>
           <w:p>
             <w:pPr>
-              <w:ind w:right="657"/>
+              <w:ind w:left="0"/>
               <w:jc w:val="center"/>
               <w:cnfStyle w:val="000000000000" w:firstRow="0" w:lastRow="0" w:firstColumn="0" w:lastColumn="0" w:oddVBand="0" w:evenVBand="0" w:oddHBand="0" w:evenHBand="0" w:firstRowFirstColumn="0" w:firstRowLastColumn="0" w:lastRowFirstColumn="0" w:lastRowLastColumn="0"/>
               <w:rPr>
@@ -22002,7 +21917,7 @@
           </w:tcPr>
           <w:p>
             <w:pPr>
-              <w:ind w:left="66" w:right="72" w:hanging="6"/>
+              <w:ind w:left="0"/>
               <w:jc w:val="center"/>
               <w:cnfStyle w:val="000000000000" w:firstRow="0" w:lastRow="0" w:firstColumn="0" w:lastColumn="0" w:oddVBand="0" w:evenVBand="0" w:oddHBand="0" w:evenHBand="0" w:firstRowFirstColumn="0" w:firstRowLastColumn="0" w:lastRowFirstColumn="0" w:lastRowLastColumn="0"/>
               <w:rPr>
@@ -22023,7 +21938,7 @@
           </w:tcPr>
           <w:p>
             <w:pPr>
-              <w:ind w:right="657"/>
+              <w:ind w:left="0"/>
               <w:jc w:val="center"/>
               <w:cnfStyle w:val="000000000000" w:firstRow="0" w:lastRow="0" w:firstColumn="0" w:lastColumn="0" w:oddVBand="0" w:evenVBand="0" w:oddHBand="0" w:evenHBand="0" w:firstRowFirstColumn="0" w:firstRowLastColumn="0" w:lastRowFirstColumn="0" w:lastRowLastColumn="0"/>
               <w:rPr>
@@ -22142,7 +22057,7 @@
           <w:lang w:val="en-US"/>
         </w:rPr>
       </w:pPr>
-      <w:bookmarkStart w:id="28" w:name="_Toc531862733"/>
+      <w:bookmarkStart w:id="27" w:name="_Toc531862733"/>
       <w:r>
         <w:rPr>
           <w:rFonts w:eastAsia="Calibri"/>
@@ -22165,7 +22080,7 @@
         </w:rPr>
         <w:t>– Missing Release of Resource after Effective Lifetime</w:t>
       </w:r>
-      <w:bookmarkEnd w:id="28"/>
+      <w:bookmarkEnd w:id="27"/>
     </w:p>
     <w:p>
       <w:pPr>
@@ -22431,7 +22346,7 @@
           </w:tcPr>
           <w:p>
             <w:pPr>
-              <w:ind w:left="66" w:right="72" w:hanging="6"/>
+              <w:ind w:left="0"/>
               <w:jc w:val="center"/>
               <w:cnfStyle w:val="000000000000" w:firstRow="0" w:lastRow="0" w:firstColumn="0" w:lastColumn="0" w:oddVBand="0" w:evenVBand="0" w:oddHBand="0" w:evenHBand="0" w:firstRowFirstColumn="0" w:firstRowLastColumn="0" w:lastRowFirstColumn="0" w:lastRowLastColumn="0"/>
               <w:rPr>
@@ -22452,7 +22367,7 @@
           </w:tcPr>
           <w:p>
             <w:pPr>
-              <w:ind w:right="657"/>
+              <w:ind w:left="0"/>
               <w:jc w:val="center"/>
               <w:cnfStyle w:val="000000000000" w:firstRow="0" w:lastRow="0" w:firstColumn="0" w:lastColumn="0" w:oddVBand="0" w:evenVBand="0" w:oddHBand="0" w:evenHBand="0" w:firstRowFirstColumn="0" w:firstRowLastColumn="0" w:lastRowFirstColumn="0" w:lastRowLastColumn="0"/>
               <w:rPr>
@@ -22521,7 +22436,7 @@
           </w:tcPr>
           <w:p>
             <w:pPr>
-              <w:ind w:left="66" w:right="72" w:hanging="6"/>
+              <w:ind w:left="0"/>
               <w:jc w:val="center"/>
               <w:cnfStyle w:val="000000000000" w:firstRow="0" w:lastRow="0" w:firstColumn="0" w:lastColumn="0" w:oddVBand="0" w:evenVBand="0" w:oddHBand="0" w:evenHBand="0" w:firstRowFirstColumn="0" w:firstRowLastColumn="0" w:lastRowFirstColumn="0" w:lastRowLastColumn="0"/>
               <w:rPr>
@@ -22542,7 +22457,7 @@
           </w:tcPr>
           <w:p>
             <w:pPr>
-              <w:ind w:right="657"/>
+              <w:ind w:left="0"/>
               <w:jc w:val="center"/>
               <w:cnfStyle w:val="000000000000" w:firstRow="0" w:lastRow="0" w:firstColumn="0" w:lastColumn="0" w:oddVBand="0" w:evenVBand="0" w:oddHBand="0" w:evenHBand="0" w:firstRowFirstColumn="0" w:firstRowLastColumn="0" w:lastRowFirstColumn="0" w:lastRowLastColumn="0"/>
               <w:rPr>
@@ -22611,7 +22526,7 @@
           </w:tcPr>
           <w:p>
             <w:pPr>
-              <w:ind w:left="66" w:right="72" w:hanging="6"/>
+              <w:ind w:left="0"/>
               <w:jc w:val="center"/>
               <w:cnfStyle w:val="000000000000" w:firstRow="0" w:lastRow="0" w:firstColumn="0" w:lastColumn="0" w:oddVBand="0" w:evenVBand="0" w:oddHBand="0" w:evenHBand="0" w:firstRowFirstColumn="0" w:firstRowLastColumn="0" w:lastRowFirstColumn="0" w:lastRowLastColumn="0"/>
               <w:rPr>
@@ -22632,7 +22547,7 @@
           </w:tcPr>
           <w:p>
             <w:pPr>
-              <w:ind w:right="657"/>
+              <w:ind w:left="0"/>
               <w:jc w:val="center"/>
               <w:cnfStyle w:val="000000000000" w:firstRow="0" w:lastRow="0" w:firstColumn="0" w:lastColumn="0" w:oddVBand="0" w:evenVBand="0" w:oddHBand="0" w:evenHBand="0" w:firstRowFirstColumn="0" w:firstRowLastColumn="0" w:lastRowFirstColumn="0" w:lastRowLastColumn="0"/>
               <w:rPr>
@@ -22701,7 +22616,7 @@
           </w:tcPr>
           <w:p>
             <w:pPr>
-              <w:ind w:left="66" w:right="72" w:hanging="6"/>
+              <w:ind w:left="0"/>
               <w:jc w:val="center"/>
               <w:cnfStyle w:val="000000000000" w:firstRow="0" w:lastRow="0" w:firstColumn="0" w:lastColumn="0" w:oddVBand="0" w:evenVBand="0" w:oddHBand="0" w:evenHBand="0" w:firstRowFirstColumn="0" w:firstRowLastColumn="0" w:lastRowFirstColumn="0" w:lastRowLastColumn="0"/>
               <w:rPr>
@@ -22722,7 +22637,7 @@
           </w:tcPr>
           <w:p>
             <w:pPr>
-              <w:ind w:right="657"/>
+              <w:ind w:left="0"/>
               <w:jc w:val="center"/>
               <w:cnfStyle w:val="000000000000" w:firstRow="0" w:lastRow="0" w:firstColumn="0" w:lastColumn="0" w:oddVBand="0" w:evenVBand="0" w:oddHBand="0" w:evenHBand="0" w:firstRowFirstColumn="0" w:firstRowLastColumn="0" w:lastRowFirstColumn="0" w:lastRowLastColumn="0"/>
               <w:rPr>
@@ -22791,7 +22706,7 @@
           </w:tcPr>
           <w:p>
             <w:pPr>
-              <w:ind w:left="66" w:right="72" w:hanging="6"/>
+              <w:ind w:left="0"/>
               <w:jc w:val="center"/>
               <w:cnfStyle w:val="000000000000" w:firstRow="0" w:lastRow="0" w:firstColumn="0" w:lastColumn="0" w:oddVBand="0" w:evenVBand="0" w:oddHBand="0" w:evenHBand="0" w:firstRowFirstColumn="0" w:firstRowLastColumn="0" w:lastRowFirstColumn="0" w:lastRowLastColumn="0"/>
               <w:rPr>
@@ -22812,7 +22727,7 @@
           </w:tcPr>
           <w:p>
             <w:pPr>
-              <w:ind w:right="657"/>
+              <w:ind w:left="0"/>
               <w:jc w:val="center"/>
               <w:cnfStyle w:val="000000000000" w:firstRow="0" w:lastRow="0" w:firstColumn="0" w:lastColumn="0" w:oddVBand="0" w:evenVBand="0" w:oddHBand="0" w:evenHBand="0" w:firstRowFirstColumn="0" w:firstRowLastColumn="0" w:lastRowFirstColumn="0" w:lastRowLastColumn="0"/>
               <w:rPr>
@@ -22929,7 +22844,7 @@
           <w:lang w:val="en-US"/>
         </w:rPr>
       </w:pPr>
-      <w:bookmarkStart w:id="29" w:name="_Toc531862734"/>
+      <w:bookmarkStart w:id="28" w:name="_Toc531862734"/>
       <w:r>
         <w:rPr>
           <w:rFonts w:eastAsia="Calibri"/>
@@ -22958,7 +22873,7 @@
         </w:rPr>
         <w:t>Uncontrolled Memory Allocation</w:t>
       </w:r>
-      <w:bookmarkEnd w:id="29"/>
+      <w:bookmarkEnd w:id="28"/>
     </w:p>
     <w:p>
       <w:pPr>
@@ -23224,7 +23139,7 @@
           </w:tcPr>
           <w:p>
             <w:pPr>
-              <w:ind w:left="66" w:right="72" w:hanging="6"/>
+              <w:ind w:left="0"/>
               <w:jc w:val="center"/>
               <w:cnfStyle w:val="000000000000" w:firstRow="0" w:lastRow="0" w:firstColumn="0" w:lastColumn="0" w:oddVBand="0" w:evenVBand="0" w:oddHBand="0" w:evenHBand="0" w:firstRowFirstColumn="0" w:firstRowLastColumn="0" w:lastRowFirstColumn="0" w:lastRowLastColumn="0"/>
               <w:rPr>
@@ -23245,7 +23160,7 @@
           </w:tcPr>
           <w:p>
             <w:pPr>
-              <w:ind w:right="657"/>
+              <w:ind w:left="0"/>
               <w:jc w:val="center"/>
               <w:cnfStyle w:val="000000000000" w:firstRow="0" w:lastRow="0" w:firstColumn="0" w:lastColumn="0" w:oddVBand="0" w:evenVBand="0" w:oddHBand="0" w:evenHBand="0" w:firstRowFirstColumn="0" w:firstRowLastColumn="0" w:lastRowFirstColumn="0" w:lastRowLastColumn="0"/>
               <w:rPr>
@@ -23314,7 +23229,7 @@
           </w:tcPr>
           <w:p>
             <w:pPr>
-              <w:ind w:left="66" w:right="72" w:hanging="6"/>
+              <w:ind w:left="0"/>
               <w:jc w:val="center"/>
               <w:cnfStyle w:val="000000000000" w:firstRow="0" w:lastRow="0" w:firstColumn="0" w:lastColumn="0" w:oddVBand="0" w:evenVBand="0" w:oddHBand="0" w:evenHBand="0" w:firstRowFirstColumn="0" w:firstRowLastColumn="0" w:lastRowFirstColumn="0" w:lastRowLastColumn="0"/>
               <w:rPr>
@@ -23335,7 +23250,7 @@
           </w:tcPr>
           <w:p>
             <w:pPr>
-              <w:ind w:right="657"/>
+              <w:ind w:left="0"/>
               <w:jc w:val="center"/>
               <w:cnfStyle w:val="000000000000" w:firstRow="0" w:lastRow="0" w:firstColumn="0" w:lastColumn="0" w:oddVBand="0" w:evenVBand="0" w:oddHBand="0" w:evenHBand="0" w:firstRowFirstColumn="0" w:firstRowLastColumn="0" w:lastRowFirstColumn="0" w:lastRowLastColumn="0"/>
               <w:rPr>
@@ -23404,7 +23319,7 @@
           </w:tcPr>
           <w:p>
             <w:pPr>
-              <w:ind w:left="66" w:right="72" w:hanging="6"/>
+              <w:ind w:left="0"/>
               <w:jc w:val="center"/>
               <w:cnfStyle w:val="000000000000" w:firstRow="0" w:lastRow="0" w:firstColumn="0" w:lastColumn="0" w:oddVBand="0" w:evenVBand="0" w:oddHBand="0" w:evenHBand="0" w:firstRowFirstColumn="0" w:firstRowLastColumn="0" w:lastRowFirstColumn="0" w:lastRowLastColumn="0"/>
               <w:rPr>
@@ -23425,7 +23340,7 @@
           </w:tcPr>
           <w:p>
             <w:pPr>
-              <w:ind w:right="657"/>
+              <w:ind w:left="0"/>
               <w:jc w:val="center"/>
               <w:cnfStyle w:val="000000000000" w:firstRow="0" w:lastRow="0" w:firstColumn="0" w:lastColumn="0" w:oddVBand="0" w:evenVBand="0" w:oddHBand="0" w:evenHBand="0" w:firstRowFirstColumn="0" w:firstRowLastColumn="0" w:lastRowFirstColumn="0" w:lastRowLastColumn="0"/>
               <w:rPr>
@@ -23494,7 +23409,7 @@
           </w:tcPr>
           <w:p>
             <w:pPr>
-              <w:ind w:left="66" w:right="72" w:hanging="6"/>
+              <w:ind w:left="0"/>
               <w:jc w:val="center"/>
               <w:cnfStyle w:val="000000000000" w:firstRow="0" w:lastRow="0" w:firstColumn="0" w:lastColumn="0" w:oddVBand="0" w:evenVBand="0" w:oddHBand="0" w:evenHBand="0" w:firstRowFirstColumn="0" w:firstRowLastColumn="0" w:lastRowFirstColumn="0" w:lastRowLastColumn="0"/>
               <w:rPr>
@@ -23515,7 +23430,7 @@
           </w:tcPr>
           <w:p>
             <w:pPr>
-              <w:ind w:right="657"/>
+              <w:ind w:left="0"/>
               <w:jc w:val="center"/>
               <w:cnfStyle w:val="000000000000" w:firstRow="0" w:lastRow="0" w:firstColumn="0" w:lastColumn="0" w:oddVBand="0" w:evenVBand="0" w:oddHBand="0" w:evenHBand="0" w:firstRowFirstColumn="0" w:firstRowLastColumn="0" w:lastRowFirstColumn="0" w:lastRowLastColumn="0"/>
               <w:rPr>
@@ -23584,7 +23499,7 @@
           </w:tcPr>
           <w:p>
             <w:pPr>
-              <w:ind w:left="66" w:right="72" w:hanging="6"/>
+              <w:ind w:left="0"/>
               <w:jc w:val="center"/>
               <w:cnfStyle w:val="000000000000" w:firstRow="0" w:lastRow="0" w:firstColumn="0" w:lastColumn="0" w:oddVBand="0" w:evenVBand="0" w:oddHBand="0" w:evenHBand="0" w:firstRowFirstColumn="0" w:firstRowLastColumn="0" w:lastRowFirstColumn="0" w:lastRowLastColumn="0"/>
               <w:rPr>
@@ -23605,7 +23520,7 @@
           </w:tcPr>
           <w:p>
             <w:pPr>
-              <w:ind w:right="657"/>
+              <w:ind w:left="0"/>
               <w:jc w:val="center"/>
               <w:cnfStyle w:val="000000000000" w:firstRow="0" w:lastRow="0" w:firstColumn="0" w:lastColumn="0" w:oddVBand="0" w:evenVBand="0" w:oddHBand="0" w:evenHBand="0" w:firstRowFirstColumn="0" w:firstRowLastColumn="0" w:lastRowFirstColumn="0" w:lastRowLastColumn="0"/>
               <w:rPr>
@@ -23698,7 +23613,7 @@
           <w:lang w:val="en-US"/>
         </w:rPr>
       </w:pPr>
-      <w:bookmarkStart w:id="30" w:name="_Toc531862735"/>
+      <w:bookmarkStart w:id="29" w:name="_Toc531862735"/>
       <w:r>
         <w:rPr>
           <w:rFonts w:eastAsia="Calibri"/>
@@ -23727,7 +23642,7 @@
         </w:rPr>
         <w:t>Hard-Coded Credentials Usage for Remote Authentication</w:t>
       </w:r>
-      <w:bookmarkEnd w:id="30"/>
+      <w:bookmarkEnd w:id="29"/>
     </w:p>
     <w:p>
       <w:pPr>
@@ -23957,6 +23872,7 @@
                 <w:b w:val="0"/>
               </w:rPr>
             </w:pPr>
+            <w:bookmarkStart w:id="30" w:name="_GoBack" w:colFirst="2" w:colLast="3"/>
             <w:r>
               <w:rPr>
                 <w:rFonts w:ascii="Open Sans" w:hAnsi="Open Sans" w:cs="Open Sans"/>
@@ -23993,7 +23909,7 @@
           </w:tcPr>
           <w:p>
             <w:pPr>
-              <w:ind w:left="66" w:right="72" w:hanging="6"/>
+              <w:ind w:left="0"/>
               <w:jc w:val="center"/>
               <w:cnfStyle w:val="000000000000" w:firstRow="0" w:lastRow="0" w:firstColumn="0" w:lastColumn="0" w:oddVBand="0" w:evenVBand="0" w:oddHBand="0" w:evenHBand="0" w:firstRowFirstColumn="0" w:firstRowLastColumn="0" w:lastRowFirstColumn="0" w:lastRowLastColumn="0"/>
               <w:rPr>
@@ -24014,7 +23930,7 @@
           </w:tcPr>
           <w:p>
             <w:pPr>
-              <w:ind w:right="657"/>
+              <w:ind w:left="0"/>
               <w:jc w:val="center"/>
               <w:cnfStyle w:val="000000000000" w:firstRow="0" w:lastRow="0" w:firstColumn="0" w:lastColumn="0" w:oddVBand="0" w:evenVBand="0" w:oddHBand="0" w:evenHBand="0" w:firstRowFirstColumn="0" w:firstRowLastColumn="0" w:lastRowFirstColumn="0" w:lastRowLastColumn="0"/>
               <w:rPr>
@@ -24083,7 +23999,7 @@
           </w:tcPr>
           <w:p>
             <w:pPr>
-              <w:ind w:left="66" w:right="72" w:hanging="6"/>
+              <w:ind w:left="0"/>
               <w:jc w:val="center"/>
               <w:cnfStyle w:val="000000000000" w:firstRow="0" w:lastRow="0" w:firstColumn="0" w:lastColumn="0" w:oddVBand="0" w:evenVBand="0" w:oddHBand="0" w:evenHBand="0" w:firstRowFirstColumn="0" w:firstRowLastColumn="0" w:lastRowFirstColumn="0" w:lastRowLastColumn="0"/>
               <w:rPr>
@@ -24104,7 +24020,7 @@
           </w:tcPr>
           <w:p>
             <w:pPr>
-              <w:ind w:right="657"/>
+              <w:ind w:left="0"/>
               <w:jc w:val="center"/>
               <w:cnfStyle w:val="000000000000" w:firstRow="0" w:lastRow="0" w:firstColumn="0" w:lastColumn="0" w:oddVBand="0" w:evenVBand="0" w:oddHBand="0" w:evenHBand="0" w:firstRowFirstColumn="0" w:firstRowLastColumn="0" w:lastRowFirstColumn="0" w:lastRowLastColumn="0"/>
               <w:rPr>
@@ -24173,7 +24089,7 @@
           </w:tcPr>
           <w:p>
             <w:pPr>
-              <w:ind w:left="66" w:right="72" w:hanging="6"/>
+              <w:ind w:left="0"/>
               <w:jc w:val="center"/>
               <w:cnfStyle w:val="000000000000" w:firstRow="0" w:lastRow="0" w:firstColumn="0" w:lastColumn="0" w:oddVBand="0" w:evenVBand="0" w:oddHBand="0" w:evenHBand="0" w:firstRowFirstColumn="0" w:firstRowLastColumn="0" w:lastRowFirstColumn="0" w:lastRowLastColumn="0"/>
               <w:rPr>
@@ -24194,7 +24110,7 @@
           </w:tcPr>
           <w:p>
             <w:pPr>
-              <w:ind w:right="657"/>
+              <w:ind w:left="0"/>
               <w:jc w:val="center"/>
               <w:cnfStyle w:val="000000000000" w:firstRow="0" w:lastRow="0" w:firstColumn="0" w:lastColumn="0" w:oddVBand="0" w:evenVBand="0" w:oddHBand="0" w:evenHBand="0" w:firstRowFirstColumn="0" w:firstRowLastColumn="0" w:lastRowFirstColumn="0" w:lastRowLastColumn="0"/>
               <w:rPr>
@@ -24263,7 +24179,7 @@
           </w:tcPr>
           <w:p>
             <w:pPr>
-              <w:ind w:left="66" w:right="72" w:hanging="6"/>
+              <w:ind w:left="0"/>
               <w:jc w:val="center"/>
               <w:cnfStyle w:val="000000000000" w:firstRow="0" w:lastRow="0" w:firstColumn="0" w:lastColumn="0" w:oddVBand="0" w:evenVBand="0" w:oddHBand="0" w:evenHBand="0" w:firstRowFirstColumn="0" w:firstRowLastColumn="0" w:lastRowFirstColumn="0" w:lastRowLastColumn="0"/>
               <w:rPr>
@@ -24284,7 +24200,7 @@
           </w:tcPr>
           <w:p>
             <w:pPr>
-              <w:ind w:right="657"/>
+              <w:ind w:left="0"/>
               <w:jc w:val="center"/>
               <w:cnfStyle w:val="000000000000" w:firstRow="0" w:lastRow="0" w:firstColumn="0" w:lastColumn="0" w:oddVBand="0" w:evenVBand="0" w:oddHBand="0" w:evenHBand="0" w:firstRowFirstColumn="0" w:firstRowLastColumn="0" w:lastRowFirstColumn="0" w:lastRowLastColumn="0"/>
               <w:rPr>
@@ -24353,7 +24269,7 @@
           </w:tcPr>
           <w:p>
             <w:pPr>
-              <w:ind w:left="66" w:right="72" w:hanging="6"/>
+              <w:ind w:left="0"/>
               <w:jc w:val="center"/>
               <w:cnfStyle w:val="000000000000" w:firstRow="0" w:lastRow="0" w:firstColumn="0" w:lastColumn="0" w:oddVBand="0" w:evenVBand="0" w:oddHBand="0" w:evenHBand="0" w:firstRowFirstColumn="0" w:firstRowLastColumn="0" w:lastRowFirstColumn="0" w:lastRowLastColumn="0"/>
               <w:rPr>
@@ -24374,7 +24290,7 @@
           </w:tcPr>
           <w:p>
             <w:pPr>
-              <w:ind w:right="657"/>
+              <w:ind w:left="0"/>
               <w:jc w:val="center"/>
               <w:cnfStyle w:val="000000000000" w:firstRow="0" w:lastRow="0" w:firstColumn="0" w:lastColumn="0" w:oddVBand="0" w:evenVBand="0" w:oddHBand="0" w:evenHBand="0" w:firstRowFirstColumn="0" w:firstRowLastColumn="0" w:lastRowFirstColumn="0" w:lastRowLastColumn="0"/>
               <w:rPr>
@@ -24390,6 +24306,7 @@
           </w:p>
         </w:tc>
       </w:tr>
+      <w:bookmarkEnd w:id="30"/>
     </w:tbl>
     <w:p>
       <w:pPr>
@@ -24774,7 +24691,7 @@
           </w:tcPr>
           <w:p>
             <w:pPr>
-              <w:ind w:left="66" w:right="72" w:hanging="6"/>
+              <w:ind w:left="0"/>
               <w:jc w:val="center"/>
               <w:cnfStyle w:val="000000000000" w:firstRow="0" w:lastRow="0" w:firstColumn="0" w:lastColumn="0" w:oddVBand="0" w:evenVBand="0" w:oddHBand="0" w:evenHBand="0" w:firstRowFirstColumn="0" w:firstRowLastColumn="0" w:lastRowFirstColumn="0" w:lastRowLastColumn="0"/>
               <w:rPr>
@@ -24795,7 +24712,7 @@
           </w:tcPr>
           <w:p>
             <w:pPr>
-              <w:ind w:right="657"/>
+              <w:ind w:left="0"/>
               <w:jc w:val="center"/>
               <w:cnfStyle w:val="000000000000" w:firstRow="0" w:lastRow="0" w:firstColumn="0" w:lastColumn="0" w:oddVBand="0" w:evenVBand="0" w:oddHBand="0" w:evenHBand="0" w:firstRowFirstColumn="0" w:firstRowLastColumn="0" w:lastRowFirstColumn="0" w:lastRowLastColumn="0"/>
               <w:rPr>
@@ -24864,7 +24781,7 @@
           </w:tcPr>
           <w:p>
             <w:pPr>
-              <w:ind w:left="66" w:right="72" w:hanging="6"/>
+              <w:ind w:left="0"/>
               <w:jc w:val="center"/>
               <w:cnfStyle w:val="000000000000" w:firstRow="0" w:lastRow="0" w:firstColumn="0" w:lastColumn="0" w:oddVBand="0" w:evenVBand="0" w:oddHBand="0" w:evenHBand="0" w:firstRowFirstColumn="0" w:firstRowLastColumn="0" w:lastRowFirstColumn="0" w:lastRowLastColumn="0"/>
               <w:rPr>
@@ -24885,7 +24802,7 @@
           </w:tcPr>
           <w:p>
             <w:pPr>
-              <w:ind w:right="657"/>
+              <w:ind w:left="0"/>
               <w:jc w:val="center"/>
               <w:cnfStyle w:val="000000000000" w:firstRow="0" w:lastRow="0" w:firstColumn="0" w:lastColumn="0" w:oddVBand="0" w:evenVBand="0" w:oddHBand="0" w:evenHBand="0" w:firstRowFirstColumn="0" w:firstRowLastColumn="0" w:lastRowFirstColumn="0" w:lastRowLastColumn="0"/>
               <w:rPr>
@@ -24954,7 +24871,7 @@
           </w:tcPr>
           <w:p>
             <w:pPr>
-              <w:ind w:left="66" w:right="72" w:hanging="6"/>
+              <w:ind w:left="0"/>
               <w:jc w:val="center"/>
               <w:cnfStyle w:val="000000000000" w:firstRow="0" w:lastRow="0" w:firstColumn="0" w:lastColumn="0" w:oddVBand="0" w:evenVBand="0" w:oddHBand="0" w:evenHBand="0" w:firstRowFirstColumn="0" w:firstRowLastColumn="0" w:lastRowFirstColumn="0" w:lastRowLastColumn="0"/>
               <w:rPr>
@@ -24975,7 +24892,7 @@
           </w:tcPr>
           <w:p>
             <w:pPr>
-              <w:ind w:right="657"/>
+              <w:ind w:left="0"/>
               <w:jc w:val="center"/>
               <w:cnfStyle w:val="000000000000" w:firstRow="0" w:lastRow="0" w:firstColumn="0" w:lastColumn="0" w:oddVBand="0" w:evenVBand="0" w:oddHBand="0" w:evenHBand="0" w:firstRowFirstColumn="0" w:firstRowLastColumn="0" w:lastRowFirstColumn="0" w:lastRowLastColumn="0"/>
               <w:rPr>
@@ -25044,7 +24961,7 @@
           </w:tcPr>
           <w:p>
             <w:pPr>
-              <w:ind w:left="66" w:right="72" w:hanging="6"/>
+              <w:ind w:left="0"/>
               <w:jc w:val="center"/>
               <w:cnfStyle w:val="000000000000" w:firstRow="0" w:lastRow="0" w:firstColumn="0" w:lastColumn="0" w:oddVBand="0" w:evenVBand="0" w:oddHBand="0" w:evenHBand="0" w:firstRowFirstColumn="0" w:firstRowLastColumn="0" w:lastRowFirstColumn="0" w:lastRowLastColumn="0"/>
               <w:rPr>
@@ -25065,7 +24982,7 @@
           </w:tcPr>
           <w:p>
             <w:pPr>
-              <w:ind w:right="657"/>
+              <w:ind w:left="0"/>
               <w:jc w:val="center"/>
               <w:cnfStyle w:val="000000000000" w:firstRow="0" w:lastRow="0" w:firstColumn="0" w:lastColumn="0" w:oddVBand="0" w:evenVBand="0" w:oddHBand="0" w:evenHBand="0" w:firstRowFirstColumn="0" w:firstRowLastColumn="0" w:lastRowFirstColumn="0" w:lastRowLastColumn="0"/>
               <w:rPr>
@@ -25134,7 +25051,7 @@
           </w:tcPr>
           <w:p>
             <w:pPr>
-              <w:ind w:left="66" w:right="72" w:hanging="6"/>
+              <w:ind w:left="0"/>
               <w:jc w:val="center"/>
               <w:cnfStyle w:val="000000000000" w:firstRow="0" w:lastRow="0" w:firstColumn="0" w:lastColumn="0" w:oddVBand="0" w:evenVBand="0" w:oddHBand="0" w:evenHBand="0" w:firstRowFirstColumn="0" w:firstRowLastColumn="0" w:lastRowFirstColumn="0" w:lastRowLastColumn="0"/>
               <w:rPr>
@@ -25155,7 +25072,7 @@
           </w:tcPr>
           <w:p>
             <w:pPr>
-              <w:ind w:right="657"/>
+              <w:ind w:left="0"/>
               <w:jc w:val="center"/>
               <w:cnfStyle w:val="000000000000" w:firstRow="0" w:lastRow="0" w:firstColumn="0" w:lastColumn="0" w:oddVBand="0" w:evenVBand="0" w:oddHBand="0" w:evenHBand="0" w:firstRowFirstColumn="0" w:firstRowLastColumn="0" w:lastRowFirstColumn="0" w:lastRowLastColumn="0"/>
               <w:rPr>
@@ -31735,33 +31652,24 @@
           <c:layoutTarget val="inner"/>
           <c:xMode val="edge"/>
           <c:yMode val="edge"/>
-          <c:x val="0.14550645875148288"/>
-          <c:y val="3.2133153882921719E-2"/>
-          <c:w val="0.62073855053833493"/>
+          <c:x val="0.14550645875148549"/>
+          <c:y val="3.2133153882922191E-2"/>
+          <c:w val="0.62073855053834315"/>
           <c:h val="0.91066434061011869"/>
         </c:manualLayout>
       </c:layout>
-      <c:doughnutChart>
+      <c:pieChart>
         <c:varyColors val="1"/>
         <c:ser>
           <c:idx val="0"/>
           <c:order val="0"/>
           <c:tx>
             <c:strRef>
-              <c:f>Sheet1!$B$1:$B$4</c:f>
+              <c:f>Sheet1!$B$1</c:f>
               <c:strCache>
-                <c:ptCount val="4"/>
+                <c:ptCount val="1"/>
                 <c:pt idx="0">
-                  <c:v>LoC</c:v>
-                </c:pt>
-                <c:pt idx="1">
-                  <c:v>284306</c:v>
-                </c:pt>
-                <c:pt idx="2">
-                  <c:v>215388</c:v>
-                </c:pt>
-                <c:pt idx="3">
-                  <c:v>4143</c:v>
+                  <c:v>kLoC</c:v>
                 </c:pt>
               </c:strCache>
             </c:strRef>
@@ -31772,7 +31680,7 @@
             <c:spPr>
               <a:solidFill>
                 <a:schemeClr val="accent6">
-                  <a:shade val="65000"/>
+                  <a:tint val="54000"/>
                 </a:schemeClr>
               </a:solidFill>
               <a:ln w="9525" cap="flat" cmpd="sng" algn="ctr">
@@ -31790,12 +31698,40 @@
             </c:spPr>
             <c:extLst>
               <c:ext xmlns:c16="http://schemas.microsoft.com/office/drawing/2014/chart" uri="{C3380CC4-5D6E-409C-BE32-E72D297353CC}">
-                <c16:uniqueId val="{00000001-3EF1-4B3E-AD86-AFAA82F16B4B}"/>
+                <c16:uniqueId val="{00000001-8CE0-4D9B-9E1C-13D35E69BBC8}"/>
               </c:ext>
             </c:extLst>
           </c:dPt>
           <c:dPt>
             <c:idx val="1"/>
+            <c:bubble3D val="0"/>
+            <c:spPr>
+              <a:solidFill>
+                <a:schemeClr val="accent6">
+                  <a:tint val="77000"/>
+                </a:schemeClr>
+              </a:solidFill>
+              <a:ln w="9525" cap="flat" cmpd="sng" algn="ctr">
+                <a:solidFill>
+                  <a:schemeClr val="accent6">
+                    <a:shade val="50000"/>
+                    <a:shade val="95000"/>
+                    <a:satMod val="105000"/>
+                  </a:schemeClr>
+                </a:solidFill>
+                <a:prstDash val="solid"/>
+                <a:round/>
+              </a:ln>
+              <a:effectLst/>
+            </c:spPr>
+            <c:extLst>
+              <c:ext xmlns:c16="http://schemas.microsoft.com/office/drawing/2014/chart" uri="{C3380CC4-5D6E-409C-BE32-E72D297353CC}">
+                <c16:uniqueId val="{00000003-8CE0-4D9B-9E1C-13D35E69BBC8}"/>
+              </c:ext>
+            </c:extLst>
+          </c:dPt>
+          <c:dPt>
+            <c:idx val="2"/>
             <c:bubble3D val="0"/>
             <c:spPr>
               <a:solidFill>
@@ -31816,17 +31752,17 @@
             </c:spPr>
             <c:extLst>
               <c:ext xmlns:c16="http://schemas.microsoft.com/office/drawing/2014/chart" uri="{C3380CC4-5D6E-409C-BE32-E72D297353CC}">
-                <c16:uniqueId val="{00000003-3EF1-4B3E-AD86-AFAA82F16B4B}"/>
+                <c16:uniqueId val="{00000005-8CE0-4D9B-9E1C-13D35E69BBC8}"/>
               </c:ext>
             </c:extLst>
           </c:dPt>
           <c:dPt>
-            <c:idx val="2"/>
+            <c:idx val="3"/>
             <c:bubble3D val="0"/>
             <c:spPr>
               <a:solidFill>
                 <a:schemeClr val="accent6">
-                  <a:tint val="65000"/>
+                  <a:shade val="76000"/>
                 </a:schemeClr>
               </a:solidFill>
               <a:ln w="9525" cap="flat" cmpd="sng" algn="ctr">
@@ -31844,82 +31780,44 @@
             </c:spPr>
             <c:extLst>
               <c:ext xmlns:c16="http://schemas.microsoft.com/office/drawing/2014/chart" uri="{C3380CC4-5D6E-409C-BE32-E72D297353CC}">
-                <c16:uniqueId val="{00000005-3EF1-4B3E-AD86-AFAA82F16B4B}"/>
+                <c16:uniqueId val="{00000000-D2AA-47B5-B4DB-18535E94C6CB}"/>
+              </c:ext>
+            </c:extLst>
+          </c:dPt>
+          <c:dPt>
+            <c:idx val="4"/>
+            <c:bubble3D val="0"/>
+            <c:spPr>
+              <a:solidFill>
+                <a:schemeClr val="accent6">
+                  <a:shade val="53000"/>
+                </a:schemeClr>
+              </a:solidFill>
+              <a:ln w="9525" cap="flat" cmpd="sng" algn="ctr">
+                <a:solidFill>
+                  <a:schemeClr val="accent6">
+                    <a:shade val="50000"/>
+                    <a:shade val="95000"/>
+                    <a:satMod val="105000"/>
+                  </a:schemeClr>
+                </a:solidFill>
+                <a:prstDash val="solid"/>
+                <a:round/>
+              </a:ln>
+              <a:effectLst/>
+            </c:spPr>
+            <c:extLst>
+              <c:ext xmlns:c16="http://schemas.microsoft.com/office/drawing/2014/chart" uri="{C3380CC4-5D6E-409C-BE32-E72D297353CC}">
+                <c16:uniqueId val="{00000001-D2AA-47B5-B4DB-18535E94C6CB}"/>
               </c:ext>
             </c:extLst>
           </c:dPt>
           <c:dLbls>
             <c:dLbl>
-              <c:idx val="0"/>
-              <c:tx>
-                <c:rich>
-                  <a:bodyPr/>
-                  <a:lstStyle/>
-                  <a:p>
-                    <a:r>
-                      <a:rPr lang="en-US"/>
-                      <a:t>Java</a:t>
-                    </a:r>
-                    <a:r>
-                      <a:rPr lang="en-US" baseline="0"/>
-                      <a:t>
-</a:t>
-                    </a:r>
-                    <a:fld id="{0DE0815E-B266-462D-9FBF-318FCDBBE704}" type="VALUE">
-                      <a:rPr lang="en-US" baseline="0"/>
-                      <a:pPr/>
-                      <a:t>[VALUE]</a:t>
-                    </a:fld>
-                    <a:endParaRPr lang="en-US" baseline="0"/>
-                  </a:p>
-                </c:rich>
-              </c:tx>
-              <c:showLegendKey val="0"/>
-              <c:showVal val="1"/>
-              <c:showCatName val="1"/>
-              <c:showSerName val="0"/>
-              <c:showPercent val="0"/>
-              <c:showBubbleSize val="0"/>
-              <c:separator>
-</c:separator>
-              <c:extLst>
-                <c:ext xmlns:c15="http://schemas.microsoft.com/office/drawing/2012/chart" uri="{CE6537A1-D6FC-4f65-9D91-7224C49458BB}">
-                  <c15:dlblFieldTable/>
-                  <c15:showDataLabelsRange val="0"/>
-                </c:ext>
-                <c:ext xmlns:c16="http://schemas.microsoft.com/office/drawing/2014/chart" uri="{C3380CC4-5D6E-409C-BE32-E72D297353CC}">
-                  <c16:uniqueId val="{00000001-3EF1-4B3E-AD86-AFAA82F16B4B}"/>
-                </c:ext>
-              </c:extLst>
-            </c:dLbl>
-            <c:dLbl>
-              <c:idx val="2"/>
-              <c:layout>
-                <c:manualLayout>
-                  <c:x val="0.26822829870755099"/>
-                  <c:y val="-4.790419161676647E-2"/>
-                </c:manualLayout>
-              </c:layout>
-              <c:showLegendKey val="0"/>
-              <c:showVal val="1"/>
-              <c:showCatName val="1"/>
-              <c:showSerName val="0"/>
-              <c:showPercent val="0"/>
-              <c:showBubbleSize val="0"/>
-              <c:separator>
-</c:separator>
-              <c:extLst>
-                <c:ext xmlns:c15="http://schemas.microsoft.com/office/drawing/2012/chart" uri="{CE6537A1-D6FC-4f65-9D91-7224C49458BB}"/>
-                <c:ext xmlns:c16="http://schemas.microsoft.com/office/drawing/2014/chart" uri="{C3380CC4-5D6E-409C-BE32-E72D297353CC}">
-                  <c16:uniqueId val="{00000005-3EF1-4B3E-AD86-AFAA82F16B4B}"/>
-                </c:ext>
-              </c:extLst>
-            </c:dLbl>
-            <c:dLbl>
               <c:idx val="3"/>
               <c:layout>
                 <c:manualLayout>
-                  <c:x val="-0.20676843965933236"/>
+                  <c:x val="-0.20676843965933558"/>
                   <c:y val="2.3952095808383235E-2"/>
                 </c:manualLayout>
               </c:layout>
@@ -31934,7 +31832,7 @@
               <c:extLst>
                 <c:ext xmlns:c15="http://schemas.microsoft.com/office/drawing/2012/chart" uri="{CE6537A1-D6FC-4f65-9D91-7224C49458BB}"/>
                 <c:ext xmlns:c16="http://schemas.microsoft.com/office/drawing/2014/chart" uri="{C3380CC4-5D6E-409C-BE32-E72D297353CC}">
-                  <c16:uniqueId val="{00000006-3EF1-4B3E-AD86-AFAA82F16B4B}"/>
+                  <c16:uniqueId val="{00000000-D2AA-47B5-B4DB-18535E94C6CB}"/>
                 </c:ext>
               </c:extLst>
             </c:dLbl>
@@ -31957,7 +31855,7 @@
               <c:extLst>
                 <c:ext xmlns:c15="http://schemas.microsoft.com/office/drawing/2012/chart" uri="{CE6537A1-D6FC-4f65-9D91-7224C49458BB}"/>
                 <c:ext xmlns:c16="http://schemas.microsoft.com/office/drawing/2014/chart" uri="{C3380CC4-5D6E-409C-BE32-E72D297353CC}">
-                  <c16:uniqueId val="{00000007-3EF1-4B3E-AD86-AFAA82F16B4B}"/>
+                  <c16:uniqueId val="{00000001-D2AA-47B5-B4DB-18535E94C6CB}"/>
                 </c:ext>
               </c:extLst>
             </c:dLbl>
@@ -32002,9 +31900,12 @@
             <c:showLeaderLines val="1"/>
             <c:leaderLines>
               <c:spPr>
-                <a:ln w="6350" cap="flat" cmpd="sng" algn="ctr">
+                <a:ln w="9525" cap="flat" cmpd="sng" algn="ctr">
                   <a:solidFill>
-                    <a:schemeClr val="dk1"/>
+                    <a:schemeClr val="dk1">
+                      <a:shade val="95000"/>
+                      <a:satMod val="105000"/>
+                    </a:schemeClr>
                   </a:solidFill>
                   <a:prstDash val="solid"/>
                   <a:round/>
@@ -32018,42 +31919,54 @@
           </c:dLbls>
           <c:cat>
             <c:strRef>
-              <c:f>Sheet1!$A$2:$A$4</c:f>
+              <c:f>Sheet1!$A$2:$A$6</c:f>
               <c:strCache>
-                <c:ptCount val="3"/>
+                <c:ptCount val="5"/>
                 <c:pt idx="0">
-                  <c:v>PHP</c:v>
+                  <c:v>Techno1</c:v>
                 </c:pt>
                 <c:pt idx="1">
-                  <c:v>HTML5</c:v>
+                  <c:v>Techno2</c:v>
                 </c:pt>
                 <c:pt idx="2">
-                  <c:v>SQL</c:v>
+                  <c:v>Techno3</c:v>
+                </c:pt>
+                <c:pt idx="3">
+                  <c:v>Techno4</c:v>
+                </c:pt>
+                <c:pt idx="4">
+                  <c:v>Techno5</c:v>
                 </c:pt>
               </c:strCache>
             </c:strRef>
           </c:cat>
           <c:val>
             <c:numRef>
-              <c:f>Sheet1!$B$2:$B$4</c:f>
+              <c:f>Sheet1!$B$2:$B$6</c:f>
               <c:numCache>
                 <c:formatCode>#,##0</c:formatCode>
-                <c:ptCount val="3"/>
+                <c:ptCount val="5"/>
                 <c:pt idx="0">
-                  <c:v>284306</c:v>
+                  <c:v>198000</c:v>
                 </c:pt>
                 <c:pt idx="1">
-                  <c:v>215388</c:v>
+                  <c:v>100230</c:v>
                 </c:pt>
                 <c:pt idx="2">
-                  <c:v>4143</c:v>
+                  <c:v>90000</c:v>
+                </c:pt>
+                <c:pt idx="3">
+                  <c:v>10000</c:v>
+                </c:pt>
+                <c:pt idx="4">
+                  <c:v>9988</c:v>
                 </c:pt>
               </c:numCache>
             </c:numRef>
           </c:val>
           <c:extLst>
             <c:ext xmlns:c16="http://schemas.microsoft.com/office/drawing/2014/chart" uri="{C3380CC4-5D6E-409C-BE32-E72D297353CC}">
-              <c16:uniqueId val="{00000008-3EF1-4B3E-AD86-AFAA82F16B4B}"/>
+              <c16:uniqueId val="{00000002-D2AA-47B5-B4DB-18535E94C6CB}"/>
             </c:ext>
           </c:extLst>
         </c:ser>
@@ -32067,8 +31980,7 @@
           <c:showLeaderLines val="1"/>
         </c:dLbls>
         <c:firstSliceAng val="0"/>
-        <c:holeSize val="50"/>
-      </c:doughnutChart>
+      </c:pieChart>
       <c:spPr>
         <a:noFill/>
         <a:ln>
@@ -32083,7 +31995,7 @@
   </c:chart>
   <c:spPr>
     <a:noFill/>
-    <a:ln w="6350" cap="flat" cmpd="sng" algn="ctr">
+    <a:ln w="9525" cap="flat" cmpd="sng" algn="ctr">
       <a:noFill/>
       <a:prstDash val="solid"/>
       <a:round/>
@@ -32107,7 +32019,7 @@
 </file>
 
 <file path=word/charts/colors1.xml><?xml version="1.0" encoding="utf-8"?>
-<cs:colorStyle xmlns:cs="http://schemas.microsoft.com/office/drawing/2012/chartStyle" xmlns:a="http://schemas.openxmlformats.org/drawingml/2006/main" meth="withinLinear" id="19">
+<cs:colorStyle xmlns:cs="http://schemas.microsoft.com/office/drawing/2012/chartStyle" xmlns:a="http://schemas.openxmlformats.org/drawingml/2006/main" meth="withinLinearReversed" id="26">
   <a:schemeClr val="accent6"/>
 </cs:colorStyle>
 </file>
@@ -32891,7 +32803,7 @@
 </file>
 
 <file path=customXml/itemProps2.xml><?xml version="1.0" encoding="utf-8"?>
-<ds:datastoreItem xmlns:ds="http://schemas.openxmlformats.org/officeDocument/2006/customXml" ds:itemID="{0CF5B8F8-D287-4CA5-9127-B63636207669}">
+<ds:datastoreItem xmlns:ds="http://schemas.openxmlformats.org/officeDocument/2006/customXml" ds:itemID="{BECD8F98-BE1E-43E3-B39E-4A9D508330C0}">
   <ds:schemaRefs>
     <ds:schemaRef ds:uri="http://schemas.openxmlformats.org/officeDocument/2006/bibliography"/>
   </ds:schemaRefs>

</xml_diff>

<commit_message>
REPORTGEN-539,542,543,544 : cosmetic fixes for reports
</commit_message>
<xml_diff>
--- a/CastReporting.Reporting.Core/TemplatesFiles/CISQ - Top 22 - Summary.docx
+++ b/CastReporting.Reporting.Core/TemplatesFiles/CISQ - Top 22 - Summary.docx
@@ -4167,7 +4167,11 @@
               </mc:Choice>
               <mc:Fallback>
                 <w:pict>
-                  <v:shape w14:anchorId="789AD5BD" id="Text Box 83" o:spid="_x0000_s1056" type="#_x0000_t202" style="position:absolute;left:0;text-align:left;margin-left:229.05pt;margin-top:114.95pt;width:473.6pt;height:202.8pt;z-index:251670528;visibility:visible;mso-wrap-style:square;mso-width-percent:0;mso-height-percent:0;mso-wrap-distance-left:9pt;mso-wrap-distance-top:0;mso-wrap-distance-right:9pt;mso-wrap-distance-bottom:0;mso-position-horizontal:absolute;mso-position-horizontal-relative:page;mso-position-vertical:absolute;mso-position-vertical-relative:page;mso-width-percent:0;mso-height-percent:0;mso-width-relative:page;mso-height-relative:margin;v-text-anchor:top" o:gfxdata="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" filled="f" stroked="f" strokeweight=".5pt">
+                  <v:shapetype w14:anchorId="789AD5BD" id="_x0000_t202" coordsize="21600,21600" o:spt="202" path="m,l,21600r21600,l21600,xe">
+                    <v:stroke joinstyle="miter"/>
+                    <v:path gradientshapeok="t" o:connecttype="rect"/>
+                  </v:shapetype>
+                  <v:shape id="Text Box 83" o:spid="_x0000_s1056" type="#_x0000_t202" style="position:absolute;left:0;text-align:left;margin-left:229.05pt;margin-top:114.95pt;width:473.6pt;height:202.8pt;z-index:251670528;visibility:visible;mso-wrap-style:square;mso-width-percent:0;mso-height-percent:0;mso-wrap-distance-left:9pt;mso-wrap-distance-top:0;mso-wrap-distance-right:9pt;mso-wrap-distance-bottom:0;mso-position-horizontal:absolute;mso-position-horizontal-relative:page;mso-position-vertical:absolute;mso-position-vertical-relative:page;mso-width-percent:0;mso-height-percent:0;mso-width-relative:page;mso-height-relative:margin;v-text-anchor:top" o:gfxdata="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" filled="f" stroked="f" strokeweight=".5pt">
                     <v:textbox inset="0,0,0,0">
                       <w:txbxContent>
                         <w:p>
@@ -6513,6 +6517,7 @@
                 <w:sz w:val="22"/>
               </w:rPr>
             </w:pPr>
+            <w:bookmarkStart w:id="6" w:name="_GoBack" w:colFirst="1" w:colLast="1"/>
             <w:r>
               <w:rPr>
                 <w:rFonts w:asciiTheme="minorHAnsi" w:hAnsiTheme="minorHAnsi"/>
@@ -6533,6 +6538,7 @@
             <w:pPr>
               <w:spacing w:after="0" w:line="240" w:lineRule="auto"/>
               <w:ind w:right="657"/>
+              <w:jc w:val="right"/>
               <w:rPr>
                 <w:rFonts w:asciiTheme="minorHAnsi" w:hAnsiTheme="minorHAnsi"/>
                 <w:noProof/>
@@ -6590,6 +6596,7 @@
             <w:pPr>
               <w:spacing w:after="0" w:line="240" w:lineRule="auto"/>
               <w:ind w:right="657"/>
+              <w:jc w:val="right"/>
               <w:rPr>
                 <w:rFonts w:asciiTheme="minorHAnsi" w:hAnsiTheme="minorHAnsi"/>
                 <w:noProof/>
@@ -6648,6 +6655,7 @@
             <w:pPr>
               <w:spacing w:after="0" w:line="240" w:lineRule="auto"/>
               <w:ind w:right="657"/>
+              <w:jc w:val="right"/>
               <w:rPr>
                 <w:rFonts w:asciiTheme="minorHAnsi" w:hAnsiTheme="minorHAnsi"/>
                 <w:noProof/>
@@ -6705,6 +6713,7 @@
             <w:pPr>
               <w:spacing w:after="0" w:line="240" w:lineRule="auto"/>
               <w:ind w:right="657"/>
+              <w:jc w:val="right"/>
               <w:rPr>
                 <w:rFonts w:asciiTheme="minorHAnsi" w:hAnsiTheme="minorHAnsi"/>
                 <w:noProof/>
@@ -6763,6 +6772,7 @@
             <w:pPr>
               <w:spacing w:after="0" w:line="240" w:lineRule="auto"/>
               <w:ind w:right="657"/>
+              <w:jc w:val="right"/>
               <w:rPr>
                 <w:rFonts w:asciiTheme="minorHAnsi" w:hAnsiTheme="minorHAnsi"/>
                 <w:noProof/>
@@ -6782,6 +6792,7 @@
         </w:tc>
       </w:tr>
     </w:tbl>
+    <w:bookmarkEnd w:id="6"/>
     <w:p>
       <w:pPr>
         <w:spacing w:after="0" w:line="240" w:lineRule="auto"/>
@@ -7095,12 +7106,12 @@
           <w:sz w:val="22"/>
         </w:rPr>
       </w:pPr>
-      <w:bookmarkStart w:id="6" w:name="_Toc531862713"/>
+      <w:bookmarkStart w:id="7" w:name="_Toc531862713"/>
       <w:r>
         <w:lastRenderedPageBreak/>
         <w:t>Security Violation Overview</w:t>
       </w:r>
-      <w:bookmarkEnd w:id="6"/>
+      <w:bookmarkEnd w:id="7"/>
     </w:p>
     <w:p>
       <w:pPr>
@@ -7112,7 +7123,7 @@
           <w:sz w:val="20"/>
         </w:rPr>
       </w:pPr>
-      <w:bookmarkStart w:id="7" w:name="_Hlk530663856"/>
+      <w:bookmarkStart w:id="8" w:name="_Hlk530663856"/>
       <w:r>
         <w:rPr>
           <w:rFonts w:asciiTheme="minorHAnsi" w:hAnsiTheme="minorHAnsi"/>
@@ -7174,7 +7185,7 @@
         <w:t>.</w:t>
       </w:r>
     </w:p>
-    <w:bookmarkEnd w:id="7"/>
+    <w:bookmarkEnd w:id="8"/>
     <w:p>
       <w:pPr>
         <w:ind w:left="0" w:right="657"/>
@@ -7206,7 +7217,7 @@
           <w:rFonts w:eastAsia="Calibri"/>
         </w:rPr>
       </w:pPr>
-      <w:bookmarkStart w:id="8" w:name="_Toc531862714"/>
+      <w:bookmarkStart w:id="9" w:name="_Toc531862714"/>
       <w:r>
         <w:rPr>
           <w:rFonts w:eastAsia="Calibri"/>
@@ -7235,7 +7246,7 @@
         </w:rPr>
         <w:t>Vulnerabilities</w:t>
       </w:r>
-      <w:bookmarkEnd w:id="8"/>
+      <w:bookmarkEnd w:id="9"/>
     </w:p>
     <w:p>
       <w:pPr>
@@ -8051,7 +8062,7 @@
           <w:rFonts w:eastAsia="Calibri"/>
         </w:rPr>
       </w:pPr>
-      <w:bookmarkStart w:id="9" w:name="_Toc531862715"/>
+      <w:bookmarkStart w:id="10" w:name="_Toc531862715"/>
       <w:r>
         <w:rPr>
           <w:rFonts w:eastAsia="Calibri"/>
@@ -8074,7 +8085,7 @@
         </w:rPr>
         <w:t>Path Traversal Improper Input Neutralization</w:t>
       </w:r>
-      <w:bookmarkEnd w:id="9"/>
+      <w:bookmarkEnd w:id="10"/>
     </w:p>
     <w:p>
       <w:pPr>
@@ -8929,7 +8940,7 @@
           <w:rFonts w:eastAsia="Calibri"/>
         </w:rPr>
       </w:pPr>
-      <w:bookmarkStart w:id="10" w:name="_Toc531862716"/>
+      <w:bookmarkStart w:id="11" w:name="_Toc531862716"/>
       <w:r>
         <w:rPr>
           <w:rFonts w:eastAsia="Calibri"/>
@@ -8958,7 +8969,7 @@
         </w:rPr>
         <w:t>OS Command Injection Improper Input Neutralization</w:t>
       </w:r>
-      <w:bookmarkEnd w:id="10"/>
+      <w:bookmarkEnd w:id="11"/>
     </w:p>
     <w:p>
       <w:pPr>
@@ -9691,7 +9702,7 @@
           <w:rFonts w:eastAsia="Calibri"/>
         </w:rPr>
       </w:pPr>
-      <w:bookmarkStart w:id="11" w:name="_Toc531862717"/>
+      <w:bookmarkStart w:id="12" w:name="_Toc531862717"/>
       <w:r>
         <w:rPr>
           <w:rFonts w:eastAsia="Calibri"/>
@@ -9720,7 +9731,7 @@
         </w:rPr>
         <w:t>Cross-site Scripting Improper Input Neutralization</w:t>
       </w:r>
-      <w:bookmarkEnd w:id="11"/>
+      <w:bookmarkEnd w:id="12"/>
     </w:p>
     <w:p>
       <w:pPr>
@@ -10460,7 +10471,7 @@
           <w:rFonts w:eastAsia="Calibri"/>
         </w:rPr>
       </w:pPr>
-      <w:bookmarkStart w:id="12" w:name="_Toc531862718"/>
+      <w:bookmarkStart w:id="13" w:name="_Toc531862718"/>
       <w:r>
         <w:rPr>
           <w:rFonts w:eastAsia="Calibri"/>
@@ -10490,7 +10501,7 @@
         </w:rPr>
         <w:t>SQL Injection Improper Input Neutralization</w:t>
       </w:r>
-      <w:bookmarkEnd w:id="12"/>
+      <w:bookmarkEnd w:id="13"/>
     </w:p>
     <w:p>
       <w:pPr>
@@ -11238,7 +11249,7 @@
           <w:rFonts w:eastAsia="Calibri"/>
         </w:rPr>
       </w:pPr>
-      <w:bookmarkStart w:id="13" w:name="_Toc531862719"/>
+      <w:bookmarkStart w:id="14" w:name="_Toc531862719"/>
       <w:r>
         <w:rPr>
           <w:rFonts w:eastAsia="Calibri"/>
@@ -11267,7 +11278,7 @@
         </w:rPr>
         <w:t>Name or Reference Resolution Improper Input Neutralization</w:t>
       </w:r>
-      <w:bookmarkEnd w:id="13"/>
+      <w:bookmarkEnd w:id="14"/>
     </w:p>
     <w:p>
       <w:pPr>
@@ -11994,7 +12005,7 @@
           <w:szCs w:val="20"/>
         </w:rPr>
       </w:pPr>
-      <w:bookmarkStart w:id="14" w:name="_Toc531862720"/>
+      <w:bookmarkStart w:id="15" w:name="_Toc531862720"/>
       <w:r>
         <w:rPr>
           <w:rFonts w:eastAsia="Calibri"/>
@@ -12027,7 +12038,7 @@
         </w:rPr>
         <w:t>Buffer Copy without Checking Size of Input</w:t>
       </w:r>
-      <w:bookmarkEnd w:id="14"/>
+      <w:bookmarkEnd w:id="15"/>
     </w:p>
     <w:p>
       <w:pPr>
@@ -12770,7 +12781,7 @@
           <w:szCs w:val="20"/>
         </w:rPr>
       </w:pPr>
-      <w:bookmarkStart w:id="15" w:name="_Toc531862721"/>
+      <w:bookmarkStart w:id="16" w:name="_Toc531862721"/>
       <w:r>
         <w:rPr>
           <w:rFonts w:eastAsia="Calibri"/>
@@ -12782,7 +12793,7 @@
       <w:r>
         <w:t>Unchecked array index range</w:t>
       </w:r>
-      <w:bookmarkEnd w:id="15"/>
+      <w:bookmarkEnd w:id="16"/>
     </w:p>
     <w:p>
       <w:pPr>
@@ -13522,7 +13533,7 @@
           <w:szCs w:val="20"/>
         </w:rPr>
       </w:pPr>
-      <w:bookmarkStart w:id="16" w:name="_Toc531862722"/>
+      <w:bookmarkStart w:id="17" w:name="_Toc531862722"/>
       <w:r>
         <w:rPr>
           <w:rFonts w:eastAsia="Calibri"/>
@@ -13544,7 +13555,7 @@
         </w:rPr>
         <w:t>– Format String Improper Input Neutralization</w:t>
       </w:r>
-      <w:bookmarkEnd w:id="16"/>
+      <w:bookmarkEnd w:id="17"/>
     </w:p>
     <w:p>
       <w:pPr>
@@ -14295,7 +14306,7 @@
           <w:lang w:val="en-US"/>
         </w:rPr>
       </w:pPr>
-      <w:bookmarkStart w:id="17" w:name="_Toc531862723"/>
+      <w:bookmarkStart w:id="18" w:name="_Toc531862723"/>
       <w:r>
         <w:rPr>
           <w:rFonts w:eastAsia="Calibri"/>
@@ -14303,7 +14314,7 @@
         </w:rPr>
         <w:t>ASCSM-CWE-252-resource– Unchecked Return Parameter Value of named Callable and Method Control Element with Read, Write, and Manage Access to Platform Resource</w:t>
       </w:r>
-      <w:bookmarkEnd w:id="17"/>
+      <w:bookmarkEnd w:id="18"/>
     </w:p>
     <w:p>
       <w:pPr>
@@ -15047,7 +15058,7 @@
           <w:szCs w:val="20"/>
         </w:rPr>
       </w:pPr>
-      <w:bookmarkStart w:id="18" w:name="_Toc531862724"/>
+      <w:bookmarkStart w:id="19" w:name="_Toc531862724"/>
       <w:r>
         <w:rPr>
           <w:rFonts w:eastAsia="Calibri"/>
@@ -15070,7 +15081,7 @@
         </w:rPr>
         <w:t>– Broken or Risky Cryptographic Algorithm Usage</w:t>
       </w:r>
-      <w:bookmarkEnd w:id="18"/>
+      <w:bookmarkEnd w:id="19"/>
     </w:p>
     <w:p>
       <w:pPr>
@@ -15821,7 +15832,7 @@
           <w:szCs w:val="20"/>
         </w:rPr>
       </w:pPr>
-      <w:bookmarkStart w:id="19" w:name="_Toc531862725"/>
+      <w:bookmarkStart w:id="20" w:name="_Toc531862725"/>
       <w:r>
         <w:rPr>
           <w:rFonts w:eastAsia="Calibri"/>
@@ -15843,7 +15854,7 @@
         </w:rPr>
         <w:t>– Declaration of Catch for Generic Exception</w:t>
       </w:r>
-      <w:bookmarkEnd w:id="19"/>
+      <w:bookmarkEnd w:id="20"/>
     </w:p>
     <w:p>
       <w:pPr>
@@ -16596,7 +16607,7 @@
           <w:szCs w:val="20"/>
         </w:rPr>
       </w:pPr>
-      <w:bookmarkStart w:id="20" w:name="_Toc531862726"/>
+      <w:bookmarkStart w:id="21" w:name="_Toc531862726"/>
       <w:r>
         <w:rPr>
           <w:rFonts w:eastAsia="Calibri"/>
@@ -16625,7 +16636,7 @@
         </w:rPr>
         <w:t>Declaration of Throws for Generic Exception</w:t>
       </w:r>
-      <w:bookmarkEnd w:id="20"/>
+      <w:bookmarkEnd w:id="21"/>
     </w:p>
     <w:p>
       <w:pPr>
@@ -17398,7 +17409,7 @@
           <w:szCs w:val="20"/>
         </w:rPr>
       </w:pPr>
-      <w:bookmarkStart w:id="21" w:name="_Toc531862727"/>
+      <w:bookmarkStart w:id="22" w:name="_Toc531862727"/>
       <w:r>
         <w:rPr>
           <w:rFonts w:eastAsia="Calibri"/>
@@ -17428,7 +17439,7 @@
         </w:rPr>
         <w:t>File Upload Improper Input Neutralization</w:t>
       </w:r>
-      <w:bookmarkEnd w:id="21"/>
+      <w:bookmarkEnd w:id="22"/>
     </w:p>
     <w:p>
       <w:pPr>
@@ -18179,7 +18190,7 @@
           <w:szCs w:val="20"/>
         </w:rPr>
       </w:pPr>
-      <w:bookmarkStart w:id="22" w:name="_Toc531862728"/>
+      <w:bookmarkStart w:id="23" w:name="_Toc531862728"/>
       <w:r>
         <w:rPr>
           <w:rFonts w:eastAsia="Calibri"/>
@@ -18208,7 +18219,7 @@
         </w:rPr>
         <w:t>Storable and Member Data Element Missing Initialization</w:t>
       </w:r>
-      <w:bookmarkEnd w:id="22"/>
+      <w:bookmarkEnd w:id="23"/>
     </w:p>
     <w:p>
       <w:pPr>
@@ -18959,7 +18970,7 @@
           <w:lang w:val="en-US"/>
         </w:rPr>
       </w:pPr>
-      <w:bookmarkStart w:id="23" w:name="_Toc531862729"/>
+      <w:bookmarkStart w:id="24" w:name="_Toc531862729"/>
       <w:r>
         <w:rPr>
           <w:rFonts w:eastAsia="Calibri"/>
@@ -18967,7 +18978,7 @@
         </w:rPr>
         <w:t>ASCSM-CWE-606 – Unchecked Input for Loop Condition</w:t>
       </w:r>
-      <w:bookmarkEnd w:id="23"/>
+      <w:bookmarkEnd w:id="24"/>
     </w:p>
     <w:p>
       <w:pPr>
@@ -19720,7 +19731,7 @@
           <w:lang w:val="en-US"/>
         </w:rPr>
       </w:pPr>
-      <w:bookmarkStart w:id="24" w:name="_Toc531862730"/>
+      <w:bookmarkStart w:id="25" w:name="_Toc531862730"/>
       <w:r>
         <w:rPr>
           <w:rFonts w:eastAsia="Calibri"/>
@@ -19743,7 +19754,7 @@
         </w:rPr>
         <w:t xml:space="preserve"> – Shared Resource Improper Locking</w:t>
       </w:r>
-      <w:bookmarkEnd w:id="24"/>
+      <w:bookmarkEnd w:id="25"/>
     </w:p>
     <w:p>
       <w:pPr>
@@ -20494,7 +20505,7 @@
           <w:lang w:val="en-US"/>
         </w:rPr>
       </w:pPr>
-      <w:bookmarkStart w:id="25" w:name="_Toc531862731"/>
+      <w:bookmarkStart w:id="26" w:name="_Toc531862731"/>
       <w:r>
         <w:rPr>
           <w:rFonts w:eastAsia="Calibri"/>
@@ -20516,7 +20527,7 @@
         </w:rPr>
         <w:t xml:space="preserve"> – Expired or Released Resource Usage</w:t>
       </w:r>
-      <w:bookmarkEnd w:id="25"/>
+      <w:bookmarkEnd w:id="26"/>
     </w:p>
     <w:p>
       <w:pPr>
@@ -21269,7 +21280,7 @@
           <w:lang w:val="en-US"/>
         </w:rPr>
       </w:pPr>
-      <w:bookmarkStart w:id="26" w:name="_Toc531862732"/>
+      <w:bookmarkStart w:id="27" w:name="_Toc531862732"/>
       <w:r>
         <w:rPr>
           <w:rFonts w:eastAsia="Calibri"/>
@@ -21291,7 +21302,7 @@
         </w:rPr>
         <w:t xml:space="preserve"> – Numeric Types Incorrect Conversion</w:t>
       </w:r>
-      <w:bookmarkEnd w:id="26"/>
+      <w:bookmarkEnd w:id="27"/>
     </w:p>
     <w:p>
       <w:pPr>
@@ -22057,7 +22068,7 @@
           <w:lang w:val="en-US"/>
         </w:rPr>
       </w:pPr>
-      <w:bookmarkStart w:id="27" w:name="_Toc531862733"/>
+      <w:bookmarkStart w:id="28" w:name="_Toc531862733"/>
       <w:r>
         <w:rPr>
           <w:rFonts w:eastAsia="Calibri"/>
@@ -22080,7 +22091,7 @@
         </w:rPr>
         <w:t>– Missing Release of Resource after Effective Lifetime</w:t>
       </w:r>
-      <w:bookmarkEnd w:id="27"/>
+      <w:bookmarkEnd w:id="28"/>
     </w:p>
     <w:p>
       <w:pPr>
@@ -22844,7 +22855,7 @@
           <w:lang w:val="en-US"/>
         </w:rPr>
       </w:pPr>
-      <w:bookmarkStart w:id="28" w:name="_Toc531862734"/>
+      <w:bookmarkStart w:id="29" w:name="_Toc531862734"/>
       <w:r>
         <w:rPr>
           <w:rFonts w:eastAsia="Calibri"/>
@@ -22873,7 +22884,7 @@
         </w:rPr>
         <w:t>Uncontrolled Memory Allocation</w:t>
       </w:r>
-      <w:bookmarkEnd w:id="28"/>
+      <w:bookmarkEnd w:id="29"/>
     </w:p>
     <w:p>
       <w:pPr>
@@ -23613,7 +23624,7 @@
           <w:lang w:val="en-US"/>
         </w:rPr>
       </w:pPr>
-      <w:bookmarkStart w:id="29" w:name="_Toc531862735"/>
+      <w:bookmarkStart w:id="30" w:name="_Toc531862735"/>
       <w:r>
         <w:rPr>
           <w:rFonts w:eastAsia="Calibri"/>
@@ -23642,7 +23653,7 @@
         </w:rPr>
         <w:t>Hard-Coded Credentials Usage for Remote Authentication</w:t>
       </w:r>
-      <w:bookmarkEnd w:id="29"/>
+      <w:bookmarkEnd w:id="30"/>
     </w:p>
     <w:p>
       <w:pPr>
@@ -23872,7 +23883,6 @@
                 <w:b w:val="0"/>
               </w:rPr>
             </w:pPr>
-            <w:bookmarkStart w:id="30" w:name="_GoBack" w:colFirst="2" w:colLast="3"/>
             <w:r>
               <w:rPr>
                 <w:rFonts w:ascii="Open Sans" w:hAnsi="Open Sans" w:cs="Open Sans"/>
@@ -24306,7 +24316,6 @@
           </w:p>
         </w:tc>
       </w:tr>
-      <w:bookmarkEnd w:id="30"/>
     </w:tbl>
     <w:p>
       <w:pPr>
@@ -32803,7 +32812,7 @@
 </file>
 
 <file path=customXml/itemProps2.xml><?xml version="1.0" encoding="utf-8"?>
-<ds:datastoreItem xmlns:ds="http://schemas.openxmlformats.org/officeDocument/2006/customXml" ds:itemID="{BECD8F98-BE1E-43E3-B39E-4A9D508330C0}">
+<ds:datastoreItem xmlns:ds="http://schemas.openxmlformats.org/officeDocument/2006/customXml" ds:itemID="{5773E7A8-DBDA-4ECD-B93B-ADD86038E872}">
   <ds:schemaRefs>
     <ds:schemaRef ds:uri="http://schemas.openxmlformats.org/officeDocument/2006/bibliography"/>
   </ds:schemaRefs>

</xml_diff>

<commit_message>
REPORTGEN-556 fix bad table alignments in security reports
</commit_message>
<xml_diff>
--- a/CastReporting.Reporting.Core/TemplatesFiles/CISQ - Top 22 - Summary.docx
+++ b/CastReporting.Reporting.Core/TemplatesFiles/CISQ - Top 22 - Summary.docx
@@ -4167,11 +4167,7 @@
               </mc:Choice>
               <mc:Fallback>
                 <w:pict>
-                  <v:shapetype w14:anchorId="789AD5BD" id="_x0000_t202" coordsize="21600,21600" o:spt="202" path="m,l,21600r21600,l21600,xe">
-                    <v:stroke joinstyle="miter"/>
-                    <v:path gradientshapeok="t" o:connecttype="rect"/>
-                  </v:shapetype>
-                  <v:shape id="Text Box 83" o:spid="_x0000_s1056" type="#_x0000_t202" style="position:absolute;left:0;text-align:left;margin-left:229.05pt;margin-top:114.95pt;width:473.6pt;height:202.8pt;z-index:251670528;visibility:visible;mso-wrap-style:square;mso-width-percent:0;mso-height-percent:0;mso-wrap-distance-left:9pt;mso-wrap-distance-top:0;mso-wrap-distance-right:9pt;mso-wrap-distance-bottom:0;mso-position-horizontal:absolute;mso-position-horizontal-relative:page;mso-position-vertical:absolute;mso-position-vertical-relative:page;mso-width-percent:0;mso-height-percent:0;mso-width-relative:page;mso-height-relative:margin;v-text-anchor:top" o:gfxdata="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" filled="f" stroked="f" strokeweight=".5pt">
+                  <v:shape w14:anchorId="789AD5BD" id="Text Box 83" o:spid="_x0000_s1056" type="#_x0000_t202" style="position:absolute;left:0;text-align:left;margin-left:229.05pt;margin-top:114.95pt;width:473.6pt;height:202.8pt;z-index:251670528;visibility:visible;mso-wrap-style:square;mso-width-percent:0;mso-height-percent:0;mso-wrap-distance-left:9pt;mso-wrap-distance-top:0;mso-wrap-distance-right:9pt;mso-wrap-distance-bottom:0;mso-position-horizontal:absolute;mso-position-horizontal-relative:page;mso-position-vertical:absolute;mso-position-vertical-relative:page;mso-width-percent:0;mso-height-percent:0;mso-width-relative:page;mso-height-relative:margin;v-text-anchor:top" o:gfxdata="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" filled="f" stroked="f" strokeweight=".5pt">
                     <v:textbox inset="0,0,0,0">
                       <w:txbxContent>
                         <w:p>
@@ -6517,7 +6513,6 @@
                 <w:sz w:val="22"/>
               </w:rPr>
             </w:pPr>
-            <w:bookmarkStart w:id="6" w:name="_GoBack" w:colFirst="1" w:colLast="1"/>
             <w:r>
               <w:rPr>
                 <w:rFonts w:asciiTheme="minorHAnsi" w:hAnsiTheme="minorHAnsi"/>
@@ -6792,7 +6787,6 @@
         </w:tc>
       </w:tr>
     </w:tbl>
-    <w:bookmarkEnd w:id="6"/>
     <w:p>
       <w:pPr>
         <w:spacing w:after="0" w:line="240" w:lineRule="auto"/>
@@ -7106,12 +7100,12 @@
           <w:sz w:val="22"/>
         </w:rPr>
       </w:pPr>
-      <w:bookmarkStart w:id="7" w:name="_Toc531862713"/>
+      <w:bookmarkStart w:id="6" w:name="_Toc531862713"/>
       <w:r>
         <w:lastRenderedPageBreak/>
         <w:t>Security Violation Overview</w:t>
       </w:r>
-      <w:bookmarkEnd w:id="7"/>
+      <w:bookmarkEnd w:id="6"/>
     </w:p>
     <w:p>
       <w:pPr>
@@ -7123,7 +7117,7 @@
           <w:sz w:val="20"/>
         </w:rPr>
       </w:pPr>
-      <w:bookmarkStart w:id="8" w:name="_Hlk530663856"/>
+      <w:bookmarkStart w:id="7" w:name="_Hlk530663856"/>
       <w:r>
         <w:rPr>
           <w:rFonts w:asciiTheme="minorHAnsi" w:hAnsiTheme="minorHAnsi"/>
@@ -7185,7 +7179,7 @@
         <w:t>.</w:t>
       </w:r>
     </w:p>
-    <w:bookmarkEnd w:id="8"/>
+    <w:bookmarkEnd w:id="7"/>
     <w:p>
       <w:pPr>
         <w:ind w:left="0" w:right="657"/>
@@ -7217,7 +7211,7 @@
           <w:rFonts w:eastAsia="Calibri"/>
         </w:rPr>
       </w:pPr>
-      <w:bookmarkStart w:id="9" w:name="_Toc531862714"/>
+      <w:bookmarkStart w:id="8" w:name="_Toc531862714"/>
       <w:r>
         <w:rPr>
           <w:rFonts w:eastAsia="Calibri"/>
@@ -7246,7 +7240,7 @@
         </w:rPr>
         <w:t>Vulnerabilities</w:t>
       </w:r>
-      <w:bookmarkEnd w:id="9"/>
+      <w:bookmarkEnd w:id="8"/>
     </w:p>
     <w:p>
       <w:pPr>
@@ -7305,7 +7299,6 @@
     <w:tbl>
       <w:tblPr>
         <w:tblStyle w:val="GridTable1Light-Accent1"/>
-        <w:tblpPr w:leftFromText="180" w:rightFromText="180" w:vertAnchor="text" w:horzAnchor="margin" w:tblpY="79"/>
         <w:tblW w:w="9000" w:type="dxa"/>
         <w:tblLayout w:type="fixed"/>
         <w:tblLook w:val="04A0" w:firstRow="1" w:lastRow="0" w:firstColumn="1" w:lastColumn="0" w:noHBand="0" w:noVBand="1"/>
@@ -7895,68 +7888,7 @@
     </w:tbl>
     <w:p>
       <w:pPr>
-        <w:ind w:right="657"/>
-        <w:rPr>
-          <w:rFonts w:eastAsia="Calibri"/>
-          <w:lang w:eastAsia="en-US"/>
-        </w:rPr>
-      </w:pPr>
-    </w:p>
-    <w:p>
-      <w:pPr>
-        <w:ind w:right="657"/>
-        <w:rPr>
-          <w:rFonts w:eastAsia="Calibri"/>
-          <w:lang w:eastAsia="en-US"/>
-        </w:rPr>
-      </w:pPr>
-    </w:p>
-    <w:p>
-      <w:pPr>
-        <w:ind w:right="657"/>
-        <w:rPr>
-          <w:rFonts w:eastAsia="Calibri"/>
-          <w:lang w:eastAsia="en-US"/>
-        </w:rPr>
-      </w:pPr>
-    </w:p>
-    <w:p>
-      <w:pPr>
-        <w:ind w:right="657"/>
-        <w:rPr>
-          <w:rFonts w:eastAsia="Calibri"/>
-          <w:lang w:eastAsia="en-US"/>
-        </w:rPr>
-      </w:pPr>
-    </w:p>
-    <w:p>
-      <w:pPr>
-        <w:ind w:right="657"/>
-        <w:rPr>
-          <w:i/>
-          <w:sz w:val="14"/>
-        </w:rPr>
-      </w:pPr>
-      <w:r>
-        <w:rPr>
-          <w:i/>
-          <w:sz w:val="14"/>
-        </w:rPr>
-        <w:t xml:space="preserve">      </w:t>
-      </w:r>
-    </w:p>
-    <w:p>
-      <w:pPr>
-        <w:ind w:right="657"/>
-        <w:rPr>
-          <w:i/>
-          <w:sz w:val="14"/>
-        </w:rPr>
-      </w:pPr>
-    </w:p>
-    <w:p>
-      <w:pPr>
-        <w:ind w:right="657"/>
+        <w:ind w:left="0" w:right="657"/>
         <w:rPr>
           <w:i/>
           <w:sz w:val="14"/>
@@ -8062,7 +7994,7 @@
           <w:rFonts w:eastAsia="Calibri"/>
         </w:rPr>
       </w:pPr>
-      <w:bookmarkStart w:id="10" w:name="_Toc531862715"/>
+      <w:bookmarkStart w:id="9" w:name="_Toc531862715"/>
       <w:r>
         <w:rPr>
           <w:rFonts w:eastAsia="Calibri"/>
@@ -8085,7 +8017,7 @@
         </w:rPr>
         <w:t>Path Traversal Improper Input Neutralization</w:t>
       </w:r>
-      <w:bookmarkEnd w:id="10"/>
+      <w:bookmarkEnd w:id="9"/>
     </w:p>
     <w:p>
       <w:pPr>
@@ -8160,7 +8092,6 @@
     <w:tbl>
       <w:tblPr>
         <w:tblStyle w:val="GridTable1Light-Accent1"/>
-        <w:tblpPr w:leftFromText="180" w:rightFromText="180" w:vertAnchor="text" w:tblpY="-5"/>
         <w:tblW w:w="9000" w:type="dxa"/>
         <w:tblLayout w:type="fixed"/>
         <w:tblLook w:val="04A0" w:firstRow="1" w:lastRow="0" w:firstColumn="1" w:lastColumn="0" w:noHBand="0" w:noVBand="1"/>
@@ -8750,39 +8681,73 @@
     </w:tbl>
     <w:p>
       <w:pPr>
-        <w:tabs>
-          <w:tab w:val="left" w:pos="2847"/>
-        </w:tabs>
+        <w:pStyle w:val="BodyContent"/>
         <w:ind w:right="657"/>
         <w:rPr>
-          <w:rFonts w:eastAsia="Calibri"/>
-          <w:lang w:eastAsia="en-US"/>
+          <w:rFonts w:ascii="Verdana" w:hAnsi="Verdana"/>
+          <w:i/>
+          <w:sz w:val="14"/>
         </w:rPr>
       </w:pPr>
     </w:p>
     <w:p>
       <w:pPr>
-        <w:tabs>
-          <w:tab w:val="left" w:pos="2847"/>
-        </w:tabs>
-        <w:ind w:left="0" w:right="657"/>
-        <w:rPr>
-          <w:rFonts w:eastAsia="Calibri"/>
-          <w:lang w:eastAsia="en-US"/>
-        </w:rPr>
-      </w:pPr>
-    </w:p>
-    <w:p>
-      <w:pPr>
-        <w:tabs>
-          <w:tab w:val="left" w:pos="2847"/>
-        </w:tabs>
+        <w:pStyle w:val="BodyContent"/>
         <w:ind w:right="657"/>
         <w:rPr>
-          <w:rFonts w:eastAsia="Calibri"/>
-          <w:lang w:eastAsia="en-US"/>
-        </w:rPr>
-      </w:pPr>
+          <w:rFonts w:ascii="Verdana" w:hAnsi="Verdana" w:cstheme="minorHAnsi"/>
+          <w:sz w:val="20"/>
+          <w:szCs w:val="20"/>
+        </w:rPr>
+      </w:pPr>
+      <w:r>
+        <w:rPr>
+          <w:rFonts w:ascii="Verdana" w:hAnsi="Verdana"/>
+          <w:i/>
+          <w:sz w:val="14"/>
+        </w:rPr>
+        <w:t xml:space="preserve">Table </w:t>
+      </w:r>
+      <w:r>
+        <w:rPr>
+          <w:rFonts w:ascii="Verdana" w:hAnsi="Verdana"/>
+          <w:i/>
+          <w:sz w:val="14"/>
+        </w:rPr>
+        <w:t>3</w:t>
+      </w:r>
+      <w:r>
+        <w:rPr>
+          <w:rFonts w:ascii="Verdana" w:hAnsi="Verdana"/>
+          <w:i/>
+          <w:sz w:val="14"/>
+        </w:rPr>
+        <w:t xml:space="preserve">: </w:t>
+      </w:r>
+      <w:r>
+        <w:rPr>
+          <w:rFonts w:ascii="Verdana" w:hAnsi="Verdana"/>
+          <w:i/>
+          <w:sz w:val="14"/>
+        </w:rPr>
+        <w:t>ASCSM-CWE-22</w:t>
+      </w:r>
+      <w:r>
+        <w:rPr>
+          <w:rFonts w:asciiTheme="minorHAnsi" w:hAnsiTheme="minorHAnsi" w:cstheme="minorHAnsi"/>
+          <w:sz w:val="20"/>
+          <w:szCs w:val="20"/>
+        </w:rPr>
+        <w:t xml:space="preserve"> </w:t>
+      </w:r>
+      <w:r>
+        <w:rPr>
+          <w:rFonts w:ascii="Verdana" w:hAnsi="Verdana"/>
+          <w:i/>
+          <w:sz w:val="14"/>
+        </w:rPr>
+        <w:t>Vulnerabilities</w:t>
+      </w:r>
     </w:p>
     <w:p>
       <w:pPr>
@@ -8797,142 +8762,6 @@
     </w:p>
     <w:p>
       <w:pPr>
-        <w:spacing w:after="0" w:line="240" w:lineRule="auto"/>
-        <w:ind w:left="0"/>
-        <w:jc w:val="left"/>
-        <w:rPr>
-          <w:rFonts w:eastAsia="Calibri"/>
-          <w:lang w:eastAsia="en-US"/>
-        </w:rPr>
-      </w:pPr>
-    </w:p>
-    <w:p>
-      <w:pPr>
-        <w:spacing w:after="0" w:line="240" w:lineRule="auto"/>
-        <w:ind w:left="0"/>
-        <w:jc w:val="left"/>
-        <w:rPr>
-          <w:rFonts w:eastAsia="Calibri"/>
-          <w:lang w:eastAsia="en-US"/>
-        </w:rPr>
-      </w:pPr>
-    </w:p>
-    <w:p>
-      <w:pPr>
-        <w:spacing w:after="0" w:line="240" w:lineRule="auto"/>
-        <w:ind w:left="0"/>
-        <w:jc w:val="left"/>
-        <w:rPr>
-          <w:rFonts w:eastAsia="Calibri"/>
-          <w:lang w:eastAsia="en-US"/>
-        </w:rPr>
-      </w:pPr>
-    </w:p>
-    <w:p>
-      <w:pPr>
-        <w:spacing w:after="0" w:line="240" w:lineRule="auto"/>
-        <w:ind w:left="0"/>
-        <w:jc w:val="left"/>
-        <w:rPr>
-          <w:rFonts w:eastAsia="Calibri"/>
-          <w:lang w:eastAsia="en-US"/>
-        </w:rPr>
-      </w:pPr>
-    </w:p>
-    <w:p>
-      <w:pPr>
-        <w:spacing w:after="0" w:line="240" w:lineRule="auto"/>
-        <w:ind w:left="0"/>
-        <w:jc w:val="left"/>
-        <w:rPr>
-          <w:rFonts w:eastAsia="Calibri"/>
-          <w:lang w:eastAsia="en-US"/>
-        </w:rPr>
-      </w:pPr>
-    </w:p>
-    <w:p>
-      <w:pPr>
-        <w:spacing w:after="0" w:line="240" w:lineRule="auto"/>
-        <w:ind w:left="0"/>
-        <w:jc w:val="left"/>
-        <w:rPr>
-          <w:rFonts w:eastAsia="Calibri"/>
-          <w:lang w:eastAsia="en-US"/>
-        </w:rPr>
-      </w:pPr>
-    </w:p>
-    <w:p>
-      <w:pPr>
-        <w:pStyle w:val="BodyContent"/>
-        <w:ind w:right="657"/>
-        <w:rPr>
-          <w:rFonts w:ascii="Verdana" w:hAnsi="Verdana" w:cstheme="minorHAnsi"/>
-          <w:sz w:val="20"/>
-          <w:szCs w:val="20"/>
-        </w:rPr>
-      </w:pPr>
-      <w:r>
-        <w:rPr>
-          <w:rFonts w:ascii="Verdana" w:hAnsi="Verdana"/>
-          <w:i/>
-          <w:sz w:val="14"/>
-        </w:rPr>
-        <w:t xml:space="preserve">Table </w:t>
-      </w:r>
-      <w:r>
-        <w:rPr>
-          <w:rFonts w:ascii="Verdana" w:hAnsi="Verdana"/>
-          <w:i/>
-          <w:sz w:val="14"/>
-        </w:rPr>
-        <w:t>3</w:t>
-      </w:r>
-      <w:r>
-        <w:rPr>
-          <w:rFonts w:ascii="Verdana" w:hAnsi="Verdana"/>
-          <w:i/>
-          <w:sz w:val="14"/>
-        </w:rPr>
-        <w:t xml:space="preserve">: </w:t>
-      </w:r>
-      <w:r>
-        <w:rPr>
-          <w:rFonts w:ascii="Verdana" w:hAnsi="Verdana"/>
-          <w:i/>
-          <w:sz w:val="14"/>
-        </w:rPr>
-        <w:t>ASCSM-CWE-22</w:t>
-      </w:r>
-      <w:r>
-        <w:rPr>
-          <w:rFonts w:asciiTheme="minorHAnsi" w:hAnsiTheme="minorHAnsi" w:cstheme="minorHAnsi"/>
-          <w:sz w:val="20"/>
-          <w:szCs w:val="20"/>
-        </w:rPr>
-        <w:t xml:space="preserve"> </w:t>
-      </w:r>
-      <w:r>
-        <w:rPr>
-          <w:rFonts w:ascii="Verdana" w:hAnsi="Verdana"/>
-          <w:i/>
-          <w:sz w:val="14"/>
-        </w:rPr>
-        <w:t>Vulnerabilities</w:t>
-      </w:r>
-    </w:p>
-    <w:p>
-      <w:pPr>
-        <w:spacing w:after="0" w:line="240" w:lineRule="auto"/>
-        <w:ind w:left="0"/>
-        <w:jc w:val="left"/>
-        <w:rPr>
-          <w:rFonts w:eastAsia="Calibri"/>
-          <w:lang w:eastAsia="en-US"/>
-        </w:rPr>
-      </w:pPr>
-    </w:p>
-    <w:p>
-      <w:pPr>
         <w:pStyle w:val="Heading2"/>
         <w:spacing w:after="0"/>
         <w:ind w:left="540" w:right="657" w:hanging="540"/>
@@ -8940,7 +8769,7 @@
           <w:rFonts w:eastAsia="Calibri"/>
         </w:rPr>
       </w:pPr>
-      <w:bookmarkStart w:id="11" w:name="_Toc531862716"/>
+      <w:bookmarkStart w:id="10" w:name="_Toc531862716"/>
       <w:r>
         <w:rPr>
           <w:rFonts w:eastAsia="Calibri"/>
@@ -8969,7 +8798,7 @@
         </w:rPr>
         <w:t>OS Command Injection Improper Input Neutralization</w:t>
       </w:r>
-      <w:bookmarkEnd w:id="11"/>
+      <w:bookmarkEnd w:id="10"/>
     </w:p>
     <w:p>
       <w:pPr>
@@ -9702,7 +9531,7 @@
           <w:rFonts w:eastAsia="Calibri"/>
         </w:rPr>
       </w:pPr>
-      <w:bookmarkStart w:id="12" w:name="_Toc531862717"/>
+      <w:bookmarkStart w:id="11" w:name="_Toc531862717"/>
       <w:r>
         <w:rPr>
           <w:rFonts w:eastAsia="Calibri"/>
@@ -9731,7 +9560,7 @@
         </w:rPr>
         <w:t>Cross-site Scripting Improper Input Neutralization</w:t>
       </w:r>
-      <w:bookmarkEnd w:id="12"/>
+      <w:bookmarkEnd w:id="11"/>
     </w:p>
     <w:p>
       <w:pPr>
@@ -10471,7 +10300,7 @@
           <w:rFonts w:eastAsia="Calibri"/>
         </w:rPr>
       </w:pPr>
-      <w:bookmarkStart w:id="13" w:name="_Toc531862718"/>
+      <w:bookmarkStart w:id="12" w:name="_Toc531862718"/>
       <w:r>
         <w:rPr>
           <w:rFonts w:eastAsia="Calibri"/>
@@ -10501,7 +10330,7 @@
         </w:rPr>
         <w:t>SQL Injection Improper Input Neutralization</w:t>
       </w:r>
-      <w:bookmarkEnd w:id="13"/>
+      <w:bookmarkEnd w:id="12"/>
     </w:p>
     <w:p>
       <w:pPr>
@@ -11249,7 +11078,7 @@
           <w:rFonts w:eastAsia="Calibri"/>
         </w:rPr>
       </w:pPr>
-      <w:bookmarkStart w:id="14" w:name="_Toc531862719"/>
+      <w:bookmarkStart w:id="13" w:name="_Toc531862719"/>
       <w:r>
         <w:rPr>
           <w:rFonts w:eastAsia="Calibri"/>
@@ -11278,7 +11107,7 @@
         </w:rPr>
         <w:t>Name or Reference Resolution Improper Input Neutralization</w:t>
       </w:r>
-      <w:bookmarkEnd w:id="14"/>
+      <w:bookmarkEnd w:id="13"/>
     </w:p>
     <w:p>
       <w:pPr>
@@ -12005,7 +11834,7 @@
           <w:szCs w:val="20"/>
         </w:rPr>
       </w:pPr>
-      <w:bookmarkStart w:id="15" w:name="_Toc531862720"/>
+      <w:bookmarkStart w:id="14" w:name="_Toc531862720"/>
       <w:r>
         <w:rPr>
           <w:rFonts w:eastAsia="Calibri"/>
@@ -12038,7 +11867,7 @@
         </w:rPr>
         <w:t>Buffer Copy without Checking Size of Input</w:t>
       </w:r>
-      <w:bookmarkEnd w:id="15"/>
+      <w:bookmarkEnd w:id="14"/>
     </w:p>
     <w:p>
       <w:pPr>
@@ -12781,7 +12610,7 @@
           <w:szCs w:val="20"/>
         </w:rPr>
       </w:pPr>
-      <w:bookmarkStart w:id="16" w:name="_Toc531862721"/>
+      <w:bookmarkStart w:id="15" w:name="_Toc531862721"/>
       <w:r>
         <w:rPr>
           <w:rFonts w:eastAsia="Calibri"/>
@@ -12793,7 +12622,7 @@
       <w:r>
         <w:t>Unchecked array index range</w:t>
       </w:r>
-      <w:bookmarkEnd w:id="16"/>
+      <w:bookmarkEnd w:id="15"/>
     </w:p>
     <w:p>
       <w:pPr>
@@ -13533,7 +13362,7 @@
           <w:szCs w:val="20"/>
         </w:rPr>
       </w:pPr>
-      <w:bookmarkStart w:id="17" w:name="_Toc531862722"/>
+      <w:bookmarkStart w:id="16" w:name="_Toc531862722"/>
       <w:r>
         <w:rPr>
           <w:rFonts w:eastAsia="Calibri"/>
@@ -13555,7 +13384,7 @@
         </w:rPr>
         <w:t>– Format String Improper Input Neutralization</w:t>
       </w:r>
-      <w:bookmarkEnd w:id="17"/>
+      <w:bookmarkEnd w:id="16"/>
     </w:p>
     <w:p>
       <w:pPr>
@@ -14306,7 +14135,7 @@
           <w:lang w:val="en-US"/>
         </w:rPr>
       </w:pPr>
-      <w:bookmarkStart w:id="18" w:name="_Toc531862723"/>
+      <w:bookmarkStart w:id="17" w:name="_Toc531862723"/>
       <w:r>
         <w:rPr>
           <w:rFonts w:eastAsia="Calibri"/>
@@ -14314,7 +14143,7 @@
         </w:rPr>
         <w:t>ASCSM-CWE-252-resource– Unchecked Return Parameter Value of named Callable and Method Control Element with Read, Write, and Manage Access to Platform Resource</w:t>
       </w:r>
-      <w:bookmarkEnd w:id="18"/>
+      <w:bookmarkEnd w:id="17"/>
     </w:p>
     <w:p>
       <w:pPr>
@@ -15058,7 +14887,7 @@
           <w:szCs w:val="20"/>
         </w:rPr>
       </w:pPr>
-      <w:bookmarkStart w:id="19" w:name="_Toc531862724"/>
+      <w:bookmarkStart w:id="18" w:name="_Toc531862724"/>
       <w:r>
         <w:rPr>
           <w:rFonts w:eastAsia="Calibri"/>
@@ -15081,7 +14910,7 @@
         </w:rPr>
         <w:t>– Broken or Risky Cryptographic Algorithm Usage</w:t>
       </w:r>
-      <w:bookmarkEnd w:id="19"/>
+      <w:bookmarkEnd w:id="18"/>
     </w:p>
     <w:p>
       <w:pPr>
@@ -15832,7 +15661,7 @@
           <w:szCs w:val="20"/>
         </w:rPr>
       </w:pPr>
-      <w:bookmarkStart w:id="20" w:name="_Toc531862725"/>
+      <w:bookmarkStart w:id="19" w:name="_Toc531862725"/>
       <w:r>
         <w:rPr>
           <w:rFonts w:eastAsia="Calibri"/>
@@ -15854,7 +15683,7 @@
         </w:rPr>
         <w:t>– Declaration of Catch for Generic Exception</w:t>
       </w:r>
-      <w:bookmarkEnd w:id="20"/>
+      <w:bookmarkEnd w:id="19"/>
     </w:p>
     <w:p>
       <w:pPr>
@@ -16607,7 +16436,7 @@
           <w:szCs w:val="20"/>
         </w:rPr>
       </w:pPr>
-      <w:bookmarkStart w:id="21" w:name="_Toc531862726"/>
+      <w:bookmarkStart w:id="20" w:name="_Toc531862726"/>
       <w:r>
         <w:rPr>
           <w:rFonts w:eastAsia="Calibri"/>
@@ -16636,7 +16465,7 @@
         </w:rPr>
         <w:t>Declaration of Throws for Generic Exception</w:t>
       </w:r>
-      <w:bookmarkEnd w:id="21"/>
+      <w:bookmarkEnd w:id="20"/>
     </w:p>
     <w:p>
       <w:pPr>
@@ -17409,7 +17238,7 @@
           <w:szCs w:val="20"/>
         </w:rPr>
       </w:pPr>
-      <w:bookmarkStart w:id="22" w:name="_Toc531862727"/>
+      <w:bookmarkStart w:id="21" w:name="_Toc531862727"/>
       <w:r>
         <w:rPr>
           <w:rFonts w:eastAsia="Calibri"/>
@@ -17439,7 +17268,7 @@
         </w:rPr>
         <w:t>File Upload Improper Input Neutralization</w:t>
       </w:r>
-      <w:bookmarkEnd w:id="22"/>
+      <w:bookmarkEnd w:id="21"/>
     </w:p>
     <w:p>
       <w:pPr>
@@ -18190,7 +18019,7 @@
           <w:szCs w:val="20"/>
         </w:rPr>
       </w:pPr>
-      <w:bookmarkStart w:id="23" w:name="_Toc531862728"/>
+      <w:bookmarkStart w:id="22" w:name="_Toc531862728"/>
       <w:r>
         <w:rPr>
           <w:rFonts w:eastAsia="Calibri"/>
@@ -18219,7 +18048,7 @@
         </w:rPr>
         <w:t>Storable and Member Data Element Missing Initialization</w:t>
       </w:r>
-      <w:bookmarkEnd w:id="23"/>
+      <w:bookmarkEnd w:id="22"/>
     </w:p>
     <w:p>
       <w:pPr>
@@ -18970,7 +18799,7 @@
           <w:lang w:val="en-US"/>
         </w:rPr>
       </w:pPr>
-      <w:bookmarkStart w:id="24" w:name="_Toc531862729"/>
+      <w:bookmarkStart w:id="23" w:name="_Toc531862729"/>
       <w:r>
         <w:rPr>
           <w:rFonts w:eastAsia="Calibri"/>
@@ -18978,7 +18807,7 @@
         </w:rPr>
         <w:t>ASCSM-CWE-606 – Unchecked Input for Loop Condition</w:t>
       </w:r>
-      <w:bookmarkEnd w:id="24"/>
+      <w:bookmarkEnd w:id="23"/>
     </w:p>
     <w:p>
       <w:pPr>
@@ -19731,7 +19560,7 @@
           <w:lang w:val="en-US"/>
         </w:rPr>
       </w:pPr>
-      <w:bookmarkStart w:id="25" w:name="_Toc531862730"/>
+      <w:bookmarkStart w:id="24" w:name="_Toc531862730"/>
       <w:r>
         <w:rPr>
           <w:rFonts w:eastAsia="Calibri"/>
@@ -19754,7 +19583,7 @@
         </w:rPr>
         <w:t xml:space="preserve"> – Shared Resource Improper Locking</w:t>
       </w:r>
-      <w:bookmarkEnd w:id="25"/>
+      <w:bookmarkEnd w:id="24"/>
     </w:p>
     <w:p>
       <w:pPr>
@@ -20505,7 +20334,7 @@
           <w:lang w:val="en-US"/>
         </w:rPr>
       </w:pPr>
-      <w:bookmarkStart w:id="26" w:name="_Toc531862731"/>
+      <w:bookmarkStart w:id="25" w:name="_Toc531862731"/>
       <w:r>
         <w:rPr>
           <w:rFonts w:eastAsia="Calibri"/>
@@ -20527,7 +20356,7 @@
         </w:rPr>
         <w:t xml:space="preserve"> – Expired or Released Resource Usage</w:t>
       </w:r>
-      <w:bookmarkEnd w:id="26"/>
+      <w:bookmarkEnd w:id="25"/>
     </w:p>
     <w:p>
       <w:pPr>
@@ -21280,7 +21109,7 @@
           <w:lang w:val="en-US"/>
         </w:rPr>
       </w:pPr>
-      <w:bookmarkStart w:id="27" w:name="_Toc531862732"/>
+      <w:bookmarkStart w:id="26" w:name="_Toc531862732"/>
       <w:r>
         <w:rPr>
           <w:rFonts w:eastAsia="Calibri"/>
@@ -21302,7 +21131,7 @@
         </w:rPr>
         <w:t xml:space="preserve"> – Numeric Types Incorrect Conversion</w:t>
       </w:r>
-      <w:bookmarkEnd w:id="27"/>
+      <w:bookmarkEnd w:id="26"/>
     </w:p>
     <w:p>
       <w:pPr>
@@ -22068,7 +21897,7 @@
           <w:lang w:val="en-US"/>
         </w:rPr>
       </w:pPr>
-      <w:bookmarkStart w:id="28" w:name="_Toc531862733"/>
+      <w:bookmarkStart w:id="27" w:name="_Toc531862733"/>
       <w:r>
         <w:rPr>
           <w:rFonts w:eastAsia="Calibri"/>
@@ -22091,7 +21920,7 @@
         </w:rPr>
         <w:t>– Missing Release of Resource after Effective Lifetime</w:t>
       </w:r>
-      <w:bookmarkEnd w:id="28"/>
+      <w:bookmarkEnd w:id="27"/>
     </w:p>
     <w:p>
       <w:pPr>
@@ -22855,7 +22684,7 @@
           <w:lang w:val="en-US"/>
         </w:rPr>
       </w:pPr>
-      <w:bookmarkStart w:id="29" w:name="_Toc531862734"/>
+      <w:bookmarkStart w:id="28" w:name="_Toc531862734"/>
       <w:r>
         <w:rPr>
           <w:rFonts w:eastAsia="Calibri"/>
@@ -22884,7 +22713,7 @@
         </w:rPr>
         <w:t>Uncontrolled Memory Allocation</w:t>
       </w:r>
-      <w:bookmarkEnd w:id="29"/>
+      <w:bookmarkEnd w:id="28"/>
     </w:p>
     <w:p>
       <w:pPr>
@@ -23624,7 +23453,7 @@
           <w:lang w:val="en-US"/>
         </w:rPr>
       </w:pPr>
-      <w:bookmarkStart w:id="30" w:name="_Toc531862735"/>
+      <w:bookmarkStart w:id="29" w:name="_Toc531862735"/>
       <w:r>
         <w:rPr>
           <w:rFonts w:eastAsia="Calibri"/>
@@ -23653,7 +23482,7 @@
         </w:rPr>
         <w:t>Hard-Coded Credentials Usage for Remote Authentication</w:t>
       </w:r>
-      <w:bookmarkEnd w:id="30"/>
+      <w:bookmarkEnd w:id="29"/>
     </w:p>
     <w:p>
       <w:pPr>
@@ -23861,7 +23690,16 @@
                 <w:rFonts w:ascii="Open Sans" w:hAnsi="Open Sans" w:cs="Open Sans"/>
                 <w:b w:val="0"/>
               </w:rPr>
-              <w:t>Vulnerabilities</w:t>
+              <w:t>Vulnerabilitie</w:t>
+            </w:r>
+            <w:bookmarkStart w:id="30" w:name="_GoBack"/>
+            <w:bookmarkEnd w:id="30"/>
+            <w:r>
+              <w:rPr>
+                <w:rFonts w:ascii="Open Sans" w:hAnsi="Open Sans" w:cs="Open Sans"/>
+                <w:b w:val="0"/>
+              </w:rPr>
+              <w:t>s</w:t>
             </w:r>
           </w:p>
         </w:tc>
@@ -27772,7 +27610,7 @@
     </w:rPrDefault>
     <w:pPrDefault/>
   </w:docDefaults>
-  <w:latentStyles w:defLockedState="0" w:defUIPriority="99" w:defSemiHidden="0" w:defUnhideWhenUsed="0" w:defQFormat="0" w:count="375">
+  <w:latentStyles w:defLockedState="0" w:defUIPriority="99" w:defSemiHidden="0" w:defUnhideWhenUsed="0" w:defQFormat="0" w:count="376">
     <w:lsdException w:name="Normal" w:uiPriority="0" w:qFormat="1"/>
     <w:lsdException w:name="heading 1" w:uiPriority="0" w:qFormat="1"/>
     <w:lsdException w:name="heading 2" w:uiPriority="0" w:qFormat="1"/>
@@ -27878,7 +27716,6 @@
     <w:lsdException w:name="HTML Sample" w:semiHidden="1" w:unhideWhenUsed="1"/>
     <w:lsdException w:name="HTML Typewriter" w:semiHidden="1" w:unhideWhenUsed="1"/>
     <w:lsdException w:name="HTML Variable" w:semiHidden="1" w:unhideWhenUsed="1"/>
-    <w:lsdException w:name="Normal Table" w:semiHidden="1" w:unhideWhenUsed="1"/>
     <w:lsdException w:name="annotation subject" w:semiHidden="1" w:uiPriority="0" w:unhideWhenUsed="1"/>
     <w:lsdException w:name="No List" w:semiHidden="1" w:unhideWhenUsed="1"/>
     <w:lsdException w:name="Outline List 1" w:semiHidden="1" w:unhideWhenUsed="1"/>
@@ -27925,10 +27762,8 @@
     <w:lsdException w:name="Table Subtle 2" w:semiHidden="1" w:unhideWhenUsed="1"/>
     <w:lsdException w:name="Table Web 1" w:semiHidden="1" w:unhideWhenUsed="1"/>
     <w:lsdException w:name="Table Web 2" w:semiHidden="1" w:unhideWhenUsed="1"/>
-    <w:lsdException w:name="Table Web 3" w:semiHidden="1" w:unhideWhenUsed="1"/>
     <w:lsdException w:name="Balloon Text" w:semiHidden="1" w:uiPriority="0" w:unhideWhenUsed="1"/>
     <w:lsdException w:name="Table Grid" w:uiPriority="0"/>
-    <w:lsdException w:name="Table Theme" w:semiHidden="1" w:unhideWhenUsed="1"/>
     <w:lsdException w:name="Placeholder Text" w:semiHidden="1"/>
     <w:lsdException w:name="No Spacing" w:uiPriority="1" w:qFormat="1"/>
     <w:lsdException w:name="Light Shading" w:uiPriority="60"/>
@@ -28148,6 +27983,7 @@
     <w:lsdException w:name="Smart Hyperlink" w:semiHidden="1" w:unhideWhenUsed="1"/>
     <w:lsdException w:name="Hashtag" w:semiHidden="1" w:unhideWhenUsed="1"/>
     <w:lsdException w:name="Unresolved Mention" w:semiHidden="1" w:unhideWhenUsed="1"/>
+    <w:lsdException w:name="Smart Link" w:semiHidden="1" w:unhideWhenUsed="1"/>
   </w:latentStyles>
   <w:style w:type="paragraph" w:default="1" w:styleId="Normal">
     <w:name w:val="Normal"/>
@@ -32812,7 +32648,7 @@
 </file>
 
 <file path=customXml/itemProps2.xml><?xml version="1.0" encoding="utf-8"?>
-<ds:datastoreItem xmlns:ds="http://schemas.openxmlformats.org/officeDocument/2006/customXml" ds:itemID="{5773E7A8-DBDA-4ECD-B93B-ADD86038E872}">
+<ds:datastoreItem xmlns:ds="http://schemas.openxmlformats.org/officeDocument/2006/customXml" ds:itemID="{87F12388-24F4-40F9-917D-7C7BA26E10A8}">
   <ds:schemaRefs>
     <ds:schemaRef ds:uri="http://schemas.openxmlformats.org/officeDocument/2006/bibliography"/>
   </ds:schemaRefs>

</xml_diff>